<commit_message>
at this round, Question number 2,which reads as history of typeof null were made in detail
</commit_message>
<xml_diff>
--- a/Reading_Assignment_on_Lecture_04.docx
+++ b/Reading_Assignment_on_Lecture_04.docx
@@ -3209,18 +3209,7 @@
           <w:sz w:val="30"/>
           <w:szCs w:val="30"/>
         </w:rPr>
-        <w:t>So, seeing all the above properties and explanations, we can conclude that even th</w:t>
-      </w:r>
-      <w:bookmarkStart w:id="0" w:name="_GoBack"/>
-      <w:bookmarkEnd w:id="0"/>
-      <w:r>
-        <w:rPr>
-          <w:rFonts w:ascii="Segoe UI" w:eastAsia="Times New Roman" w:hAnsi="Segoe UI" w:cs="Segoe UI"/>
-          <w:color w:val="111111"/>
-          <w:sz w:val="30"/>
-          <w:szCs w:val="30"/>
-        </w:rPr>
-        <w:t xml:space="preserve">ough JavaScript is not strictly complied or interpreted language, it exhibits the properties of both types. But it takes much of the properties of the Compiled language. So, JavaScript is rather a </w:t>
+        <w:t xml:space="preserve">So, seeing all the above properties and explanations, we can conclude that even though JavaScript is not strictly complied or interpreted language, it exhibits the properties of both types. But it takes much of the properties of the Compiled language. So, JavaScript is rather a </w:t>
       </w:r>
       <w:r>
         <w:rPr>
@@ -3246,57 +3235,1483 @@
       <w:pPr>
         <w:shd w:val="clear" w:color="auto" w:fill="FFFFFF"/>
         <w:spacing w:after="360" w:line="240" w:lineRule="auto"/>
-        <w:ind w:left="360"/>
-        <w:textAlignment w:val="baseline"/>
-        <w:rPr>
-          <w:rFonts w:ascii="Segoe UI" w:eastAsia="Times New Roman" w:hAnsi="Segoe UI" w:cs="Segoe UI"/>
-          <w:color w:val="111111"/>
-          <w:sz w:val="30"/>
-          <w:szCs w:val="30"/>
-        </w:rPr>
-      </w:pPr>
-    </w:p>
-    <w:p>
-      <w:pPr>
-        <w:shd w:val="clear" w:color="auto" w:fill="FFFFFF"/>
-        <w:spacing w:after="360" w:line="240" w:lineRule="auto"/>
-        <w:ind w:left="360"/>
-        <w:textAlignment w:val="baseline"/>
-        <w:rPr>
-          <w:rFonts w:ascii="Segoe UI" w:eastAsia="Times New Roman" w:hAnsi="Segoe UI" w:cs="Segoe UI"/>
-          <w:color w:val="111111"/>
-          <w:sz w:val="30"/>
-          <w:szCs w:val="30"/>
-        </w:rPr>
-      </w:pPr>
-    </w:p>
-    <w:p>
-      <w:pPr>
-        <w:shd w:val="clear" w:color="auto" w:fill="FFFFFF"/>
-        <w:spacing w:after="360" w:line="240" w:lineRule="auto"/>
-        <w:ind w:left="360"/>
-        <w:textAlignment w:val="baseline"/>
-        <w:rPr>
-          <w:rFonts w:ascii="Arial" w:eastAsia="Times New Roman" w:hAnsi="Arial" w:cs="Arial"/>
-          <w:color w:val="0A0A23"/>
-          <w:sz w:val="33"/>
-          <w:szCs w:val="33"/>
-        </w:rPr>
-      </w:pPr>
-    </w:p>
-    <w:p>
-      <w:pPr>
-        <w:shd w:val="clear" w:color="auto" w:fill="FFFFFF"/>
-        <w:spacing w:after="360" w:line="240" w:lineRule="auto"/>
-        <w:ind w:left="360"/>
-        <w:textAlignment w:val="baseline"/>
-        <w:rPr>
-          <w:rFonts w:ascii="Arial" w:eastAsia="Times New Roman" w:hAnsi="Arial" w:cs="Arial"/>
-          <w:color w:val="0A0A23"/>
-          <w:sz w:val="33"/>
-          <w:szCs w:val="33"/>
-        </w:rPr>
-      </w:pPr>
+        <w:textAlignment w:val="baseline"/>
+        <w:rPr>
+          <w:rFonts w:ascii="Segoe UI" w:eastAsia="Times New Roman" w:hAnsi="Segoe UI" w:cs="Segoe UI"/>
+          <w:color w:val="111111"/>
+          <w:sz w:val="30"/>
+          <w:szCs w:val="30"/>
+        </w:rPr>
+      </w:pPr>
+      <w:r>
+        <w:rPr>
+          <w:rFonts w:ascii="Segoe UI" w:eastAsia="Times New Roman" w:hAnsi="Segoe UI" w:cs="Segoe UI"/>
+          <w:color w:val="111111"/>
+          <w:sz w:val="30"/>
+          <w:szCs w:val="30"/>
+        </w:rPr>
+        <w:t>2.</w:t>
+      </w:r>
+      <w:r>
+        <w:rPr>
+          <w:rFonts w:ascii="Open Sans" w:eastAsia="Open Sans" w:hAnsi="Open Sans" w:cs="Open Sans"/>
+          <w:color w:val="1F497D" w:themeColor="dark2"/>
+          <w:sz w:val="38"/>
+          <w:szCs w:val="38"/>
+        </w:rPr>
+        <w:t xml:space="preserve"> </w:t>
+      </w:r>
+      <w:r>
+        <w:rPr>
+          <w:rFonts w:ascii="Segoe UI" w:eastAsia="Times New Roman" w:hAnsi="Segoe UI" w:cs="Segoe UI"/>
+          <w:color w:val="111111"/>
+          <w:sz w:val="30"/>
+          <w:szCs w:val="30"/>
+        </w:rPr>
+        <w:t>The history of “</w:t>
+      </w:r>
+      <w:proofErr w:type="spellStart"/>
+      <w:r>
+        <w:rPr>
+          <w:rFonts w:ascii="Segoe UI" w:eastAsia="Times New Roman" w:hAnsi="Segoe UI" w:cs="Segoe UI"/>
+          <w:color w:val="111111"/>
+          <w:sz w:val="30"/>
+          <w:szCs w:val="30"/>
+        </w:rPr>
+        <w:t>typeof</w:t>
+      </w:r>
+      <w:proofErr w:type="spellEnd"/>
+      <w:r>
+        <w:rPr>
+          <w:rFonts w:ascii="Segoe UI" w:eastAsia="Times New Roman" w:hAnsi="Segoe UI" w:cs="Segoe UI"/>
+          <w:color w:val="111111"/>
+          <w:sz w:val="30"/>
+          <w:szCs w:val="30"/>
+        </w:rPr>
+        <w:t xml:space="preserve"> null”  </w:t>
+      </w:r>
+    </w:p>
+    <w:p>
+      <w:pPr>
+        <w:shd w:val="clear" w:color="auto" w:fill="FFFFFF"/>
+        <w:spacing w:after="360" w:line="240" w:lineRule="auto"/>
+        <w:textAlignment w:val="baseline"/>
+        <w:rPr>
+          <w:rFonts w:ascii="Segoe UI" w:eastAsia="Times New Roman" w:hAnsi="Segoe UI" w:cs="Segoe UI"/>
+          <w:color w:val="111111"/>
+          <w:sz w:val="30"/>
+          <w:szCs w:val="30"/>
+        </w:rPr>
+      </w:pPr>
+      <w:r>
+        <w:rPr>
+          <w:rFonts w:ascii="Segoe UI" w:eastAsia="Times New Roman" w:hAnsi="Segoe UI" w:cs="Segoe UI"/>
+          <w:color w:val="111111"/>
+          <w:sz w:val="30"/>
+          <w:szCs w:val="30"/>
+        </w:rPr>
+        <w:tab/>
+        <w:t xml:space="preserve">2.1 What is </w:t>
+      </w:r>
+      <w:proofErr w:type="spellStart"/>
+      <w:r>
+        <w:rPr>
+          <w:rFonts w:ascii="Segoe UI" w:eastAsia="Times New Roman" w:hAnsi="Segoe UI" w:cs="Segoe UI"/>
+          <w:color w:val="111111"/>
+          <w:sz w:val="30"/>
+          <w:szCs w:val="30"/>
+        </w:rPr>
+        <w:t>typeof</w:t>
+      </w:r>
+      <w:proofErr w:type="spellEnd"/>
+      <w:r>
+        <w:rPr>
+          <w:rFonts w:ascii="Segoe UI" w:eastAsia="Times New Roman" w:hAnsi="Segoe UI" w:cs="Segoe UI"/>
+          <w:color w:val="111111"/>
+          <w:sz w:val="30"/>
+          <w:szCs w:val="30"/>
+        </w:rPr>
+        <w:t xml:space="preserve"> operator?</w:t>
+      </w:r>
+    </w:p>
+    <w:p>
+      <w:pPr>
+        <w:shd w:val="clear" w:color="auto" w:fill="FFFFFF"/>
+        <w:spacing w:after="360" w:line="240" w:lineRule="auto"/>
+        <w:ind w:left="720"/>
+        <w:textAlignment w:val="baseline"/>
+        <w:rPr>
+          <w:rFonts w:ascii="Segoe UI" w:eastAsia="Times New Roman" w:hAnsi="Segoe UI" w:cs="Segoe UI"/>
+          <w:color w:val="111111"/>
+          <w:sz w:val="30"/>
+          <w:szCs w:val="30"/>
+        </w:rPr>
+      </w:pPr>
+      <w:r>
+        <w:rPr>
+          <w:rFonts w:ascii="Segoe UI" w:eastAsia="Times New Roman" w:hAnsi="Segoe UI" w:cs="Segoe UI"/>
+          <w:color w:val="111111"/>
+          <w:sz w:val="30"/>
+          <w:szCs w:val="30"/>
+        </w:rPr>
+        <w:t>-Before seeing about the history of “</w:t>
+      </w:r>
+      <w:proofErr w:type="spellStart"/>
+      <w:r>
+        <w:rPr>
+          <w:rFonts w:ascii="Segoe UI" w:eastAsia="Times New Roman" w:hAnsi="Segoe UI" w:cs="Segoe UI"/>
+          <w:color w:val="111111"/>
+          <w:sz w:val="30"/>
+          <w:szCs w:val="30"/>
+        </w:rPr>
+        <w:t>typeof</w:t>
+      </w:r>
+      <w:proofErr w:type="spellEnd"/>
+      <w:r>
+        <w:rPr>
+          <w:rFonts w:ascii="Segoe UI" w:eastAsia="Times New Roman" w:hAnsi="Segoe UI" w:cs="Segoe UI"/>
+          <w:color w:val="111111"/>
+          <w:sz w:val="30"/>
+          <w:szCs w:val="30"/>
+        </w:rPr>
+        <w:t xml:space="preserve"> null”, it is important to discover about the </w:t>
+      </w:r>
+      <w:r>
+        <w:rPr>
+          <w:rFonts w:ascii="Segoe UI" w:eastAsia="Times New Roman" w:hAnsi="Segoe UI" w:cs="Segoe UI"/>
+          <w:color w:val="111111"/>
+          <w:sz w:val="30"/>
+          <w:szCs w:val="30"/>
+        </w:rPr>
+        <w:t>JavaScript</w:t>
+      </w:r>
+      <w:r>
+        <w:rPr>
+          <w:rFonts w:ascii="Segoe UI" w:eastAsia="Times New Roman" w:hAnsi="Segoe UI" w:cs="Segoe UI"/>
+          <w:color w:val="111111"/>
+          <w:sz w:val="30"/>
+          <w:szCs w:val="30"/>
+        </w:rPr>
+        <w:t xml:space="preserve"> </w:t>
+      </w:r>
+      <w:proofErr w:type="spellStart"/>
+      <w:r>
+        <w:rPr>
+          <w:rFonts w:ascii="Segoe UI" w:eastAsia="Times New Roman" w:hAnsi="Segoe UI" w:cs="Segoe UI"/>
+          <w:b/>
+          <w:color w:val="111111"/>
+          <w:sz w:val="30"/>
+          <w:szCs w:val="30"/>
+        </w:rPr>
+        <w:t>typeof</w:t>
+      </w:r>
+      <w:proofErr w:type="spellEnd"/>
+      <w:r>
+        <w:rPr>
+          <w:rFonts w:ascii="Segoe UI" w:eastAsia="Times New Roman" w:hAnsi="Segoe UI" w:cs="Segoe UI"/>
+          <w:b/>
+          <w:color w:val="111111"/>
+          <w:sz w:val="30"/>
+          <w:szCs w:val="30"/>
+        </w:rPr>
+        <w:t xml:space="preserve"> </w:t>
+      </w:r>
+      <w:r>
+        <w:rPr>
+          <w:rFonts w:ascii="Segoe UI" w:eastAsia="Times New Roman" w:hAnsi="Segoe UI" w:cs="Segoe UI"/>
+          <w:color w:val="111111"/>
+          <w:sz w:val="30"/>
+          <w:szCs w:val="30"/>
+        </w:rPr>
+        <w:t>operator.</w:t>
+      </w:r>
+    </w:p>
+    <w:p>
+      <w:pPr>
+        <w:shd w:val="clear" w:color="auto" w:fill="FFFFFF"/>
+        <w:spacing w:after="360" w:line="240" w:lineRule="auto"/>
+        <w:ind w:left="720"/>
+        <w:textAlignment w:val="baseline"/>
+        <w:rPr>
+          <w:rFonts w:ascii="Segoe UI" w:eastAsia="Times New Roman" w:hAnsi="Segoe UI" w:cs="Segoe UI"/>
+          <w:color w:val="111111"/>
+          <w:sz w:val="30"/>
+          <w:szCs w:val="30"/>
+        </w:rPr>
+      </w:pPr>
+      <w:r>
+        <w:rPr>
+          <w:rFonts w:ascii="Segoe UI" w:eastAsia="Times New Roman" w:hAnsi="Segoe UI" w:cs="Segoe UI"/>
+          <w:color w:val="111111"/>
+          <w:sz w:val="30"/>
+          <w:szCs w:val="30"/>
+        </w:rPr>
+        <w:lastRenderedPageBreak/>
+        <w:t xml:space="preserve">-The </w:t>
+      </w:r>
+      <w:proofErr w:type="spellStart"/>
+      <w:r>
+        <w:rPr>
+          <w:rFonts w:ascii="Segoe UI" w:eastAsia="Times New Roman" w:hAnsi="Segoe UI" w:cs="Segoe UI"/>
+          <w:color w:val="111111"/>
+          <w:sz w:val="30"/>
+          <w:szCs w:val="30"/>
+        </w:rPr>
+        <w:t>typeof</w:t>
+      </w:r>
+      <w:proofErr w:type="spellEnd"/>
+      <w:r>
+        <w:rPr>
+          <w:rFonts w:ascii="Segoe UI" w:eastAsia="Times New Roman" w:hAnsi="Segoe UI" w:cs="Segoe UI"/>
+          <w:color w:val="111111"/>
+          <w:sz w:val="30"/>
+          <w:szCs w:val="30"/>
+        </w:rPr>
+        <w:t xml:space="preserve"> operator in </w:t>
+      </w:r>
+      <w:r>
+        <w:rPr>
+          <w:rFonts w:ascii="Segoe UI" w:eastAsia="Times New Roman" w:hAnsi="Segoe UI" w:cs="Segoe UI"/>
+          <w:color w:val="111111"/>
+          <w:sz w:val="30"/>
+          <w:szCs w:val="30"/>
+        </w:rPr>
+        <w:t>JavaScript</w:t>
+      </w:r>
+      <w:r>
+        <w:rPr>
+          <w:rFonts w:ascii="Segoe UI" w:eastAsia="Times New Roman" w:hAnsi="Segoe UI" w:cs="Segoe UI"/>
+          <w:color w:val="111111"/>
+          <w:sz w:val="30"/>
+          <w:szCs w:val="30"/>
+        </w:rPr>
+        <w:t xml:space="preserve"> evaluates and </w:t>
+      </w:r>
+      <w:r>
+        <w:rPr>
+          <w:rFonts w:ascii="Segoe UI" w:eastAsia="Times New Roman" w:hAnsi="Segoe UI" w:cs="Segoe UI"/>
+          <w:color w:val="111111"/>
+          <w:sz w:val="30"/>
+          <w:szCs w:val="30"/>
+        </w:rPr>
+        <w:t>returns</w:t>
+      </w:r>
+      <w:r>
+        <w:rPr>
+          <w:rFonts w:ascii="Segoe UI" w:eastAsia="Times New Roman" w:hAnsi="Segoe UI" w:cs="Segoe UI"/>
+          <w:color w:val="111111"/>
+          <w:sz w:val="30"/>
+          <w:szCs w:val="30"/>
+        </w:rPr>
+        <w:t xml:space="preserve"> a string with the data type of the operand. For example, to find the type of 123, we would write as </w:t>
+      </w:r>
+    </w:p>
+    <w:p>
+      <w:pPr>
+        <w:shd w:val="clear" w:color="auto" w:fill="FFFFFF"/>
+        <w:spacing w:after="360" w:line="240" w:lineRule="auto"/>
+        <w:ind w:left="1440" w:firstLine="720"/>
+        <w:textAlignment w:val="baseline"/>
+        <w:rPr>
+          <w:rFonts w:ascii="Segoe UI" w:eastAsia="Times New Roman" w:hAnsi="Segoe UI" w:cs="Segoe UI"/>
+          <w:color w:val="111111"/>
+          <w:sz w:val="30"/>
+          <w:szCs w:val="30"/>
+        </w:rPr>
+      </w:pPr>
+      <w:proofErr w:type="spellStart"/>
+      <w:proofErr w:type="gramStart"/>
+      <w:r>
+        <w:rPr>
+          <w:rFonts w:ascii="Segoe UI" w:eastAsia="Times New Roman" w:hAnsi="Segoe UI" w:cs="Segoe UI"/>
+          <w:color w:val="111111"/>
+          <w:sz w:val="30"/>
+          <w:szCs w:val="30"/>
+        </w:rPr>
+        <w:t>typeof</w:t>
+      </w:r>
+      <w:proofErr w:type="spellEnd"/>
+      <w:proofErr w:type="gramEnd"/>
+      <w:r>
+        <w:rPr>
+          <w:rFonts w:ascii="Segoe UI" w:eastAsia="Times New Roman" w:hAnsi="Segoe UI" w:cs="Segoe UI"/>
+          <w:color w:val="111111"/>
+          <w:sz w:val="30"/>
+          <w:szCs w:val="30"/>
+        </w:rPr>
+        <w:t xml:space="preserve"> 123</w:t>
+      </w:r>
+    </w:p>
+    <w:p>
+      <w:pPr>
+        <w:shd w:val="clear" w:color="auto" w:fill="FFFFFF"/>
+        <w:spacing w:after="360" w:line="240" w:lineRule="auto"/>
+        <w:ind w:left="720"/>
+        <w:textAlignment w:val="baseline"/>
+        <w:rPr>
+          <w:rFonts w:ascii="Segoe UI" w:eastAsia="Times New Roman" w:hAnsi="Segoe UI" w:cs="Segoe UI"/>
+          <w:color w:val="111111"/>
+          <w:sz w:val="30"/>
+          <w:szCs w:val="30"/>
+        </w:rPr>
+      </w:pPr>
+      <w:r>
+        <w:rPr>
+          <w:rFonts w:ascii="Segoe UI" w:eastAsia="Times New Roman" w:hAnsi="Segoe UI" w:cs="Segoe UI"/>
+          <w:color w:val="111111"/>
+          <w:sz w:val="30"/>
+          <w:szCs w:val="30"/>
+        </w:rPr>
+        <w:t xml:space="preserve">This will return a string with a type of 123, which, in this case will be “number”. In addition to “number”, the type of operator, can return one of </w:t>
+      </w:r>
+      <w:r>
+        <w:rPr>
+          <w:rFonts w:ascii="Segoe UI" w:eastAsia="Times New Roman" w:hAnsi="Segoe UI" w:cs="Segoe UI"/>
+          <w:color w:val="111111"/>
+          <w:sz w:val="30"/>
+          <w:szCs w:val="30"/>
+        </w:rPr>
+        <w:t>the</w:t>
+      </w:r>
+      <w:r>
+        <w:rPr>
+          <w:rFonts w:ascii="Segoe UI" w:eastAsia="Times New Roman" w:hAnsi="Segoe UI" w:cs="Segoe UI"/>
+          <w:color w:val="111111"/>
+          <w:sz w:val="30"/>
+          <w:szCs w:val="30"/>
+        </w:rPr>
+        <w:t xml:space="preserve"> 6 potential </w:t>
+      </w:r>
+      <w:r>
+        <w:rPr>
+          <w:rFonts w:ascii="Segoe UI" w:eastAsia="Times New Roman" w:hAnsi="Segoe UI" w:cs="Segoe UI"/>
+          <w:color w:val="111111"/>
+          <w:sz w:val="30"/>
+          <w:szCs w:val="30"/>
+        </w:rPr>
+        <w:t>results</w:t>
+      </w:r>
+      <w:r>
+        <w:rPr>
+          <w:rFonts w:ascii="Segoe UI" w:eastAsia="Times New Roman" w:hAnsi="Segoe UI" w:cs="Segoe UI"/>
+          <w:color w:val="111111"/>
+          <w:sz w:val="30"/>
+          <w:szCs w:val="30"/>
+        </w:rPr>
+        <w:t xml:space="preserve">, </w:t>
+      </w:r>
+      <w:r>
+        <w:rPr>
+          <w:rFonts w:ascii="Segoe UI" w:eastAsia="Times New Roman" w:hAnsi="Segoe UI" w:cs="Segoe UI"/>
+          <w:color w:val="111111"/>
+          <w:sz w:val="30"/>
+          <w:szCs w:val="30"/>
+        </w:rPr>
+        <w:t>which</w:t>
+      </w:r>
+      <w:r>
+        <w:rPr>
+          <w:rFonts w:ascii="Segoe UI" w:eastAsia="Times New Roman" w:hAnsi="Segoe UI" w:cs="Segoe UI"/>
+          <w:color w:val="111111"/>
+          <w:sz w:val="30"/>
+          <w:szCs w:val="30"/>
+        </w:rPr>
+        <w:t xml:space="preserve"> </w:t>
+      </w:r>
+      <w:r>
+        <w:rPr>
+          <w:rFonts w:ascii="Segoe UI" w:eastAsia="Times New Roman" w:hAnsi="Segoe UI" w:cs="Segoe UI"/>
+          <w:color w:val="111111"/>
+          <w:sz w:val="30"/>
+          <w:szCs w:val="30"/>
+        </w:rPr>
+        <w:t>namely</w:t>
+      </w:r>
+      <w:r>
+        <w:rPr>
+          <w:rFonts w:ascii="Segoe UI" w:eastAsia="Times New Roman" w:hAnsi="Segoe UI" w:cs="Segoe UI"/>
+          <w:color w:val="111111"/>
+          <w:sz w:val="30"/>
+          <w:szCs w:val="30"/>
+        </w:rPr>
+        <w:t xml:space="preserve"> are “number”, ”string”, ”</w:t>
+      </w:r>
+      <w:proofErr w:type="spellStart"/>
+      <w:r>
+        <w:rPr>
+          <w:rFonts w:ascii="Segoe UI" w:eastAsia="Times New Roman" w:hAnsi="Segoe UI" w:cs="Segoe UI"/>
+          <w:color w:val="111111"/>
+          <w:sz w:val="30"/>
+          <w:szCs w:val="30"/>
+        </w:rPr>
+        <w:t>boolean</w:t>
+      </w:r>
+      <w:proofErr w:type="spellEnd"/>
+      <w:r>
+        <w:rPr>
+          <w:rFonts w:ascii="Segoe UI" w:eastAsia="Times New Roman" w:hAnsi="Segoe UI" w:cs="Segoe UI"/>
+          <w:color w:val="111111"/>
+          <w:sz w:val="30"/>
+          <w:szCs w:val="30"/>
+        </w:rPr>
+        <w:t>”, “object”, “function”, “undefined” and “symbol”.</w:t>
+      </w:r>
+    </w:p>
+    <w:p>
+      <w:pPr>
+        <w:shd w:val="clear" w:color="auto" w:fill="FFFFFF"/>
+        <w:spacing w:after="360" w:line="240" w:lineRule="auto"/>
+        <w:ind w:left="720"/>
+        <w:textAlignment w:val="baseline"/>
+        <w:rPr>
+          <w:rFonts w:ascii="Segoe UI" w:eastAsia="Times New Roman" w:hAnsi="Segoe UI" w:cs="Segoe UI"/>
+          <w:color w:val="111111"/>
+          <w:sz w:val="30"/>
+          <w:szCs w:val="30"/>
+        </w:rPr>
+      </w:pPr>
+      <w:r>
+        <w:rPr>
+          <w:rFonts w:ascii="Segoe UI" w:eastAsia="Times New Roman" w:hAnsi="Segoe UI" w:cs="Segoe UI"/>
+          <w:color w:val="111111"/>
+          <w:sz w:val="30"/>
+          <w:szCs w:val="30"/>
+        </w:rPr>
+        <w:t xml:space="preserve">-Apart from the above types that the </w:t>
+      </w:r>
+      <w:proofErr w:type="spellStart"/>
+      <w:r>
+        <w:rPr>
+          <w:rFonts w:ascii="Segoe UI" w:eastAsia="Times New Roman" w:hAnsi="Segoe UI" w:cs="Segoe UI"/>
+          <w:color w:val="111111"/>
+          <w:sz w:val="30"/>
+          <w:szCs w:val="30"/>
+        </w:rPr>
+        <w:t>typeof</w:t>
+      </w:r>
+      <w:proofErr w:type="spellEnd"/>
+      <w:r>
+        <w:rPr>
+          <w:rFonts w:ascii="Segoe UI" w:eastAsia="Times New Roman" w:hAnsi="Segoe UI" w:cs="Segoe UI"/>
+          <w:color w:val="111111"/>
+          <w:sz w:val="30"/>
+          <w:szCs w:val="30"/>
+        </w:rPr>
+        <w:t xml:space="preserve"> operator could return, there are some </w:t>
+      </w:r>
+      <w:r>
+        <w:rPr>
+          <w:rFonts w:ascii="Segoe UI" w:eastAsia="Times New Roman" w:hAnsi="Segoe UI" w:cs="Segoe UI"/>
+          <w:color w:val="111111"/>
+          <w:sz w:val="30"/>
+          <w:szCs w:val="30"/>
+        </w:rPr>
+        <w:t>unexpected</w:t>
+      </w:r>
+      <w:r>
+        <w:rPr>
+          <w:rFonts w:ascii="Segoe UI" w:eastAsia="Times New Roman" w:hAnsi="Segoe UI" w:cs="Segoe UI"/>
+          <w:color w:val="111111"/>
+          <w:sz w:val="30"/>
+          <w:szCs w:val="30"/>
+        </w:rPr>
+        <w:t xml:space="preserve"> results. Some of them are:-</w:t>
+      </w:r>
+    </w:p>
+    <w:p>
+      <w:pPr>
+        <w:pStyle w:val="ListParagraph"/>
+        <w:numPr>
+          <w:ilvl w:val="0"/>
+          <w:numId w:val="3"/>
+        </w:numPr>
+        <w:shd w:val="clear" w:color="auto" w:fill="FFFFFF"/>
+        <w:spacing w:after="360" w:line="240" w:lineRule="auto"/>
+        <w:textAlignment w:val="baseline"/>
+        <w:rPr>
+          <w:rFonts w:ascii="Segoe UI" w:eastAsia="Times New Roman" w:hAnsi="Segoe UI" w:cs="Segoe UI"/>
+          <w:color w:val="111111"/>
+          <w:sz w:val="30"/>
+          <w:szCs w:val="30"/>
+        </w:rPr>
+      </w:pPr>
+      <w:r>
+        <w:rPr>
+          <w:rFonts w:ascii="Segoe UI" w:eastAsia="Times New Roman" w:hAnsi="Segoe UI" w:cs="Segoe UI"/>
+          <w:color w:val="111111"/>
+          <w:sz w:val="30"/>
+          <w:szCs w:val="30"/>
+        </w:rPr>
+        <w:t>What’s the type of [1,2,3]</w:t>
+      </w:r>
+    </w:p>
+    <w:p>
+      <w:pPr>
+        <w:pStyle w:val="ListParagraph"/>
+        <w:shd w:val="clear" w:color="auto" w:fill="FFFFFF"/>
+        <w:spacing w:after="360" w:line="240" w:lineRule="auto"/>
+        <w:ind w:left="1440"/>
+        <w:textAlignment w:val="baseline"/>
+        <w:rPr>
+          <w:rFonts w:ascii="Segoe UI" w:eastAsia="Times New Roman" w:hAnsi="Segoe UI" w:cs="Segoe UI"/>
+          <w:color w:val="111111"/>
+          <w:sz w:val="30"/>
+          <w:szCs w:val="30"/>
+        </w:rPr>
+      </w:pPr>
+      <w:r>
+        <w:rPr>
+          <w:rFonts w:ascii="Segoe UI" w:eastAsia="Times New Roman" w:hAnsi="Segoe UI" w:cs="Segoe UI"/>
+          <w:color w:val="111111"/>
+          <w:sz w:val="30"/>
+          <w:szCs w:val="30"/>
+        </w:rPr>
+        <w:t xml:space="preserve">-the type of the above array is actually an object. In </w:t>
+      </w:r>
+      <w:r>
+        <w:rPr>
+          <w:rFonts w:ascii="Segoe UI" w:eastAsia="Times New Roman" w:hAnsi="Segoe UI" w:cs="Segoe UI"/>
+          <w:color w:val="111111"/>
+          <w:sz w:val="30"/>
+          <w:szCs w:val="30"/>
+        </w:rPr>
+        <w:t>JavaScript</w:t>
+      </w:r>
+      <w:r>
+        <w:rPr>
+          <w:rFonts w:ascii="Segoe UI" w:eastAsia="Times New Roman" w:hAnsi="Segoe UI" w:cs="Segoe UI"/>
+          <w:color w:val="111111"/>
+          <w:sz w:val="30"/>
+          <w:szCs w:val="30"/>
+        </w:rPr>
+        <w:t xml:space="preserve"> arrays are technically objects, just with special abilities and behaviors.</w:t>
+      </w:r>
+    </w:p>
+    <w:p>
+      <w:pPr>
+        <w:pStyle w:val="ListParagraph"/>
+        <w:numPr>
+          <w:ilvl w:val="0"/>
+          <w:numId w:val="3"/>
+        </w:numPr>
+        <w:shd w:val="clear" w:color="auto" w:fill="FFFFFF"/>
+        <w:spacing w:after="360" w:line="240" w:lineRule="auto"/>
+        <w:textAlignment w:val="baseline"/>
+        <w:rPr>
+          <w:rFonts w:ascii="Segoe UI" w:eastAsia="Times New Roman" w:hAnsi="Segoe UI" w:cs="Segoe UI"/>
+          <w:color w:val="111111"/>
+          <w:sz w:val="30"/>
+          <w:szCs w:val="30"/>
+        </w:rPr>
+      </w:pPr>
+      <w:r>
+        <w:rPr>
+          <w:rFonts w:ascii="Segoe UI" w:eastAsia="Times New Roman" w:hAnsi="Segoe UI" w:cs="Segoe UI"/>
+          <w:color w:val="111111"/>
+          <w:sz w:val="30"/>
+          <w:szCs w:val="30"/>
+        </w:rPr>
+        <w:t>What’s</w:t>
+      </w:r>
+      <w:r>
+        <w:rPr>
+          <w:rFonts w:ascii="Segoe UI" w:eastAsia="Times New Roman" w:hAnsi="Segoe UI" w:cs="Segoe UI"/>
+          <w:color w:val="111111"/>
+          <w:sz w:val="30"/>
+          <w:szCs w:val="30"/>
+        </w:rPr>
+        <w:t xml:space="preserve"> the type of null</w:t>
+      </w:r>
+    </w:p>
+    <w:p>
+      <w:pPr>
+        <w:pStyle w:val="ListParagraph"/>
+        <w:shd w:val="clear" w:color="auto" w:fill="FFFFFF"/>
+        <w:spacing w:after="360" w:line="240" w:lineRule="auto"/>
+        <w:ind w:left="1440"/>
+        <w:textAlignment w:val="baseline"/>
+        <w:rPr>
+          <w:rFonts w:ascii="Segoe UI" w:eastAsia="Times New Roman" w:hAnsi="Segoe UI" w:cs="Segoe UI"/>
+          <w:color w:val="111111"/>
+          <w:sz w:val="30"/>
+          <w:szCs w:val="30"/>
+        </w:rPr>
+      </w:pPr>
+      <w:r>
+        <w:rPr>
+          <w:rFonts w:ascii="Segoe UI" w:eastAsia="Times New Roman" w:hAnsi="Segoe UI" w:cs="Segoe UI"/>
+          <w:color w:val="111111"/>
+          <w:sz w:val="30"/>
+          <w:szCs w:val="30"/>
+        </w:rPr>
+        <w:t xml:space="preserve">-Here we come to our point. </w:t>
+      </w:r>
+      <w:proofErr w:type="spellStart"/>
+      <w:proofErr w:type="gramStart"/>
+      <w:r>
+        <w:rPr>
+          <w:rFonts w:ascii="Segoe UI" w:eastAsia="Times New Roman" w:hAnsi="Segoe UI" w:cs="Segoe UI"/>
+          <w:b/>
+          <w:color w:val="111111"/>
+          <w:sz w:val="30"/>
+          <w:szCs w:val="30"/>
+        </w:rPr>
+        <w:t>typeof</w:t>
+      </w:r>
+      <w:proofErr w:type="spellEnd"/>
+      <w:proofErr w:type="gramEnd"/>
+      <w:r>
+        <w:rPr>
+          <w:rFonts w:ascii="Segoe UI" w:eastAsia="Times New Roman" w:hAnsi="Segoe UI" w:cs="Segoe UI"/>
+          <w:b/>
+          <w:color w:val="111111"/>
+          <w:sz w:val="30"/>
+          <w:szCs w:val="30"/>
+        </w:rPr>
+        <w:t xml:space="preserve"> null</w:t>
+      </w:r>
+      <w:r>
+        <w:rPr>
+          <w:rFonts w:ascii="Segoe UI" w:eastAsia="Times New Roman" w:hAnsi="Segoe UI" w:cs="Segoe UI"/>
+          <w:b/>
+          <w:color w:val="111111"/>
+          <w:sz w:val="30"/>
+          <w:szCs w:val="30"/>
+        </w:rPr>
+        <w:t xml:space="preserve"> </w:t>
+      </w:r>
+      <w:r>
+        <w:rPr>
+          <w:rFonts w:ascii="Segoe UI" w:eastAsia="Times New Roman" w:hAnsi="Segoe UI" w:cs="Segoe UI"/>
+          <w:color w:val="111111"/>
+          <w:sz w:val="30"/>
+          <w:szCs w:val="30"/>
+        </w:rPr>
+        <w:t xml:space="preserve">would actually return an </w:t>
+      </w:r>
+      <w:r>
+        <w:rPr>
+          <w:rFonts w:ascii="Segoe UI" w:eastAsia="Times New Roman" w:hAnsi="Segoe UI" w:cs="Segoe UI"/>
+          <w:b/>
+          <w:color w:val="111111"/>
+          <w:sz w:val="30"/>
+          <w:szCs w:val="30"/>
+        </w:rPr>
+        <w:t>object</w:t>
+      </w:r>
+      <w:r>
+        <w:rPr>
+          <w:rFonts w:ascii="Segoe UI" w:eastAsia="Times New Roman" w:hAnsi="Segoe UI" w:cs="Segoe UI"/>
+          <w:color w:val="111111"/>
+          <w:sz w:val="30"/>
+          <w:szCs w:val="30"/>
+        </w:rPr>
+        <w:t xml:space="preserve"> value.</w:t>
+      </w:r>
+    </w:p>
+    <w:p>
+      <w:pPr>
+        <w:pStyle w:val="ListParagraph"/>
+        <w:shd w:val="clear" w:color="auto" w:fill="FFFFFF"/>
+        <w:spacing w:after="360" w:line="240" w:lineRule="auto"/>
+        <w:ind w:left="1440"/>
+        <w:textAlignment w:val="baseline"/>
+        <w:rPr>
+          <w:rFonts w:ascii="Segoe UI" w:eastAsia="Times New Roman" w:hAnsi="Segoe UI" w:cs="Segoe UI"/>
+          <w:color w:val="111111"/>
+          <w:sz w:val="30"/>
+          <w:szCs w:val="30"/>
+        </w:rPr>
+      </w:pPr>
+      <w:r>
+        <w:rPr>
+          <w:rFonts w:ascii="Segoe UI" w:eastAsia="Times New Roman" w:hAnsi="Segoe UI" w:cs="Segoe UI"/>
+          <w:color w:val="111111"/>
+          <w:sz w:val="30"/>
+          <w:szCs w:val="30"/>
+        </w:rPr>
+        <w:t xml:space="preserve">-the null value is technically a primitive, the way object or number are primitives. This would typically means that the type of </w:t>
+      </w:r>
+      <w:r>
+        <w:rPr>
+          <w:rFonts w:ascii="Segoe UI" w:eastAsia="Times New Roman" w:hAnsi="Segoe UI" w:cs="Segoe UI"/>
+          <w:b/>
+          <w:color w:val="111111"/>
+          <w:sz w:val="30"/>
+          <w:szCs w:val="30"/>
+        </w:rPr>
+        <w:t>null</w:t>
+      </w:r>
+      <w:r>
+        <w:rPr>
+          <w:rFonts w:ascii="Segoe UI" w:eastAsia="Times New Roman" w:hAnsi="Segoe UI" w:cs="Segoe UI"/>
+          <w:color w:val="111111"/>
+          <w:sz w:val="30"/>
+          <w:szCs w:val="30"/>
+        </w:rPr>
+        <w:t xml:space="preserve"> should also be</w:t>
+      </w:r>
+      <w:r>
+        <w:rPr>
+          <w:rFonts w:ascii="Segoe UI" w:eastAsia="Times New Roman" w:hAnsi="Segoe UI" w:cs="Segoe UI"/>
+          <w:b/>
+          <w:color w:val="111111"/>
+          <w:sz w:val="30"/>
+          <w:szCs w:val="30"/>
+        </w:rPr>
+        <w:t xml:space="preserve"> null</w:t>
+      </w:r>
+      <w:r>
+        <w:rPr>
+          <w:rFonts w:ascii="Segoe UI" w:eastAsia="Times New Roman" w:hAnsi="Segoe UI" w:cs="Segoe UI"/>
+          <w:color w:val="111111"/>
+          <w:sz w:val="30"/>
+          <w:szCs w:val="30"/>
+        </w:rPr>
+        <w:t xml:space="preserve">. However, this is not the case </w:t>
+      </w:r>
+      <w:r>
+        <w:rPr>
+          <w:rFonts w:ascii="Segoe UI" w:eastAsia="Times New Roman" w:hAnsi="Segoe UI" w:cs="Segoe UI"/>
+          <w:color w:val="111111"/>
+          <w:sz w:val="30"/>
+          <w:szCs w:val="30"/>
+        </w:rPr>
+        <w:t>because</w:t>
+      </w:r>
+      <w:r>
+        <w:rPr>
+          <w:rFonts w:ascii="Segoe UI" w:eastAsia="Times New Roman" w:hAnsi="Segoe UI" w:cs="Segoe UI"/>
+          <w:color w:val="111111"/>
+          <w:sz w:val="30"/>
+          <w:szCs w:val="30"/>
+        </w:rPr>
+        <w:t xml:space="preserve"> of the peculiarity with the way JavaScript was first defined</w:t>
+      </w:r>
+    </w:p>
+    <w:p>
+      <w:pPr>
+        <w:pStyle w:val="ListParagraph"/>
+        <w:shd w:val="clear" w:color="auto" w:fill="FFFFFF"/>
+        <w:spacing w:after="360" w:line="240" w:lineRule="auto"/>
+        <w:ind w:left="1440"/>
+        <w:textAlignment w:val="baseline"/>
+        <w:rPr>
+          <w:rFonts w:ascii="Segoe UI" w:eastAsia="Times New Roman" w:hAnsi="Segoe UI" w:cs="Segoe UI"/>
+          <w:color w:val="111111"/>
+          <w:sz w:val="30"/>
+          <w:szCs w:val="30"/>
+        </w:rPr>
+      </w:pPr>
+      <w:r>
+        <w:rPr>
+          <w:rFonts w:ascii="Segoe UI" w:eastAsia="Times New Roman" w:hAnsi="Segoe UI" w:cs="Segoe UI"/>
+          <w:color w:val="111111"/>
+          <w:sz w:val="30"/>
+          <w:szCs w:val="30"/>
+        </w:rPr>
+        <w:t>-</w:t>
+      </w:r>
+      <w:r>
+        <w:rPr>
+          <w:rFonts w:ascii="Segoe UI" w:eastAsia="Times New Roman" w:hAnsi="Segoe UI" w:cs="Segoe UI"/>
+          <w:color w:val="111111"/>
+          <w:sz w:val="30"/>
+          <w:szCs w:val="30"/>
+        </w:rPr>
+        <w:t>In</w:t>
+      </w:r>
+      <w:r>
+        <w:rPr>
+          <w:rFonts w:ascii="Segoe UI" w:eastAsia="Times New Roman" w:hAnsi="Segoe UI" w:cs="Segoe UI"/>
+          <w:color w:val="111111"/>
+          <w:sz w:val="30"/>
+          <w:szCs w:val="30"/>
+        </w:rPr>
+        <w:t xml:space="preserve"> the first implementation of JavaScript, values were represented in two parts- a type tag and the actual value. There were 5 type </w:t>
+      </w:r>
+      <w:r>
+        <w:rPr>
+          <w:rFonts w:ascii="Segoe UI" w:eastAsia="Times New Roman" w:hAnsi="Segoe UI" w:cs="Segoe UI"/>
+          <w:color w:val="111111"/>
+          <w:sz w:val="30"/>
+          <w:szCs w:val="30"/>
+        </w:rPr>
+        <w:t>tags</w:t>
+      </w:r>
+      <w:r>
+        <w:rPr>
+          <w:rFonts w:ascii="Segoe UI" w:eastAsia="Times New Roman" w:hAnsi="Segoe UI" w:cs="Segoe UI"/>
+          <w:color w:val="111111"/>
+          <w:sz w:val="30"/>
+          <w:szCs w:val="30"/>
+        </w:rPr>
+        <w:t xml:space="preserve"> that could be used, and the tag for referencing an object was 0. The null value, however, was represented as NULL pointer, which was </w:t>
+      </w:r>
+      <w:r>
+        <w:rPr>
+          <w:rFonts w:ascii="Consolas" w:hAnsi="Consolas"/>
+          <w:b/>
+          <w:bCs/>
+          <w:color w:val="000000"/>
+          <w:shd w:val="clear" w:color="auto" w:fill="F5F5F5"/>
+        </w:rPr>
+        <w:t>0x00</w:t>
+      </w:r>
+      <w:r>
+        <w:rPr>
+          <w:rFonts w:ascii="Consolas" w:hAnsi="Consolas"/>
+          <w:b/>
+          <w:bCs/>
+          <w:color w:val="000000"/>
+          <w:shd w:val="clear" w:color="auto" w:fill="F5F5F5"/>
+        </w:rPr>
+        <w:t xml:space="preserve"> </w:t>
+      </w:r>
+      <w:r>
+        <w:rPr>
+          <w:rFonts w:ascii="Segoe UI" w:eastAsia="Times New Roman" w:hAnsi="Segoe UI" w:cs="Segoe UI"/>
+          <w:color w:val="111111"/>
+          <w:sz w:val="30"/>
+          <w:szCs w:val="30"/>
+        </w:rPr>
+        <w:t xml:space="preserve">  for most </w:t>
+      </w:r>
+      <w:r>
+        <w:rPr>
+          <w:rFonts w:ascii="Segoe UI" w:eastAsia="Times New Roman" w:hAnsi="Segoe UI" w:cs="Segoe UI"/>
+          <w:color w:val="111111"/>
+          <w:sz w:val="30"/>
+          <w:szCs w:val="30"/>
+        </w:rPr>
+        <w:lastRenderedPageBreak/>
+        <w:t>platforms</w:t>
+      </w:r>
+      <w:r>
+        <w:rPr>
+          <w:rFonts w:ascii="Segoe UI" w:eastAsia="Times New Roman" w:hAnsi="Segoe UI" w:cs="Segoe UI"/>
+          <w:color w:val="111111"/>
+          <w:sz w:val="30"/>
+          <w:szCs w:val="30"/>
+        </w:rPr>
+        <w:t>. As a result of this similarity</w:t>
+      </w:r>
+      <w:r>
+        <w:rPr>
+          <w:rFonts w:ascii="Segoe UI" w:eastAsia="Times New Roman" w:hAnsi="Segoe UI" w:cs="Segoe UI"/>
+          <w:color w:val="111111"/>
+          <w:sz w:val="30"/>
+          <w:szCs w:val="30"/>
+        </w:rPr>
+        <w:t>, null has the 0 type tag, which corresponds to an object.</w:t>
+      </w:r>
+    </w:p>
+    <w:p>
+      <w:pPr>
+        <w:shd w:val="clear" w:color="auto" w:fill="FFFFFF"/>
+        <w:spacing w:after="360" w:line="240" w:lineRule="auto"/>
+        <w:textAlignment w:val="baseline"/>
+        <w:rPr>
+          <w:rFonts w:ascii="Segoe UI" w:eastAsia="Times New Roman" w:hAnsi="Segoe UI" w:cs="Segoe UI"/>
+          <w:color w:val="111111"/>
+          <w:sz w:val="30"/>
+          <w:szCs w:val="30"/>
+        </w:rPr>
+      </w:pPr>
+      <w:r>
+        <w:rPr>
+          <w:rFonts w:ascii="Segoe UI" w:eastAsia="Times New Roman" w:hAnsi="Segoe UI" w:cs="Segoe UI"/>
+          <w:color w:val="111111"/>
+          <w:sz w:val="30"/>
+          <w:szCs w:val="30"/>
+        </w:rPr>
+        <w:tab/>
+        <w:t xml:space="preserve">2.2 Nature of </w:t>
+      </w:r>
+      <w:r>
+        <w:rPr>
+          <w:rFonts w:ascii="Segoe UI" w:eastAsia="Times New Roman" w:hAnsi="Segoe UI" w:cs="Segoe UI"/>
+          <w:color w:val="111111"/>
+          <w:sz w:val="30"/>
+          <w:szCs w:val="30"/>
+        </w:rPr>
+        <w:t>“</w:t>
+      </w:r>
+      <w:proofErr w:type="spellStart"/>
+      <w:r>
+        <w:rPr>
+          <w:rFonts w:ascii="Segoe UI" w:eastAsia="Times New Roman" w:hAnsi="Segoe UI" w:cs="Segoe UI"/>
+          <w:color w:val="111111"/>
+          <w:sz w:val="30"/>
+          <w:szCs w:val="30"/>
+        </w:rPr>
+        <w:t>typeof</w:t>
+      </w:r>
+      <w:proofErr w:type="spellEnd"/>
+      <w:r>
+        <w:rPr>
+          <w:rFonts w:ascii="Segoe UI" w:eastAsia="Times New Roman" w:hAnsi="Segoe UI" w:cs="Segoe UI"/>
+          <w:color w:val="111111"/>
+          <w:sz w:val="30"/>
+          <w:szCs w:val="30"/>
+        </w:rPr>
+        <w:t xml:space="preserve"> null</w:t>
+      </w:r>
+      <w:r>
+        <w:rPr>
+          <w:rFonts w:ascii="Segoe UI" w:eastAsia="Times New Roman" w:hAnsi="Segoe UI" w:cs="Segoe UI"/>
+          <w:color w:val="111111"/>
+          <w:sz w:val="30"/>
+          <w:szCs w:val="30"/>
+        </w:rPr>
+        <w:t>”</w:t>
+      </w:r>
+      <w:r>
+        <w:rPr>
+          <w:rFonts w:ascii="Segoe UI" w:eastAsia="Times New Roman" w:hAnsi="Segoe UI" w:cs="Segoe UI"/>
+          <w:color w:val="111111"/>
+          <w:sz w:val="30"/>
+          <w:szCs w:val="30"/>
+        </w:rPr>
+        <w:t xml:space="preserve"> object</w:t>
+      </w:r>
+    </w:p>
+    <w:p>
+      <w:pPr>
+        <w:shd w:val="clear" w:color="auto" w:fill="FFFFFF"/>
+        <w:spacing w:after="360" w:line="240" w:lineRule="auto"/>
+        <w:ind w:left="1440"/>
+        <w:textAlignment w:val="baseline"/>
+        <w:rPr>
+          <w:rFonts w:ascii="Segoe UI" w:eastAsia="Times New Roman" w:hAnsi="Segoe UI" w:cs="Segoe UI"/>
+          <w:color w:val="111111"/>
+          <w:sz w:val="30"/>
+          <w:szCs w:val="30"/>
+        </w:rPr>
+      </w:pPr>
+      <w:r>
+        <w:rPr>
+          <w:rFonts w:ascii="Segoe UI" w:eastAsia="Times New Roman" w:hAnsi="Segoe UI" w:cs="Segoe UI"/>
+          <w:color w:val="111111"/>
+          <w:sz w:val="30"/>
+          <w:szCs w:val="30"/>
+        </w:rPr>
+        <w:t xml:space="preserve">-In JavaScript, </w:t>
+      </w:r>
+      <w:proofErr w:type="spellStart"/>
+      <w:r>
+        <w:rPr>
+          <w:rFonts w:ascii="Segoe UI" w:eastAsia="Times New Roman" w:hAnsi="Segoe UI" w:cs="Segoe UI"/>
+          <w:color w:val="111111"/>
+          <w:sz w:val="30"/>
+          <w:szCs w:val="30"/>
+        </w:rPr>
+        <w:t>typeof</w:t>
+      </w:r>
+      <w:proofErr w:type="spellEnd"/>
+      <w:r>
+        <w:rPr>
+          <w:rFonts w:ascii="Segoe UI" w:eastAsia="Times New Roman" w:hAnsi="Segoe UI" w:cs="Segoe UI"/>
+          <w:color w:val="111111"/>
+          <w:sz w:val="30"/>
+          <w:szCs w:val="30"/>
+        </w:rPr>
+        <w:t xml:space="preserve"> null is ‘object’, which incorrectly suggests that null is an object (it isn’t). This is a bug and one that unfortunately can’t be fixed, because it would break existing code.</w:t>
+      </w:r>
+    </w:p>
+    <w:p>
+      <w:pPr>
+        <w:pStyle w:val="hx"/>
+        <w:shd w:val="clear" w:color="auto" w:fill="FFFFFF"/>
+        <w:spacing w:before="595" w:beforeAutospacing="0" w:after="0" w:afterAutospacing="0" w:line="480" w:lineRule="atLeast"/>
+        <w:ind w:left="1440"/>
+        <w:rPr>
+          <w:rFonts w:ascii="Georgia" w:hAnsi="Georgia"/>
+          <w:color w:val="292929"/>
+          <w:spacing w:val="-1"/>
+          <w:sz w:val="32"/>
+          <w:szCs w:val="32"/>
+        </w:rPr>
+      </w:pPr>
+      <w:r>
+        <w:rPr>
+          <w:rFonts w:ascii="Segoe UI" w:hAnsi="Segoe UI" w:cs="Segoe UI"/>
+          <w:color w:val="111111"/>
+          <w:sz w:val="30"/>
+          <w:szCs w:val="30"/>
+        </w:rPr>
+        <w:t>-</w:t>
+      </w:r>
+      <w:r>
+        <w:rPr>
+          <w:rFonts w:ascii="Palatino Linotype" w:hAnsi="Palatino Linotype"/>
+          <w:color w:val="000000"/>
+          <w:sz w:val="27"/>
+          <w:szCs w:val="27"/>
+        </w:rPr>
+        <w:t xml:space="preserve"> </w:t>
+      </w:r>
+      <w:r>
+        <w:rPr>
+          <w:rFonts w:ascii="Georgia" w:hAnsi="Georgia"/>
+          <w:color w:val="292929"/>
+          <w:spacing w:val="-1"/>
+          <w:sz w:val="32"/>
+          <w:szCs w:val="32"/>
+        </w:rPr>
+        <w:t xml:space="preserve">The </w:t>
+      </w:r>
+      <w:r>
+        <w:rPr>
+          <w:rFonts w:ascii="Georgia" w:hAnsi="Georgia"/>
+          <w:color w:val="292929"/>
+          <w:spacing w:val="-1"/>
+          <w:sz w:val="32"/>
+          <w:szCs w:val="32"/>
+        </w:rPr>
+        <w:t>reason to call it a bug</w:t>
+      </w:r>
+      <w:r>
+        <w:rPr>
+          <w:rFonts w:ascii="Georgia" w:hAnsi="Georgia"/>
+          <w:color w:val="292929"/>
+          <w:spacing w:val="-1"/>
+          <w:sz w:val="32"/>
+          <w:szCs w:val="32"/>
+        </w:rPr>
+        <w:t xml:space="preserve"> is that the bug came about because in the initial implementation of JavaScript all values were stored in 32 bits units, where:</w:t>
+      </w:r>
+    </w:p>
+    <w:p>
+      <w:pPr>
+        <w:pStyle w:val="ListParagraph"/>
+        <w:numPr>
+          <w:ilvl w:val="0"/>
+          <w:numId w:val="11"/>
+        </w:numPr>
+        <w:shd w:val="clear" w:color="auto" w:fill="FFFFFF"/>
+        <w:spacing w:before="480" w:after="0" w:line="480" w:lineRule="atLeast"/>
+        <w:rPr>
+          <w:rFonts w:ascii="Georgia" w:hAnsi="Georgia" w:cs="Segoe UI"/>
+          <w:color w:val="292929"/>
+          <w:spacing w:val="-1"/>
+          <w:sz w:val="32"/>
+          <w:szCs w:val="32"/>
+        </w:rPr>
+      </w:pPr>
+      <w:r>
+        <w:rPr>
+          <w:rFonts w:ascii="Georgia" w:hAnsi="Georgia" w:cs="Segoe UI"/>
+          <w:color w:val="292929"/>
+          <w:spacing w:val="-1"/>
+          <w:sz w:val="32"/>
+          <w:szCs w:val="32"/>
+        </w:rPr>
+        <w:t>The first 1–3 bits contain the type tag</w:t>
+      </w:r>
+    </w:p>
+    <w:p>
+      <w:pPr>
+        <w:pStyle w:val="ListParagraph"/>
+        <w:numPr>
+          <w:ilvl w:val="0"/>
+          <w:numId w:val="11"/>
+        </w:numPr>
+        <w:shd w:val="clear" w:color="auto" w:fill="FFFFFF"/>
+        <w:spacing w:before="252" w:after="0" w:line="480" w:lineRule="atLeast"/>
+        <w:rPr>
+          <w:rFonts w:ascii="Georgia" w:hAnsi="Georgia" w:cs="Segoe UI"/>
+          <w:color w:val="292929"/>
+          <w:spacing w:val="-1"/>
+          <w:sz w:val="32"/>
+          <w:szCs w:val="32"/>
+        </w:rPr>
+      </w:pPr>
+      <w:r>
+        <w:rPr>
+          <w:rFonts w:ascii="Georgia" w:hAnsi="Georgia" w:cs="Segoe UI"/>
+          <w:color w:val="292929"/>
+          <w:spacing w:val="-1"/>
+          <w:sz w:val="32"/>
+          <w:szCs w:val="32"/>
+        </w:rPr>
+        <w:t>The remaining 29–31 bits contained the actual data</w:t>
+      </w:r>
+    </w:p>
+    <w:p>
+      <w:pPr>
+        <w:pStyle w:val="hx"/>
+        <w:shd w:val="clear" w:color="auto" w:fill="FFFFFF"/>
+        <w:spacing w:before="480" w:beforeAutospacing="0" w:after="0" w:afterAutospacing="0" w:line="480" w:lineRule="atLeast"/>
+        <w:ind w:left="1440"/>
+        <w:rPr>
+          <w:rFonts w:ascii="Georgia" w:hAnsi="Georgia"/>
+          <w:color w:val="292929"/>
+          <w:spacing w:val="-1"/>
+          <w:sz w:val="32"/>
+          <w:szCs w:val="32"/>
+        </w:rPr>
+      </w:pPr>
+      <w:r>
+        <w:rPr>
+          <w:rFonts w:ascii="Georgia" w:hAnsi="Georgia"/>
+          <w:color w:val="292929"/>
+          <w:spacing w:val="-1"/>
+          <w:sz w:val="32"/>
+          <w:szCs w:val="32"/>
+        </w:rPr>
+        <w:t>-</w:t>
+      </w:r>
+      <w:r>
+        <w:rPr>
+          <w:rFonts w:ascii="Georgia" w:hAnsi="Georgia"/>
+          <w:color w:val="292929"/>
+          <w:spacing w:val="-1"/>
+          <w:sz w:val="32"/>
+          <w:szCs w:val="32"/>
+        </w:rPr>
+        <w:t>The type tag for objects was </w:t>
+      </w:r>
+      <w:r>
+        <w:rPr>
+          <w:rStyle w:val="Strong"/>
+          <w:rFonts w:ascii="Georgia" w:hAnsi="Georgia"/>
+          <w:color w:val="292929"/>
+          <w:spacing w:val="-1"/>
+          <w:sz w:val="32"/>
+          <w:szCs w:val="32"/>
+        </w:rPr>
+        <w:t>0</w:t>
+      </w:r>
+      <w:r>
+        <w:rPr>
+          <w:rFonts w:ascii="Georgia" w:hAnsi="Georgia"/>
+          <w:color w:val="292929"/>
+          <w:spacing w:val="-1"/>
+          <w:sz w:val="32"/>
+          <w:szCs w:val="32"/>
+        </w:rPr>
+        <w:t>. While </w:t>
+      </w:r>
+      <w:r>
+        <w:rPr>
+          <w:rStyle w:val="Strong"/>
+          <w:rFonts w:ascii="Georgia" w:hAnsi="Georgia"/>
+          <w:color w:val="292929"/>
+          <w:spacing w:val="-1"/>
+          <w:sz w:val="32"/>
+          <w:szCs w:val="32"/>
+        </w:rPr>
+        <w:t>null</w:t>
+      </w:r>
+      <w:r>
+        <w:rPr>
+          <w:rFonts w:ascii="Georgia" w:hAnsi="Georgia"/>
+          <w:color w:val="292929"/>
+          <w:spacing w:val="-1"/>
+          <w:sz w:val="32"/>
+          <w:szCs w:val="32"/>
+        </w:rPr>
+        <w:t> was represented with a </w:t>
+      </w:r>
+      <w:r>
+        <w:rPr>
+          <w:rStyle w:val="Strong"/>
+          <w:rFonts w:ascii="Georgia" w:hAnsi="Georgia"/>
+          <w:color w:val="292929"/>
+          <w:spacing w:val="-1"/>
+          <w:sz w:val="32"/>
+          <w:szCs w:val="32"/>
+        </w:rPr>
+        <w:t>NULL</w:t>
+      </w:r>
+      <w:r>
+        <w:rPr>
+          <w:rFonts w:ascii="Georgia" w:hAnsi="Georgia"/>
+          <w:color w:val="292929"/>
+          <w:spacing w:val="-1"/>
+          <w:sz w:val="32"/>
+          <w:szCs w:val="32"/>
+        </w:rPr>
+        <w:t> pointer. Note that a </w:t>
+      </w:r>
+      <w:r>
+        <w:rPr>
+          <w:rStyle w:val="Strong"/>
+          <w:rFonts w:ascii="Georgia" w:hAnsi="Georgia"/>
+          <w:color w:val="292929"/>
+          <w:spacing w:val="-1"/>
+          <w:sz w:val="32"/>
+          <w:szCs w:val="32"/>
+        </w:rPr>
+        <w:t>NULL</w:t>
+      </w:r>
+      <w:r>
+        <w:rPr>
+          <w:rFonts w:ascii="Georgia" w:hAnsi="Georgia"/>
+          <w:color w:val="292929"/>
+          <w:spacing w:val="-1"/>
+          <w:sz w:val="32"/>
+          <w:szCs w:val="32"/>
+        </w:rPr>
+        <w:t> pointer does not point to an address — it simply points to nothing (hence why it is called null in the first place). But in the C standard, </w:t>
+      </w:r>
+      <w:r>
+        <w:rPr>
+          <w:rStyle w:val="Strong"/>
+          <w:rFonts w:ascii="Georgia" w:hAnsi="Georgia"/>
+          <w:color w:val="292929"/>
+          <w:spacing w:val="-1"/>
+          <w:sz w:val="32"/>
+          <w:szCs w:val="32"/>
+        </w:rPr>
+        <w:t>NULL</w:t>
+      </w:r>
+      <w:r>
+        <w:rPr>
+          <w:rFonts w:ascii="Georgia" w:hAnsi="Georgia"/>
+          <w:color w:val="292929"/>
+          <w:spacing w:val="-1"/>
+          <w:sz w:val="32"/>
+          <w:szCs w:val="32"/>
+        </w:rPr>
+        <w:t> is considered equal to </w:t>
+      </w:r>
+      <w:r>
+        <w:rPr>
+          <w:rStyle w:val="Strong"/>
+          <w:rFonts w:ascii="Georgia" w:hAnsi="Georgia"/>
+          <w:color w:val="292929"/>
+          <w:spacing w:val="-1"/>
+          <w:sz w:val="32"/>
+          <w:szCs w:val="32"/>
+        </w:rPr>
+        <w:t>0. </w:t>
+      </w:r>
+      <w:r>
+        <w:rPr>
+          <w:rFonts w:ascii="Georgia" w:hAnsi="Georgia"/>
+          <w:color w:val="292929"/>
+          <w:spacing w:val="-1"/>
+          <w:sz w:val="32"/>
+          <w:szCs w:val="32"/>
+        </w:rPr>
+        <w:t>Consequently, </w:t>
+      </w:r>
+      <w:r>
+        <w:rPr>
+          <w:rStyle w:val="Strong"/>
+          <w:rFonts w:ascii="Georgia" w:hAnsi="Georgia"/>
+          <w:color w:val="292929"/>
+          <w:spacing w:val="-1"/>
+          <w:sz w:val="32"/>
+          <w:szCs w:val="32"/>
+        </w:rPr>
+        <w:t>null</w:t>
+      </w:r>
+      <w:r>
+        <w:rPr>
+          <w:rFonts w:ascii="Georgia" w:hAnsi="Georgia"/>
+          <w:color w:val="292929"/>
+          <w:spacing w:val="-1"/>
+          <w:sz w:val="32"/>
+          <w:szCs w:val="32"/>
+        </w:rPr>
+        <w:t> had </w:t>
+      </w:r>
+      <w:r>
+        <w:rPr>
+          <w:rStyle w:val="Strong"/>
+          <w:rFonts w:ascii="Georgia" w:hAnsi="Georgia"/>
+          <w:color w:val="292929"/>
+          <w:spacing w:val="-1"/>
+          <w:sz w:val="32"/>
+          <w:szCs w:val="32"/>
+        </w:rPr>
+        <w:t>0</w:t>
+      </w:r>
+      <w:r>
+        <w:rPr>
+          <w:rFonts w:ascii="Georgia" w:hAnsi="Georgia"/>
+          <w:color w:val="292929"/>
+          <w:spacing w:val="-1"/>
+          <w:sz w:val="32"/>
+          <w:szCs w:val="32"/>
+        </w:rPr>
+        <w:t> as its type tag, and since </w:t>
+      </w:r>
+      <w:r>
+        <w:rPr>
+          <w:rStyle w:val="Strong"/>
+          <w:rFonts w:ascii="Georgia" w:hAnsi="Georgia"/>
+          <w:color w:val="292929"/>
+          <w:spacing w:val="-1"/>
+          <w:sz w:val="32"/>
+          <w:szCs w:val="32"/>
+        </w:rPr>
+        <w:t>0</w:t>
+      </w:r>
+      <w:r>
+        <w:rPr>
+          <w:rFonts w:ascii="Georgia" w:hAnsi="Georgia"/>
+          <w:color w:val="292929"/>
+          <w:spacing w:val="-1"/>
+          <w:sz w:val="32"/>
+          <w:szCs w:val="32"/>
+        </w:rPr>
+        <w:t> is for objects, then </w:t>
+      </w:r>
+      <w:proofErr w:type="spellStart"/>
+      <w:r>
+        <w:rPr>
+          <w:rStyle w:val="Strong"/>
+          <w:rFonts w:ascii="Georgia" w:hAnsi="Georgia"/>
+          <w:color w:val="292929"/>
+          <w:spacing w:val="-1"/>
+          <w:sz w:val="32"/>
+          <w:szCs w:val="32"/>
+        </w:rPr>
+        <w:t>typeof</w:t>
+      </w:r>
+      <w:proofErr w:type="spellEnd"/>
+      <w:r>
+        <w:rPr>
+          <w:rFonts w:ascii="Georgia" w:hAnsi="Georgia"/>
+          <w:color w:val="292929"/>
+          <w:spacing w:val="-1"/>
+          <w:sz w:val="32"/>
+          <w:szCs w:val="32"/>
+        </w:rPr>
+        <w:t> </w:t>
+      </w:r>
+      <w:r>
+        <w:rPr>
+          <w:rStyle w:val="Strong"/>
+          <w:rFonts w:ascii="Georgia" w:hAnsi="Georgia"/>
+          <w:color w:val="292929"/>
+          <w:spacing w:val="-1"/>
+          <w:sz w:val="32"/>
+          <w:szCs w:val="32"/>
+        </w:rPr>
+        <w:t>null </w:t>
+      </w:r>
+      <w:r>
+        <w:rPr>
+          <w:rFonts w:ascii="Georgia" w:hAnsi="Georgia"/>
+          <w:color w:val="292929"/>
+          <w:spacing w:val="-1"/>
+          <w:sz w:val="32"/>
+          <w:szCs w:val="32"/>
+        </w:rPr>
+        <w:t>fraudulently gives us “object”.</w:t>
+      </w:r>
+    </w:p>
+    <w:p>
+      <w:pPr>
+        <w:pStyle w:val="NormalWeb"/>
+        <w:shd w:val="clear" w:color="auto" w:fill="FFFFFF"/>
+        <w:ind w:left="1440"/>
+        <w:rPr>
+          <w:rFonts w:ascii="Segoe UI" w:hAnsi="Segoe UI" w:cs="Segoe UI"/>
+          <w:color w:val="111111"/>
+          <w:sz w:val="30"/>
+          <w:szCs w:val="30"/>
+        </w:rPr>
+      </w:pPr>
+      <w:r>
+        <w:rPr>
+          <w:rFonts w:ascii="Palatino Linotype" w:hAnsi="Palatino Linotype"/>
+          <w:color w:val="000000"/>
+          <w:sz w:val="27"/>
+          <w:szCs w:val="27"/>
+          <w:shd w:val="clear" w:color="auto" w:fill="FFFFFF"/>
+        </w:rPr>
+        <w:t xml:space="preserve"> </w:t>
+      </w:r>
+      <w:r>
+        <w:rPr>
+          <w:rFonts w:ascii="Palatino Linotype" w:hAnsi="Palatino Linotype"/>
+          <w:color w:val="000000"/>
+          <w:sz w:val="27"/>
+          <w:szCs w:val="27"/>
+          <w:shd w:val="clear" w:color="auto" w:fill="FFFFFF"/>
+        </w:rPr>
+        <w:t>It should now be obvious why </w:t>
+      </w:r>
+      <w:proofErr w:type="spellStart"/>
+      <w:r>
+        <w:rPr>
+          <w:rFonts w:ascii="Courier New" w:hAnsi="Courier New" w:cs="Courier New"/>
+          <w:color w:val="000000"/>
+          <w:sz w:val="27"/>
+          <w:szCs w:val="27"/>
+          <w:shd w:val="clear" w:color="auto" w:fill="FFFFFF"/>
+        </w:rPr>
+        <w:t>typeof</w:t>
+      </w:r>
+      <w:proofErr w:type="spellEnd"/>
+      <w:r>
+        <w:rPr>
+          <w:rFonts w:ascii="Palatino Linotype" w:hAnsi="Palatino Linotype"/>
+          <w:color w:val="000000"/>
+          <w:sz w:val="27"/>
+          <w:szCs w:val="27"/>
+          <w:shd w:val="clear" w:color="auto" w:fill="FFFFFF"/>
+        </w:rPr>
+        <w:t> thought that </w:t>
+      </w:r>
+      <w:r>
+        <w:rPr>
+          <w:rFonts w:ascii="Courier New" w:hAnsi="Courier New" w:cs="Courier New"/>
+          <w:color w:val="000000"/>
+          <w:sz w:val="27"/>
+          <w:szCs w:val="27"/>
+          <w:shd w:val="clear" w:color="auto" w:fill="FFFFFF"/>
+        </w:rPr>
+        <w:t>null</w:t>
+      </w:r>
+      <w:r>
+        <w:rPr>
+          <w:rFonts w:ascii="Palatino Linotype" w:hAnsi="Palatino Linotype"/>
+          <w:color w:val="000000"/>
+          <w:sz w:val="27"/>
+          <w:szCs w:val="27"/>
+          <w:shd w:val="clear" w:color="auto" w:fill="FFFFFF"/>
+        </w:rPr>
+        <w:t> was an object: it examined its type tag and the type tag said “object”. </w:t>
+      </w:r>
+    </w:p>
+    <w:p>
+      <w:pPr>
+        <w:shd w:val="clear" w:color="auto" w:fill="FFFFFF"/>
+        <w:spacing w:after="360" w:line="240" w:lineRule="auto"/>
+        <w:textAlignment w:val="baseline"/>
+        <w:rPr>
+          <w:rFonts w:ascii="Segoe UI" w:eastAsia="Times New Roman" w:hAnsi="Segoe UI" w:cs="Segoe UI"/>
+          <w:color w:val="111111"/>
+          <w:sz w:val="30"/>
+          <w:szCs w:val="30"/>
+        </w:rPr>
+      </w:pPr>
+      <w:r>
+        <w:rPr>
+          <w:rFonts w:ascii="Segoe UI" w:eastAsia="Times New Roman" w:hAnsi="Segoe UI" w:cs="Segoe UI"/>
+          <w:color w:val="111111"/>
+          <w:sz w:val="30"/>
+          <w:szCs w:val="30"/>
+        </w:rPr>
+        <w:lastRenderedPageBreak/>
+        <w:tab/>
+      </w:r>
+      <w:r>
+        <w:rPr>
+          <w:rFonts w:ascii="Segoe UI" w:eastAsia="Times New Roman" w:hAnsi="Segoe UI" w:cs="Segoe UI"/>
+          <w:color w:val="111111"/>
+          <w:sz w:val="30"/>
+          <w:szCs w:val="30"/>
+        </w:rPr>
+        <w:tab/>
+      </w:r>
     </w:p>
     <w:p>
       <w:pPr>
@@ -3589,6 +5004,15 @@
         </w:rPr>
         <w:t>--</w:t>
       </w:r>
+      <w:r>
+        <w:rPr>
+          <w:rFonts w:ascii="Arial" w:eastAsia="Times New Roman" w:hAnsi="Arial" w:cs="Arial"/>
+          <w:color w:val="0A0A23"/>
+          <w:sz w:val="33"/>
+          <w:szCs w:val="33"/>
+        </w:rPr>
+        <w:t>medium.com</w:t>
+      </w:r>
     </w:p>
     <w:p>
       <w:pPr>
@@ -3781,6 +5205,322 @@
           <w:szCs w:val="33"/>
         </w:rPr>
         <w:t>-</w:t>
+      </w:r>
+      <w:r>
+        <w:t xml:space="preserve"> </w:t>
+      </w:r>
+      <w:hyperlink r:id="rId11" w:history="1">
+        <w:r>
+          <w:rPr>
+            <w:rStyle w:val="Hyperlink"/>
+            <w:rFonts w:ascii="Arial" w:eastAsia="Times New Roman" w:hAnsi="Arial" w:cs="Arial"/>
+            <w:sz w:val="33"/>
+            <w:szCs w:val="33"/>
+          </w:rPr>
+          <w:t>https://medium.com/jspoint/how-javascript-works-in-browser-and-node-ab7d0d09ac2f --medium.com</w:t>
+        </w:r>
+      </w:hyperlink>
+    </w:p>
+    <w:p>
+      <w:pPr>
+        <w:shd w:val="clear" w:color="auto" w:fill="FFFFFF"/>
+        <w:spacing w:after="360" w:line="240" w:lineRule="auto"/>
+        <w:textAlignment w:val="baseline"/>
+        <w:rPr>
+          <w:rFonts w:ascii="Arial" w:eastAsia="Times New Roman" w:hAnsi="Arial" w:cs="Arial"/>
+          <w:color w:val="0A0A23"/>
+          <w:sz w:val="33"/>
+          <w:szCs w:val="33"/>
+        </w:rPr>
+      </w:pPr>
+      <w:r>
+        <w:rPr>
+          <w:rFonts w:ascii="Arial" w:eastAsia="Times New Roman" w:hAnsi="Arial" w:cs="Arial"/>
+          <w:color w:val="0A0A23"/>
+          <w:sz w:val="33"/>
+          <w:szCs w:val="33"/>
+        </w:rPr>
+        <w:t>-</w:t>
+      </w:r>
+      <w:r>
+        <w:t xml:space="preserve"> </w:t>
+      </w:r>
+      <w:hyperlink r:id="rId12" w:history="1">
+        <w:r>
+          <w:rPr>
+            <w:rStyle w:val="Hyperlink"/>
+            <w:rFonts w:ascii="Arial" w:eastAsia="Times New Roman" w:hAnsi="Arial" w:cs="Arial"/>
+            <w:sz w:val="33"/>
+            <w:szCs w:val="33"/>
+          </w:rPr>
+          <w:t>https://blog.greenroots.info/javascript-interpreted-or-compiled-the-debate-is-over-ckb092cv302mtl6s17t14hq1j --blog.greenroots.com</w:t>
+        </w:r>
+      </w:hyperlink>
+    </w:p>
+    <w:p>
+      <w:pPr>
+        <w:shd w:val="clear" w:color="auto" w:fill="FFFFFF"/>
+        <w:spacing w:after="360" w:line="240" w:lineRule="auto"/>
+        <w:textAlignment w:val="baseline"/>
+        <w:rPr>
+          <w:rFonts w:ascii="Arial" w:eastAsia="Times New Roman" w:hAnsi="Arial" w:cs="Arial"/>
+          <w:color w:val="0A0A23"/>
+          <w:sz w:val="33"/>
+          <w:szCs w:val="33"/>
+        </w:rPr>
+      </w:pPr>
+      <w:r>
+        <w:rPr>
+          <w:rFonts w:ascii="Arial" w:eastAsia="Times New Roman" w:hAnsi="Arial" w:cs="Arial"/>
+          <w:color w:val="0A0A23"/>
+          <w:sz w:val="33"/>
+          <w:szCs w:val="33"/>
+        </w:rPr>
+        <w:t>-</w:t>
+      </w:r>
+      <w:r>
+        <w:t xml:space="preserve"> </w:t>
+      </w:r>
+      <w:hyperlink r:id="rId13" w:history="1">
+        <w:r>
+          <w:rPr>
+            <w:rStyle w:val="Hyperlink"/>
+            <w:rFonts w:ascii="Arial" w:eastAsia="Times New Roman" w:hAnsi="Arial" w:cs="Arial"/>
+            <w:sz w:val="33"/>
+            <w:szCs w:val="33"/>
+          </w:rPr>
+          <w:t>https://medium.com/@jotadeveloper/abstract-syntax-trees-on-javascript-534e33361fc7 --medium.com</w:t>
+        </w:r>
+      </w:hyperlink>
+    </w:p>
+    <w:p>
+      <w:pPr>
+        <w:shd w:val="clear" w:color="auto" w:fill="FFFFFF"/>
+        <w:spacing w:after="360" w:line="240" w:lineRule="auto"/>
+        <w:textAlignment w:val="baseline"/>
+        <w:rPr>
+          <w:rFonts w:ascii="Arial" w:eastAsia="Times New Roman" w:hAnsi="Arial" w:cs="Arial"/>
+          <w:color w:val="0A0A23"/>
+          <w:sz w:val="33"/>
+          <w:szCs w:val="33"/>
+        </w:rPr>
+      </w:pPr>
+      <w:r>
+        <w:rPr>
+          <w:rFonts w:ascii="Arial" w:eastAsia="Times New Roman" w:hAnsi="Arial" w:cs="Arial"/>
+          <w:color w:val="0A0A23"/>
+          <w:sz w:val="33"/>
+          <w:szCs w:val="33"/>
+        </w:rPr>
+        <w:t>-</w:t>
+      </w:r>
+      <w:r>
+        <w:t xml:space="preserve"> </w:t>
+      </w:r>
+      <w:hyperlink r:id="rId14" w:history="1">
+        <w:r>
+          <w:rPr>
+            <w:rStyle w:val="Hyperlink"/>
+            <w:rFonts w:ascii="Arial" w:eastAsia="Times New Roman" w:hAnsi="Arial" w:cs="Arial"/>
+            <w:sz w:val="33"/>
+            <w:szCs w:val="33"/>
+          </w:rPr>
+          <w:t>https://javascriptrefined.io/null-and-typeof-9330e475d272 --javascriptrefind.io</w:t>
+        </w:r>
+      </w:hyperlink>
+    </w:p>
+    <w:p>
+      <w:pPr>
+        <w:shd w:val="clear" w:color="auto" w:fill="FFFFFF"/>
+        <w:spacing w:after="360" w:line="240" w:lineRule="auto"/>
+        <w:textAlignment w:val="baseline"/>
+        <w:rPr>
+          <w:rFonts w:ascii="Arial" w:eastAsia="Times New Roman" w:hAnsi="Arial" w:cs="Arial"/>
+          <w:color w:val="0A0A23"/>
+          <w:sz w:val="33"/>
+          <w:szCs w:val="33"/>
+        </w:rPr>
+      </w:pPr>
+      <w:r>
+        <w:rPr>
+          <w:rFonts w:ascii="Arial" w:eastAsia="Times New Roman" w:hAnsi="Arial" w:cs="Arial"/>
+          <w:color w:val="0A0A23"/>
+          <w:sz w:val="33"/>
+          <w:szCs w:val="33"/>
+        </w:rPr>
+        <w:lastRenderedPageBreak/>
+        <w:t>-</w:t>
+      </w:r>
+      <w:r>
+        <w:t xml:space="preserve"> </w:t>
+      </w:r>
+      <w:hyperlink r:id="rId15" w:history="1">
+        <w:r>
+          <w:rPr>
+            <w:rStyle w:val="Hyperlink"/>
+            <w:rFonts w:ascii="Arial" w:eastAsia="Times New Roman" w:hAnsi="Arial" w:cs="Arial"/>
+            <w:sz w:val="33"/>
+            <w:szCs w:val="33"/>
+          </w:rPr>
+          <w:t>https://bitsofco.</w:t>
+        </w:r>
+        <w:bookmarkStart w:id="0" w:name="_GoBack"/>
+        <w:bookmarkEnd w:id="0"/>
+        <w:r>
+          <w:rPr>
+            <w:rStyle w:val="Hyperlink"/>
+            <w:rFonts w:ascii="Arial" w:eastAsia="Times New Roman" w:hAnsi="Arial" w:cs="Arial"/>
+            <w:sz w:val="33"/>
+            <w:szCs w:val="33"/>
+          </w:rPr>
+          <w:t>de/javascript-typeof/</w:t>
+        </w:r>
+      </w:hyperlink>
+      <w:r>
+        <w:rPr>
+          <w:rFonts w:ascii="Arial" w:eastAsia="Times New Roman" w:hAnsi="Arial" w:cs="Arial"/>
+          <w:color w:val="0A0A23"/>
+          <w:sz w:val="33"/>
+          <w:szCs w:val="33"/>
+        </w:rPr>
+        <w:t xml:space="preserve"> -- bitsofco.de</w:t>
+      </w:r>
+    </w:p>
+    <w:p>
+      <w:pPr>
+        <w:shd w:val="clear" w:color="auto" w:fill="FFFFFF"/>
+        <w:spacing w:after="360" w:line="240" w:lineRule="auto"/>
+        <w:textAlignment w:val="baseline"/>
+        <w:rPr>
+          <w:rFonts w:ascii="Arial" w:eastAsia="Times New Roman" w:hAnsi="Arial" w:cs="Arial"/>
+          <w:color w:val="0A0A23"/>
+          <w:sz w:val="33"/>
+          <w:szCs w:val="33"/>
+        </w:rPr>
+      </w:pPr>
+      <w:r>
+        <w:rPr>
+          <w:rFonts w:ascii="Arial" w:eastAsia="Times New Roman" w:hAnsi="Arial" w:cs="Arial"/>
+          <w:color w:val="0A0A23"/>
+          <w:sz w:val="33"/>
+          <w:szCs w:val="33"/>
+        </w:rPr>
+        <w:t>-</w:t>
+      </w:r>
+      <w:r>
+        <w:t xml:space="preserve"> </w:t>
+      </w:r>
+      <w:hyperlink r:id="rId16" w:history="1">
+        <w:r>
+          <w:rPr>
+            <w:rStyle w:val="Hyperlink"/>
+            <w:rFonts w:ascii="Arial" w:eastAsia="Times New Roman" w:hAnsi="Arial" w:cs="Arial"/>
+            <w:sz w:val="33"/>
+            <w:szCs w:val="33"/>
+          </w:rPr>
+          <w:t>https://stackoverflow.com/questions/18808226/why-is-typeof-null-object</w:t>
+        </w:r>
+      </w:hyperlink>
+      <w:r>
+        <w:rPr>
+          <w:rFonts w:ascii="Arial" w:eastAsia="Times New Roman" w:hAnsi="Arial" w:cs="Arial"/>
+          <w:color w:val="0A0A23"/>
+          <w:sz w:val="33"/>
+          <w:szCs w:val="33"/>
+        </w:rPr>
+        <w:t xml:space="preserve"> </w:t>
+      </w:r>
+      <w:r>
+        <w:rPr>
+          <w:rFonts w:ascii="Arial" w:eastAsia="Times New Roman" w:hAnsi="Arial" w:cs="Arial"/>
+          <w:color w:val="0A0A23"/>
+          <w:sz w:val="33"/>
+          <w:szCs w:val="33"/>
+        </w:rPr>
+        <w:t xml:space="preserve">-- </w:t>
+      </w:r>
+      <w:r>
+        <w:rPr>
+          <w:rFonts w:ascii="Arial" w:eastAsia="Times New Roman" w:hAnsi="Arial" w:cs="Arial"/>
+          <w:color w:val="0A0A23"/>
+          <w:sz w:val="33"/>
+          <w:szCs w:val="33"/>
+        </w:rPr>
+        <w:t>stackoverflow.com</w:t>
+      </w:r>
+    </w:p>
+    <w:p>
+      <w:pPr>
+        <w:shd w:val="clear" w:color="auto" w:fill="FFFFFF"/>
+        <w:spacing w:after="360" w:line="240" w:lineRule="auto"/>
+        <w:textAlignment w:val="baseline"/>
+        <w:rPr>
+          <w:rFonts w:ascii="Arial" w:eastAsia="Times New Roman" w:hAnsi="Arial" w:cs="Arial"/>
+          <w:color w:val="0A0A23"/>
+          <w:sz w:val="33"/>
+          <w:szCs w:val="33"/>
+        </w:rPr>
+      </w:pPr>
+      <w:proofErr w:type="gramStart"/>
+      <w:r>
+        <w:rPr>
+          <w:rFonts w:ascii="Arial" w:eastAsia="Times New Roman" w:hAnsi="Arial" w:cs="Arial"/>
+          <w:color w:val="0A0A23"/>
+          <w:sz w:val="33"/>
+          <w:szCs w:val="33"/>
+        </w:rPr>
+        <w:t>-</w:t>
+      </w:r>
+      <w:r>
+        <w:t xml:space="preserve"> </w:t>
+      </w:r>
+      <w:hyperlink r:id="rId17" w:history="1">
+        <w:r>
+          <w:rPr>
+            <w:rStyle w:val="Hyperlink"/>
+            <w:rFonts w:ascii="Arial" w:eastAsia="Times New Roman" w:hAnsi="Arial" w:cs="Arial"/>
+            <w:sz w:val="33"/>
+            <w:szCs w:val="33"/>
+          </w:rPr>
+          <w:t>https://2ality.com/2013/10/typeof-null.html#:~:text=In%20JavaScript%2C</w:t>
+        </w:r>
+        <w:r>
+          <w:rPr>
+            <w:rStyle w:val="Hyperlink"/>
+            <w:rFonts w:ascii="Arial" w:eastAsia="Times New Roman" w:hAnsi="Arial" w:cs="Arial"/>
+            <w:sz w:val="33"/>
+            <w:szCs w:val="33"/>
+          </w:rPr>
+          <w:t>%</w:t>
+        </w:r>
+        <w:r>
+          <w:rPr>
+            <w:rStyle w:val="Hyperlink"/>
+            <w:rFonts w:ascii="Arial" w:eastAsia="Times New Roman" w:hAnsi="Arial" w:cs="Arial"/>
+            <w:sz w:val="33"/>
+            <w:szCs w:val="33"/>
+          </w:rPr>
+          <w:t>20typeof%20null%20is,it%20would%20break%20existing%20code.&amp;text=The%20data%20is%20a%20reference%20to%20an%20object</w:t>
+        </w:r>
+      </w:hyperlink>
+      <w:r>
+        <w:rPr>
+          <w:rFonts w:ascii="Arial" w:eastAsia="Times New Roman" w:hAnsi="Arial" w:cs="Arial"/>
+          <w:color w:val="0A0A23"/>
+          <w:sz w:val="33"/>
+          <w:szCs w:val="33"/>
+        </w:rPr>
+        <w:t>.</w:t>
+      </w:r>
+      <w:proofErr w:type="gramEnd"/>
+      <w:r>
+        <w:rPr>
+          <w:rFonts w:ascii="Arial" w:eastAsia="Times New Roman" w:hAnsi="Arial" w:cs="Arial"/>
+          <w:color w:val="0A0A23"/>
+          <w:sz w:val="33"/>
+          <w:szCs w:val="33"/>
+        </w:rPr>
+        <w:t xml:space="preserve"> –2ality.com</w:t>
       </w:r>
     </w:p>
     <w:p/>
@@ -4146,6 +5886,155 @@
     </w:lvl>
   </w:abstractNum>
   <w:abstractNum w:abstractNumId="3">
+    <w:nsid w:val="35D5584A"/>
+    <w:multiLevelType w:val="multilevel"/>
+    <w:tmpl w:val="9BEAE09E"/>
+    <w:lvl w:ilvl="0">
+      <w:start w:val="1"/>
+      <w:numFmt w:val="bullet"/>
+      <w:lvlText w:val=""/>
+      <w:lvlJc w:val="left"/>
+      <w:pPr>
+        <w:tabs>
+          <w:tab w:val="num" w:pos="1800"/>
+        </w:tabs>
+        <w:ind w:left="1800" w:hanging="360"/>
+      </w:pPr>
+      <w:rPr>
+        <w:rFonts w:ascii="Symbol" w:hAnsi="Symbol" w:hint="default"/>
+        <w:sz w:val="20"/>
+      </w:rPr>
+    </w:lvl>
+    <w:lvl w:ilvl="1" w:tentative="1">
+      <w:start w:val="1"/>
+      <w:numFmt w:val="bullet"/>
+      <w:lvlText w:val="o"/>
+      <w:lvlJc w:val="left"/>
+      <w:pPr>
+        <w:tabs>
+          <w:tab w:val="num" w:pos="2520"/>
+        </w:tabs>
+        <w:ind w:left="2520" w:hanging="360"/>
+      </w:pPr>
+      <w:rPr>
+        <w:rFonts w:ascii="Courier New" w:hAnsi="Courier New" w:hint="default"/>
+        <w:sz w:val="20"/>
+      </w:rPr>
+    </w:lvl>
+    <w:lvl w:ilvl="2" w:tentative="1">
+      <w:start w:val="1"/>
+      <w:numFmt w:val="bullet"/>
+      <w:lvlText w:val=""/>
+      <w:lvlJc w:val="left"/>
+      <w:pPr>
+        <w:tabs>
+          <w:tab w:val="num" w:pos="3240"/>
+        </w:tabs>
+        <w:ind w:left="3240" w:hanging="360"/>
+      </w:pPr>
+      <w:rPr>
+        <w:rFonts w:ascii="Wingdings" w:hAnsi="Wingdings" w:hint="default"/>
+        <w:sz w:val="20"/>
+      </w:rPr>
+    </w:lvl>
+    <w:lvl w:ilvl="3" w:tentative="1">
+      <w:start w:val="1"/>
+      <w:numFmt w:val="bullet"/>
+      <w:lvlText w:val=""/>
+      <w:lvlJc w:val="left"/>
+      <w:pPr>
+        <w:tabs>
+          <w:tab w:val="num" w:pos="3960"/>
+        </w:tabs>
+        <w:ind w:left="3960" w:hanging="360"/>
+      </w:pPr>
+      <w:rPr>
+        <w:rFonts w:ascii="Wingdings" w:hAnsi="Wingdings" w:hint="default"/>
+        <w:sz w:val="20"/>
+      </w:rPr>
+    </w:lvl>
+    <w:lvl w:ilvl="4" w:tentative="1">
+      <w:start w:val="1"/>
+      <w:numFmt w:val="bullet"/>
+      <w:lvlText w:val=""/>
+      <w:lvlJc w:val="left"/>
+      <w:pPr>
+        <w:tabs>
+          <w:tab w:val="num" w:pos="4680"/>
+        </w:tabs>
+        <w:ind w:left="4680" w:hanging="360"/>
+      </w:pPr>
+      <w:rPr>
+        <w:rFonts w:ascii="Wingdings" w:hAnsi="Wingdings" w:hint="default"/>
+        <w:sz w:val="20"/>
+      </w:rPr>
+    </w:lvl>
+    <w:lvl w:ilvl="5" w:tentative="1">
+      <w:start w:val="1"/>
+      <w:numFmt w:val="bullet"/>
+      <w:lvlText w:val=""/>
+      <w:lvlJc w:val="left"/>
+      <w:pPr>
+        <w:tabs>
+          <w:tab w:val="num" w:pos="5400"/>
+        </w:tabs>
+        <w:ind w:left="5400" w:hanging="360"/>
+      </w:pPr>
+      <w:rPr>
+        <w:rFonts w:ascii="Wingdings" w:hAnsi="Wingdings" w:hint="default"/>
+        <w:sz w:val="20"/>
+      </w:rPr>
+    </w:lvl>
+    <w:lvl w:ilvl="6" w:tentative="1">
+      <w:start w:val="1"/>
+      <w:numFmt w:val="bullet"/>
+      <w:lvlText w:val=""/>
+      <w:lvlJc w:val="left"/>
+      <w:pPr>
+        <w:tabs>
+          <w:tab w:val="num" w:pos="6120"/>
+        </w:tabs>
+        <w:ind w:left="6120" w:hanging="360"/>
+      </w:pPr>
+      <w:rPr>
+        <w:rFonts w:ascii="Wingdings" w:hAnsi="Wingdings" w:hint="default"/>
+        <w:sz w:val="20"/>
+      </w:rPr>
+    </w:lvl>
+    <w:lvl w:ilvl="7" w:tentative="1">
+      <w:start w:val="1"/>
+      <w:numFmt w:val="bullet"/>
+      <w:lvlText w:val=""/>
+      <w:lvlJc w:val="left"/>
+      <w:pPr>
+        <w:tabs>
+          <w:tab w:val="num" w:pos="6840"/>
+        </w:tabs>
+        <w:ind w:left="6840" w:hanging="360"/>
+      </w:pPr>
+      <w:rPr>
+        <w:rFonts w:ascii="Wingdings" w:hAnsi="Wingdings" w:hint="default"/>
+        <w:sz w:val="20"/>
+      </w:rPr>
+    </w:lvl>
+    <w:lvl w:ilvl="8" w:tentative="1">
+      <w:start w:val="1"/>
+      <w:numFmt w:val="bullet"/>
+      <w:lvlText w:val=""/>
+      <w:lvlJc w:val="left"/>
+      <w:pPr>
+        <w:tabs>
+          <w:tab w:val="num" w:pos="7560"/>
+        </w:tabs>
+        <w:ind w:left="7560" w:hanging="360"/>
+      </w:pPr>
+      <w:rPr>
+        <w:rFonts w:ascii="Wingdings" w:hAnsi="Wingdings" w:hint="default"/>
+        <w:sz w:val="20"/>
+      </w:rPr>
+    </w:lvl>
+  </w:abstractNum>
+  <w:abstractNum w:abstractNumId="4">
     <w:nsid w:val="3DDC53DD"/>
     <w:multiLevelType w:val="multilevel"/>
     <w:tmpl w:val="2E18C714"/>
@@ -4266,7 +6155,7 @@
       </w:rPr>
     </w:lvl>
   </w:abstractNum>
-  <w:abstractNum w:abstractNumId="4">
+  <w:abstractNum w:abstractNumId="5">
     <w:nsid w:val="3F96223C"/>
     <w:multiLevelType w:val="multilevel"/>
     <w:tmpl w:val="3BE8995C"/>
@@ -4415,7 +6304,7 @@
       </w:rPr>
     </w:lvl>
   </w:abstractNum>
-  <w:abstractNum w:abstractNumId="5">
+  <w:abstractNum w:abstractNumId="6">
     <w:nsid w:val="4A432392"/>
     <w:multiLevelType w:val="hybridMultilevel"/>
     <w:tmpl w:val="836AFACA"/>
@@ -4504,10 +6393,421 @@
       </w:pPr>
     </w:lvl>
   </w:abstractNum>
-  <w:abstractNum w:abstractNumId="6">
+  <w:abstractNum w:abstractNumId="7">
+    <w:nsid w:val="53EB12DE"/>
+    <w:multiLevelType w:val="multilevel"/>
+    <w:tmpl w:val="0DBC61C0"/>
+    <w:lvl w:ilvl="0">
+      <w:start w:val="1"/>
+      <w:numFmt w:val="bullet"/>
+      <w:lvlText w:val=""/>
+      <w:lvlJc w:val="left"/>
+      <w:pPr>
+        <w:tabs>
+          <w:tab w:val="num" w:pos="1800"/>
+        </w:tabs>
+        <w:ind w:left="1800" w:hanging="360"/>
+      </w:pPr>
+      <w:rPr>
+        <w:rFonts w:ascii="Symbol" w:hAnsi="Symbol" w:hint="default"/>
+        <w:sz w:val="20"/>
+      </w:rPr>
+    </w:lvl>
+    <w:lvl w:ilvl="1" w:tentative="1">
+      <w:start w:val="1"/>
+      <w:numFmt w:val="bullet"/>
+      <w:lvlText w:val="o"/>
+      <w:lvlJc w:val="left"/>
+      <w:pPr>
+        <w:tabs>
+          <w:tab w:val="num" w:pos="2520"/>
+        </w:tabs>
+        <w:ind w:left="2520" w:hanging="360"/>
+      </w:pPr>
+      <w:rPr>
+        <w:rFonts w:ascii="Courier New" w:hAnsi="Courier New" w:hint="default"/>
+        <w:sz w:val="20"/>
+      </w:rPr>
+    </w:lvl>
+    <w:lvl w:ilvl="2" w:tentative="1">
+      <w:start w:val="1"/>
+      <w:numFmt w:val="bullet"/>
+      <w:lvlText w:val=""/>
+      <w:lvlJc w:val="left"/>
+      <w:pPr>
+        <w:tabs>
+          <w:tab w:val="num" w:pos="3240"/>
+        </w:tabs>
+        <w:ind w:left="3240" w:hanging="360"/>
+      </w:pPr>
+      <w:rPr>
+        <w:rFonts w:ascii="Wingdings" w:hAnsi="Wingdings" w:hint="default"/>
+        <w:sz w:val="20"/>
+      </w:rPr>
+    </w:lvl>
+    <w:lvl w:ilvl="3" w:tentative="1">
+      <w:start w:val="1"/>
+      <w:numFmt w:val="bullet"/>
+      <w:lvlText w:val=""/>
+      <w:lvlJc w:val="left"/>
+      <w:pPr>
+        <w:tabs>
+          <w:tab w:val="num" w:pos="3960"/>
+        </w:tabs>
+        <w:ind w:left="3960" w:hanging="360"/>
+      </w:pPr>
+      <w:rPr>
+        <w:rFonts w:ascii="Wingdings" w:hAnsi="Wingdings" w:hint="default"/>
+        <w:sz w:val="20"/>
+      </w:rPr>
+    </w:lvl>
+    <w:lvl w:ilvl="4" w:tentative="1">
+      <w:start w:val="1"/>
+      <w:numFmt w:val="bullet"/>
+      <w:lvlText w:val=""/>
+      <w:lvlJc w:val="left"/>
+      <w:pPr>
+        <w:tabs>
+          <w:tab w:val="num" w:pos="4680"/>
+        </w:tabs>
+        <w:ind w:left="4680" w:hanging="360"/>
+      </w:pPr>
+      <w:rPr>
+        <w:rFonts w:ascii="Wingdings" w:hAnsi="Wingdings" w:hint="default"/>
+        <w:sz w:val="20"/>
+      </w:rPr>
+    </w:lvl>
+    <w:lvl w:ilvl="5" w:tentative="1">
+      <w:start w:val="1"/>
+      <w:numFmt w:val="bullet"/>
+      <w:lvlText w:val=""/>
+      <w:lvlJc w:val="left"/>
+      <w:pPr>
+        <w:tabs>
+          <w:tab w:val="num" w:pos="5400"/>
+        </w:tabs>
+        <w:ind w:left="5400" w:hanging="360"/>
+      </w:pPr>
+      <w:rPr>
+        <w:rFonts w:ascii="Wingdings" w:hAnsi="Wingdings" w:hint="default"/>
+        <w:sz w:val="20"/>
+      </w:rPr>
+    </w:lvl>
+    <w:lvl w:ilvl="6" w:tentative="1">
+      <w:start w:val="1"/>
+      <w:numFmt w:val="bullet"/>
+      <w:lvlText w:val=""/>
+      <w:lvlJc w:val="left"/>
+      <w:pPr>
+        <w:tabs>
+          <w:tab w:val="num" w:pos="6120"/>
+        </w:tabs>
+        <w:ind w:left="6120" w:hanging="360"/>
+      </w:pPr>
+      <w:rPr>
+        <w:rFonts w:ascii="Wingdings" w:hAnsi="Wingdings" w:hint="default"/>
+        <w:sz w:val="20"/>
+      </w:rPr>
+    </w:lvl>
+    <w:lvl w:ilvl="7" w:tentative="1">
+      <w:start w:val="1"/>
+      <w:numFmt w:val="bullet"/>
+      <w:lvlText w:val=""/>
+      <w:lvlJc w:val="left"/>
+      <w:pPr>
+        <w:tabs>
+          <w:tab w:val="num" w:pos="6840"/>
+        </w:tabs>
+        <w:ind w:left="6840" w:hanging="360"/>
+      </w:pPr>
+      <w:rPr>
+        <w:rFonts w:ascii="Wingdings" w:hAnsi="Wingdings" w:hint="default"/>
+        <w:sz w:val="20"/>
+      </w:rPr>
+    </w:lvl>
+    <w:lvl w:ilvl="8" w:tentative="1">
+      <w:start w:val="1"/>
+      <w:numFmt w:val="bullet"/>
+      <w:lvlText w:val=""/>
+      <w:lvlJc w:val="left"/>
+      <w:pPr>
+        <w:tabs>
+          <w:tab w:val="num" w:pos="7560"/>
+        </w:tabs>
+        <w:ind w:left="7560" w:hanging="360"/>
+      </w:pPr>
+      <w:rPr>
+        <w:rFonts w:ascii="Wingdings" w:hAnsi="Wingdings" w:hint="default"/>
+        <w:sz w:val="20"/>
+      </w:rPr>
+    </w:lvl>
+  </w:abstractNum>
+  <w:abstractNum w:abstractNumId="8">
+    <w:nsid w:val="542D0EE9"/>
+    <w:multiLevelType w:val="multilevel"/>
+    <w:tmpl w:val="5FDCDE0A"/>
+    <w:lvl w:ilvl="0">
+      <w:start w:val="1"/>
+      <w:numFmt w:val="bullet"/>
+      <w:lvlText w:val=""/>
+      <w:lvlJc w:val="left"/>
+      <w:pPr>
+        <w:tabs>
+          <w:tab w:val="num" w:pos="2520"/>
+        </w:tabs>
+        <w:ind w:left="2520" w:hanging="360"/>
+      </w:pPr>
+      <w:rPr>
+        <w:rFonts w:ascii="Symbol" w:hAnsi="Symbol" w:hint="default"/>
+        <w:sz w:val="20"/>
+      </w:rPr>
+    </w:lvl>
+    <w:lvl w:ilvl="1" w:tentative="1">
+      <w:start w:val="1"/>
+      <w:numFmt w:val="bullet"/>
+      <w:lvlText w:val="o"/>
+      <w:lvlJc w:val="left"/>
+      <w:pPr>
+        <w:tabs>
+          <w:tab w:val="num" w:pos="3240"/>
+        </w:tabs>
+        <w:ind w:left="3240" w:hanging="360"/>
+      </w:pPr>
+      <w:rPr>
+        <w:rFonts w:ascii="Courier New" w:hAnsi="Courier New" w:hint="default"/>
+        <w:sz w:val="20"/>
+      </w:rPr>
+    </w:lvl>
+    <w:lvl w:ilvl="2" w:tentative="1">
+      <w:start w:val="1"/>
+      <w:numFmt w:val="bullet"/>
+      <w:lvlText w:val=""/>
+      <w:lvlJc w:val="left"/>
+      <w:pPr>
+        <w:tabs>
+          <w:tab w:val="num" w:pos="3960"/>
+        </w:tabs>
+        <w:ind w:left="3960" w:hanging="360"/>
+      </w:pPr>
+      <w:rPr>
+        <w:rFonts w:ascii="Wingdings" w:hAnsi="Wingdings" w:hint="default"/>
+        <w:sz w:val="20"/>
+      </w:rPr>
+    </w:lvl>
+    <w:lvl w:ilvl="3" w:tentative="1">
+      <w:start w:val="1"/>
+      <w:numFmt w:val="bullet"/>
+      <w:lvlText w:val=""/>
+      <w:lvlJc w:val="left"/>
+      <w:pPr>
+        <w:tabs>
+          <w:tab w:val="num" w:pos="4680"/>
+        </w:tabs>
+        <w:ind w:left="4680" w:hanging="360"/>
+      </w:pPr>
+      <w:rPr>
+        <w:rFonts w:ascii="Wingdings" w:hAnsi="Wingdings" w:hint="default"/>
+        <w:sz w:val="20"/>
+      </w:rPr>
+    </w:lvl>
+    <w:lvl w:ilvl="4" w:tentative="1">
+      <w:start w:val="1"/>
+      <w:numFmt w:val="bullet"/>
+      <w:lvlText w:val=""/>
+      <w:lvlJc w:val="left"/>
+      <w:pPr>
+        <w:tabs>
+          <w:tab w:val="num" w:pos="5400"/>
+        </w:tabs>
+        <w:ind w:left="5400" w:hanging="360"/>
+      </w:pPr>
+      <w:rPr>
+        <w:rFonts w:ascii="Wingdings" w:hAnsi="Wingdings" w:hint="default"/>
+        <w:sz w:val="20"/>
+      </w:rPr>
+    </w:lvl>
+    <w:lvl w:ilvl="5" w:tentative="1">
+      <w:start w:val="1"/>
+      <w:numFmt w:val="bullet"/>
+      <w:lvlText w:val=""/>
+      <w:lvlJc w:val="left"/>
+      <w:pPr>
+        <w:tabs>
+          <w:tab w:val="num" w:pos="6120"/>
+        </w:tabs>
+        <w:ind w:left="6120" w:hanging="360"/>
+      </w:pPr>
+      <w:rPr>
+        <w:rFonts w:ascii="Wingdings" w:hAnsi="Wingdings" w:hint="default"/>
+        <w:sz w:val="20"/>
+      </w:rPr>
+    </w:lvl>
+    <w:lvl w:ilvl="6" w:tentative="1">
+      <w:start w:val="1"/>
+      <w:numFmt w:val="bullet"/>
+      <w:lvlText w:val=""/>
+      <w:lvlJc w:val="left"/>
+      <w:pPr>
+        <w:tabs>
+          <w:tab w:val="num" w:pos="6840"/>
+        </w:tabs>
+        <w:ind w:left="6840" w:hanging="360"/>
+      </w:pPr>
+      <w:rPr>
+        <w:rFonts w:ascii="Wingdings" w:hAnsi="Wingdings" w:hint="default"/>
+        <w:sz w:val="20"/>
+      </w:rPr>
+    </w:lvl>
+    <w:lvl w:ilvl="7" w:tentative="1">
+      <w:start w:val="1"/>
+      <w:numFmt w:val="bullet"/>
+      <w:lvlText w:val=""/>
+      <w:lvlJc w:val="left"/>
+      <w:pPr>
+        <w:tabs>
+          <w:tab w:val="num" w:pos="7560"/>
+        </w:tabs>
+        <w:ind w:left="7560" w:hanging="360"/>
+      </w:pPr>
+      <w:rPr>
+        <w:rFonts w:ascii="Wingdings" w:hAnsi="Wingdings" w:hint="default"/>
+        <w:sz w:val="20"/>
+      </w:rPr>
+    </w:lvl>
+    <w:lvl w:ilvl="8" w:tentative="1">
+      <w:start w:val="1"/>
+      <w:numFmt w:val="bullet"/>
+      <w:lvlText w:val=""/>
+      <w:lvlJc w:val="left"/>
+      <w:pPr>
+        <w:tabs>
+          <w:tab w:val="num" w:pos="8280"/>
+        </w:tabs>
+        <w:ind w:left="8280" w:hanging="360"/>
+      </w:pPr>
+      <w:rPr>
+        <w:rFonts w:ascii="Wingdings" w:hAnsi="Wingdings" w:hint="default"/>
+        <w:sz w:val="20"/>
+      </w:rPr>
+    </w:lvl>
+  </w:abstractNum>
+  <w:abstractNum w:abstractNumId="9">
+    <w:nsid w:val="72C4182E"/>
+    <w:multiLevelType w:val="hybridMultilevel"/>
+    <w:tmpl w:val="675251A8"/>
+    <w:lvl w:ilvl="0" w:tplc="04090001">
+      <w:start w:val="1"/>
+      <w:numFmt w:val="bullet"/>
+      <w:lvlText w:val=""/>
+      <w:lvlJc w:val="left"/>
+      <w:pPr>
+        <w:ind w:left="2340" w:hanging="360"/>
+      </w:pPr>
+      <w:rPr>
+        <w:rFonts w:ascii="Symbol" w:hAnsi="Symbol" w:hint="default"/>
+      </w:rPr>
+    </w:lvl>
+    <w:lvl w:ilvl="1" w:tplc="04090003" w:tentative="1">
+      <w:start w:val="1"/>
+      <w:numFmt w:val="bullet"/>
+      <w:lvlText w:val="o"/>
+      <w:lvlJc w:val="left"/>
+      <w:pPr>
+        <w:ind w:left="3060" w:hanging="360"/>
+      </w:pPr>
+      <w:rPr>
+        <w:rFonts w:ascii="Courier New" w:hAnsi="Courier New" w:cs="Courier New" w:hint="default"/>
+      </w:rPr>
+    </w:lvl>
+    <w:lvl w:ilvl="2" w:tplc="04090005" w:tentative="1">
+      <w:start w:val="1"/>
+      <w:numFmt w:val="bullet"/>
+      <w:lvlText w:val=""/>
+      <w:lvlJc w:val="left"/>
+      <w:pPr>
+        <w:ind w:left="3780" w:hanging="360"/>
+      </w:pPr>
+      <w:rPr>
+        <w:rFonts w:ascii="Wingdings" w:hAnsi="Wingdings" w:hint="default"/>
+      </w:rPr>
+    </w:lvl>
+    <w:lvl w:ilvl="3" w:tplc="04090001" w:tentative="1">
+      <w:start w:val="1"/>
+      <w:numFmt w:val="bullet"/>
+      <w:lvlText w:val=""/>
+      <w:lvlJc w:val="left"/>
+      <w:pPr>
+        <w:ind w:left="4500" w:hanging="360"/>
+      </w:pPr>
+      <w:rPr>
+        <w:rFonts w:ascii="Symbol" w:hAnsi="Symbol" w:hint="default"/>
+      </w:rPr>
+    </w:lvl>
+    <w:lvl w:ilvl="4" w:tplc="04090003" w:tentative="1">
+      <w:start w:val="1"/>
+      <w:numFmt w:val="bullet"/>
+      <w:lvlText w:val="o"/>
+      <w:lvlJc w:val="left"/>
+      <w:pPr>
+        <w:ind w:left="5220" w:hanging="360"/>
+      </w:pPr>
+      <w:rPr>
+        <w:rFonts w:ascii="Courier New" w:hAnsi="Courier New" w:cs="Courier New" w:hint="default"/>
+      </w:rPr>
+    </w:lvl>
+    <w:lvl w:ilvl="5" w:tplc="04090005" w:tentative="1">
+      <w:start w:val="1"/>
+      <w:numFmt w:val="bullet"/>
+      <w:lvlText w:val=""/>
+      <w:lvlJc w:val="left"/>
+      <w:pPr>
+        <w:ind w:left="5940" w:hanging="360"/>
+      </w:pPr>
+      <w:rPr>
+        <w:rFonts w:ascii="Wingdings" w:hAnsi="Wingdings" w:hint="default"/>
+      </w:rPr>
+    </w:lvl>
+    <w:lvl w:ilvl="6" w:tplc="04090001" w:tentative="1">
+      <w:start w:val="1"/>
+      <w:numFmt w:val="bullet"/>
+      <w:lvlText w:val=""/>
+      <w:lvlJc w:val="left"/>
+      <w:pPr>
+        <w:ind w:left="6660" w:hanging="360"/>
+      </w:pPr>
+      <w:rPr>
+        <w:rFonts w:ascii="Symbol" w:hAnsi="Symbol" w:hint="default"/>
+      </w:rPr>
+    </w:lvl>
+    <w:lvl w:ilvl="7" w:tplc="04090003" w:tentative="1">
+      <w:start w:val="1"/>
+      <w:numFmt w:val="bullet"/>
+      <w:lvlText w:val="o"/>
+      <w:lvlJc w:val="left"/>
+      <w:pPr>
+        <w:ind w:left="7380" w:hanging="360"/>
+      </w:pPr>
+      <w:rPr>
+        <w:rFonts w:ascii="Courier New" w:hAnsi="Courier New" w:cs="Courier New" w:hint="default"/>
+      </w:rPr>
+    </w:lvl>
+    <w:lvl w:ilvl="8" w:tplc="04090005" w:tentative="1">
+      <w:start w:val="1"/>
+      <w:numFmt w:val="bullet"/>
+      <w:lvlText w:val=""/>
+      <w:lvlJc w:val="left"/>
+      <w:pPr>
+        <w:ind w:left="8100" w:hanging="360"/>
+      </w:pPr>
+      <w:rPr>
+        <w:rFonts w:ascii="Wingdings" w:hAnsi="Wingdings" w:hint="default"/>
+      </w:rPr>
+    </w:lvl>
+  </w:abstractNum>
+  <w:abstractNum w:abstractNumId="10">
     <w:nsid w:val="7E014C72"/>
     <w:multiLevelType w:val="hybridMultilevel"/>
-    <w:tmpl w:val="74240078"/>
+    <w:tmpl w:val="6D827B98"/>
     <w:lvl w:ilvl="0" w:tplc="0409000B">
       <w:start w:val="1"/>
       <w:numFmt w:val="bullet"/>
@@ -4624,19 +6924,31 @@
     <w:abstractNumId w:val="0"/>
   </w:num>
   <w:num w:numId="3">
-    <w:abstractNumId w:val="6"/>
+    <w:abstractNumId w:val="10"/>
   </w:num>
   <w:num w:numId="4">
-    <w:abstractNumId w:val="3"/>
+    <w:abstractNumId w:val="4"/>
   </w:num>
   <w:num w:numId="5">
     <w:abstractNumId w:val="2"/>
   </w:num>
   <w:num w:numId="6">
+    <w:abstractNumId w:val="6"/>
+  </w:num>
+  <w:num w:numId="7">
     <w:abstractNumId w:val="5"/>
   </w:num>
-  <w:num w:numId="7">
-    <w:abstractNumId w:val="4"/>
+  <w:num w:numId="8">
+    <w:abstractNumId w:val="3"/>
+  </w:num>
+  <w:num w:numId="9">
+    <w:abstractNumId w:val="7"/>
+  </w:num>
+  <w:num w:numId="10">
+    <w:abstractNumId w:val="8"/>
+  </w:num>
+  <w:num w:numId="11">
+    <w:abstractNumId w:val="9"/>
   </w:num>
 </w:numbering>
 </file>
@@ -4824,7 +7136,6 @@
   <w:style w:type="character" w:default="1" w:styleId="DefaultParagraphFont">
     <w:name w:val="Default Paragraph Font"/>
     <w:uiPriority w:val="1"/>
-    <w:semiHidden/>
     <w:unhideWhenUsed/>
   </w:style>
   <w:style w:type="table" w:default="1" w:styleId="TableNormal">
@@ -4882,7 +7193,6 @@
     <w:name w:val="Normal (Web)"/>
     <w:basedOn w:val="Normal"/>
     <w:uiPriority w:val="99"/>
-    <w:semiHidden/>
     <w:unhideWhenUsed/>
     <w:rsid w:val="00424BC9"/>
     <w:pPr>
@@ -4981,6 +7291,92 @@
       <w:rFonts w:ascii="Times New Roman" w:eastAsia="Times New Roman" w:hAnsi="Times New Roman" w:cs="Times New Roman"/>
       <w:sz w:val="24"/>
       <w:szCs w:val="24"/>
+    </w:rPr>
+  </w:style>
+  <w:style w:type="paragraph" w:styleId="HTMLPreformatted">
+    <w:name w:val="HTML Preformatted"/>
+    <w:basedOn w:val="Normal"/>
+    <w:link w:val="HTMLPreformattedChar"/>
+    <w:uiPriority w:val="99"/>
+    <w:semiHidden/>
+    <w:unhideWhenUsed/>
+    <w:rsid w:val="0053242A"/>
+    <w:pPr>
+      <w:tabs>
+        <w:tab w:val="left" w:pos="916"/>
+        <w:tab w:val="left" w:pos="1832"/>
+        <w:tab w:val="left" w:pos="2748"/>
+        <w:tab w:val="left" w:pos="3664"/>
+        <w:tab w:val="left" w:pos="4580"/>
+        <w:tab w:val="left" w:pos="5496"/>
+        <w:tab w:val="left" w:pos="6412"/>
+        <w:tab w:val="left" w:pos="7328"/>
+        <w:tab w:val="left" w:pos="8244"/>
+        <w:tab w:val="left" w:pos="9160"/>
+        <w:tab w:val="left" w:pos="10076"/>
+        <w:tab w:val="left" w:pos="10992"/>
+        <w:tab w:val="left" w:pos="11908"/>
+        <w:tab w:val="left" w:pos="12824"/>
+        <w:tab w:val="left" w:pos="13740"/>
+        <w:tab w:val="left" w:pos="14656"/>
+      </w:tabs>
+      <w:spacing w:after="0" w:line="240" w:lineRule="auto"/>
+    </w:pPr>
+    <w:rPr>
+      <w:rFonts w:ascii="Courier New" w:eastAsia="Times New Roman" w:hAnsi="Courier New" w:cs="Courier New"/>
+      <w:sz w:val="20"/>
+      <w:szCs w:val="20"/>
+    </w:rPr>
+  </w:style>
+  <w:style w:type="character" w:customStyle="1" w:styleId="HTMLPreformattedChar">
+    <w:name w:val="HTML Preformatted Char"/>
+    <w:basedOn w:val="DefaultParagraphFont"/>
+    <w:link w:val="HTMLPreformatted"/>
+    <w:uiPriority w:val="99"/>
+    <w:semiHidden/>
+    <w:rsid w:val="0053242A"/>
+    <w:rPr>
+      <w:rFonts w:ascii="Courier New" w:eastAsia="Times New Roman" w:hAnsi="Courier New" w:cs="Courier New"/>
+      <w:sz w:val="20"/>
+      <w:szCs w:val="20"/>
+    </w:rPr>
+  </w:style>
+  <w:style w:type="character" w:styleId="HTMLTypewriter">
+    <w:name w:val="HTML Typewriter"/>
+    <w:basedOn w:val="DefaultParagraphFont"/>
+    <w:uiPriority w:val="99"/>
+    <w:semiHidden/>
+    <w:unhideWhenUsed/>
+    <w:rsid w:val="005F2EC0"/>
+    <w:rPr>
+      <w:rFonts w:ascii="Courier New" w:eastAsia="Times New Roman" w:hAnsi="Courier New" w:cs="Courier New"/>
+      <w:sz w:val="20"/>
+      <w:szCs w:val="20"/>
+    </w:rPr>
+  </w:style>
+  <w:style w:type="paragraph" w:customStyle="1" w:styleId="hx">
+    <w:name w:val="hx"/>
+    <w:basedOn w:val="Normal"/>
+    <w:rsid w:val="00541F32"/>
+    <w:pPr>
+      <w:spacing w:before="100" w:beforeAutospacing="1" w:after="100" w:afterAutospacing="1" w:line="240" w:lineRule="auto"/>
+    </w:pPr>
+    <w:rPr>
+      <w:rFonts w:ascii="Times New Roman" w:eastAsia="Times New Roman" w:hAnsi="Times New Roman" w:cs="Times New Roman"/>
+      <w:sz w:val="24"/>
+      <w:szCs w:val="24"/>
+    </w:rPr>
+  </w:style>
+  <w:style w:type="character" w:styleId="FollowedHyperlink">
+    <w:name w:val="FollowedHyperlink"/>
+    <w:basedOn w:val="DefaultParagraphFont"/>
+    <w:uiPriority w:val="99"/>
+    <w:semiHidden/>
+    <w:unhideWhenUsed/>
+    <w:rsid w:val="004A400C"/>
+    <w:rPr>
+      <w:color w:val="800080" w:themeColor="followedHyperlink"/>
+      <w:u w:val="single"/>
     </w:rPr>
   </w:style>
 </w:styles>
@@ -5169,7 +7565,6 @@
   <w:style w:type="character" w:default="1" w:styleId="DefaultParagraphFont">
     <w:name w:val="Default Paragraph Font"/>
     <w:uiPriority w:val="1"/>
-    <w:semiHidden/>
     <w:unhideWhenUsed/>
   </w:style>
   <w:style w:type="table" w:default="1" w:styleId="TableNormal">
@@ -5227,7 +7622,6 @@
     <w:name w:val="Normal (Web)"/>
     <w:basedOn w:val="Normal"/>
     <w:uiPriority w:val="99"/>
-    <w:semiHidden/>
     <w:unhideWhenUsed/>
     <w:rsid w:val="00424BC9"/>
     <w:pPr>
@@ -5326,6 +7720,92 @@
       <w:rFonts w:ascii="Times New Roman" w:eastAsia="Times New Roman" w:hAnsi="Times New Roman" w:cs="Times New Roman"/>
       <w:sz w:val="24"/>
       <w:szCs w:val="24"/>
+    </w:rPr>
+  </w:style>
+  <w:style w:type="paragraph" w:styleId="HTMLPreformatted">
+    <w:name w:val="HTML Preformatted"/>
+    <w:basedOn w:val="Normal"/>
+    <w:link w:val="HTMLPreformattedChar"/>
+    <w:uiPriority w:val="99"/>
+    <w:semiHidden/>
+    <w:unhideWhenUsed/>
+    <w:rsid w:val="0053242A"/>
+    <w:pPr>
+      <w:tabs>
+        <w:tab w:val="left" w:pos="916"/>
+        <w:tab w:val="left" w:pos="1832"/>
+        <w:tab w:val="left" w:pos="2748"/>
+        <w:tab w:val="left" w:pos="3664"/>
+        <w:tab w:val="left" w:pos="4580"/>
+        <w:tab w:val="left" w:pos="5496"/>
+        <w:tab w:val="left" w:pos="6412"/>
+        <w:tab w:val="left" w:pos="7328"/>
+        <w:tab w:val="left" w:pos="8244"/>
+        <w:tab w:val="left" w:pos="9160"/>
+        <w:tab w:val="left" w:pos="10076"/>
+        <w:tab w:val="left" w:pos="10992"/>
+        <w:tab w:val="left" w:pos="11908"/>
+        <w:tab w:val="left" w:pos="12824"/>
+        <w:tab w:val="left" w:pos="13740"/>
+        <w:tab w:val="left" w:pos="14656"/>
+      </w:tabs>
+      <w:spacing w:after="0" w:line="240" w:lineRule="auto"/>
+    </w:pPr>
+    <w:rPr>
+      <w:rFonts w:ascii="Courier New" w:eastAsia="Times New Roman" w:hAnsi="Courier New" w:cs="Courier New"/>
+      <w:sz w:val="20"/>
+      <w:szCs w:val="20"/>
+    </w:rPr>
+  </w:style>
+  <w:style w:type="character" w:customStyle="1" w:styleId="HTMLPreformattedChar">
+    <w:name w:val="HTML Preformatted Char"/>
+    <w:basedOn w:val="DefaultParagraphFont"/>
+    <w:link w:val="HTMLPreformatted"/>
+    <w:uiPriority w:val="99"/>
+    <w:semiHidden/>
+    <w:rsid w:val="0053242A"/>
+    <w:rPr>
+      <w:rFonts w:ascii="Courier New" w:eastAsia="Times New Roman" w:hAnsi="Courier New" w:cs="Courier New"/>
+      <w:sz w:val="20"/>
+      <w:szCs w:val="20"/>
+    </w:rPr>
+  </w:style>
+  <w:style w:type="character" w:styleId="HTMLTypewriter">
+    <w:name w:val="HTML Typewriter"/>
+    <w:basedOn w:val="DefaultParagraphFont"/>
+    <w:uiPriority w:val="99"/>
+    <w:semiHidden/>
+    <w:unhideWhenUsed/>
+    <w:rsid w:val="005F2EC0"/>
+    <w:rPr>
+      <w:rFonts w:ascii="Courier New" w:eastAsia="Times New Roman" w:hAnsi="Courier New" w:cs="Courier New"/>
+      <w:sz w:val="20"/>
+      <w:szCs w:val="20"/>
+    </w:rPr>
+  </w:style>
+  <w:style w:type="paragraph" w:customStyle="1" w:styleId="hx">
+    <w:name w:val="hx"/>
+    <w:basedOn w:val="Normal"/>
+    <w:rsid w:val="00541F32"/>
+    <w:pPr>
+      <w:spacing w:before="100" w:beforeAutospacing="1" w:after="100" w:afterAutospacing="1" w:line="240" w:lineRule="auto"/>
+    </w:pPr>
+    <w:rPr>
+      <w:rFonts w:ascii="Times New Roman" w:eastAsia="Times New Roman" w:hAnsi="Times New Roman" w:cs="Times New Roman"/>
+      <w:sz w:val="24"/>
+      <w:szCs w:val="24"/>
+    </w:rPr>
+  </w:style>
+  <w:style w:type="character" w:styleId="FollowedHyperlink">
+    <w:name w:val="FollowedHyperlink"/>
+    <w:basedOn w:val="DefaultParagraphFont"/>
+    <w:uiPriority w:val="99"/>
+    <w:semiHidden/>
+    <w:unhideWhenUsed/>
+    <w:rsid w:val="004A400C"/>
+    <w:rPr>
+      <w:color w:val="800080" w:themeColor="followedHyperlink"/>
+      <w:u w:val="single"/>
     </w:rPr>
   </w:style>
 </w:styles>

</xml_diff>

<commit_message>
at this round, question number 4 were done
</commit_message>
<xml_diff>
--- a/Reading_Assignment_on_Lecture_04.docx
+++ b/Reading_Assignment_on_Lecture_04.docx
@@ -10016,6 +10016,20 @@
         <w:pStyle w:val="NormalWeb"/>
         <w:shd w:val="clear" w:color="auto" w:fill="FFFFFF"/>
         <w:spacing w:before="0" w:beforeAutospacing="0" w:after="0" w:afterAutospacing="0"/>
+        <w:textAlignment w:val="baseline"/>
+        <w:rPr>
+          <w:rFonts w:ascii="Arial" w:hAnsi="Arial" w:cs="Arial"/>
+          <w:color w:val="0A0A23"/>
+          <w:sz w:val="33"/>
+          <w:szCs w:val="33"/>
+        </w:rPr>
+      </w:pPr>
+    </w:p>
+    <w:p>
+      <w:pPr>
+        <w:pStyle w:val="NormalWeb"/>
+        <w:shd w:val="clear" w:color="auto" w:fill="FFFFFF"/>
+        <w:spacing w:before="0" w:beforeAutospacing="0" w:after="0" w:afterAutospacing="0"/>
         <w:ind w:firstLine="720"/>
         <w:textAlignment w:val="baseline"/>
         <w:rPr>
@@ -10282,6 +10296,32 @@
         <w:textAlignment w:val="baseline"/>
         <w:rPr>
           <w:rFonts w:ascii="Segoe UI" w:hAnsi="Segoe UI" w:cs="Segoe UI"/>
+          <w:bCs/>
+          <w:color w:val="08090A"/>
+          <w:sz w:val="32"/>
+          <w:szCs w:val="44"/>
+        </w:rPr>
+      </w:pPr>
+      <w:r>
+        <w:rPr>
+          <w:rFonts w:ascii="Segoe UI" w:hAnsi="Segoe UI" w:cs="Segoe UI"/>
+          <w:bCs/>
+          <w:color w:val="08090A"/>
+          <w:sz w:val="32"/>
+          <w:szCs w:val="44"/>
+        </w:rPr>
+        <w:t>-The JavaScript parser will automatically add a semicolon when, during the parsing of the source code, it finds these particular situations.</w:t>
+      </w:r>
+    </w:p>
+    <w:p>
+      <w:pPr>
+        <w:pStyle w:val="NormalWeb"/>
+        <w:shd w:val="clear" w:color="auto" w:fill="FFFFFF"/>
+        <w:spacing w:before="0" w:beforeAutospacing="0" w:after="0" w:afterAutospacing="0"/>
+        <w:ind w:left="1440"/>
+        <w:textAlignment w:val="baseline"/>
+        <w:rPr>
+          <w:rFonts w:ascii="Segoe UI" w:hAnsi="Segoe UI" w:cs="Segoe UI"/>
           <w:color w:val="08090A"/>
           <w:sz w:val="30"/>
           <w:szCs w:val="30"/>
@@ -10338,16 +10378,520 @@
       <w:r>
         <w:rPr>
           <w:rFonts w:ascii="Segoe UI" w:hAnsi="Segoe UI" w:cs="Segoe UI"/>
-          <w:b/>
-          <w:bCs/>
           <w:color w:val="08090A"/>
-          <w:sz w:val="32"/>
-          <w:szCs w:val="44"/>
-        </w:rPr>
+          <w:sz w:val="30"/>
+          <w:szCs w:val="30"/>
+          <w:shd w:val="clear" w:color="auto" w:fill="FFFFFF"/>
+        </w:rPr>
+        <w:lastRenderedPageBreak/>
         <w:t>II.</w:t>
       </w:r>
-      <w:bookmarkStart w:id="0" w:name="_GoBack"/>
-      <w:bookmarkEnd w:id="0"/>
+      <w:r>
+        <w:rPr>
+          <w:rFonts w:ascii="Segoe UI" w:hAnsi="Segoe UI" w:cs="Segoe UI"/>
+          <w:color w:val="08090A"/>
+          <w:sz w:val="30"/>
+          <w:szCs w:val="30"/>
+          <w:shd w:val="clear" w:color="auto" w:fill="FFFFFF"/>
+        </w:rPr>
+        <w:t xml:space="preserve"> W</w:t>
+      </w:r>
+      <w:r>
+        <w:rPr>
+          <w:rFonts w:ascii="Segoe UI" w:hAnsi="Segoe UI" w:cs="Segoe UI"/>
+          <w:color w:val="08090A"/>
+          <w:sz w:val="30"/>
+          <w:szCs w:val="30"/>
+          <w:shd w:val="clear" w:color="auto" w:fill="FFFFFF"/>
+        </w:rPr>
+        <w:t xml:space="preserve">hen the next line starts with code that breaks the current </w:t>
+      </w:r>
+      <w:proofErr w:type="gramStart"/>
+      <w:r>
+        <w:rPr>
+          <w:rFonts w:ascii="Segoe UI" w:hAnsi="Segoe UI" w:cs="Segoe UI"/>
+          <w:color w:val="08090A"/>
+          <w:sz w:val="30"/>
+          <w:szCs w:val="30"/>
+          <w:shd w:val="clear" w:color="auto" w:fill="FFFFFF"/>
+        </w:rPr>
+        <w:t>one(</w:t>
+      </w:r>
+      <w:proofErr w:type="gramEnd"/>
+      <w:r>
+        <w:rPr>
+          <w:rFonts w:ascii="Segoe UI" w:hAnsi="Segoe UI" w:cs="Segoe UI"/>
+          <w:color w:val="08090A"/>
+          <w:sz w:val="30"/>
+          <w:szCs w:val="30"/>
+          <w:shd w:val="clear" w:color="auto" w:fill="FFFFFF"/>
+        </w:rPr>
+        <w:t>code can spawn on multiple lines)</w:t>
+      </w:r>
+      <w:r>
+        <w:rPr>
+          <w:rFonts w:ascii="Segoe UI" w:hAnsi="Segoe UI" w:cs="Segoe UI"/>
+          <w:color w:val="08090A"/>
+          <w:sz w:val="30"/>
+          <w:szCs w:val="30"/>
+          <w:shd w:val="clear" w:color="auto" w:fill="FFFFFF"/>
+        </w:rPr>
+        <w:t>.</w:t>
+      </w:r>
+    </w:p>
+    <w:p>
+      <w:pPr>
+        <w:pStyle w:val="NormalWeb"/>
+        <w:shd w:val="clear" w:color="auto" w:fill="FFFFFF"/>
+        <w:spacing w:before="0" w:beforeAutospacing="0" w:after="0" w:afterAutospacing="0"/>
+        <w:ind w:left="1440"/>
+        <w:textAlignment w:val="baseline"/>
+        <w:rPr>
+          <w:rFonts w:ascii="Segoe UI" w:hAnsi="Segoe UI" w:cs="Segoe UI"/>
+          <w:color w:val="08090A"/>
+          <w:sz w:val="30"/>
+          <w:szCs w:val="30"/>
+          <w:shd w:val="clear" w:color="auto" w:fill="FFFFFF"/>
+        </w:rPr>
+      </w:pPr>
+      <w:r>
+        <w:rPr>
+          <w:rFonts w:ascii="Segoe UI" w:hAnsi="Segoe UI" w:cs="Segoe UI"/>
+          <w:color w:val="08090A"/>
+          <w:sz w:val="30"/>
+          <w:szCs w:val="30"/>
+          <w:shd w:val="clear" w:color="auto" w:fill="FFFFFF"/>
+        </w:rPr>
+        <w:tab/>
+        <w:t>-For example</w:t>
+      </w:r>
+    </w:p>
+    <w:p>
+      <w:pPr>
+        <w:pStyle w:val="NormalWeb"/>
+        <w:shd w:val="clear" w:color="auto" w:fill="FFFFFF"/>
+        <w:spacing w:before="0" w:beforeAutospacing="0" w:after="0" w:afterAutospacing="0"/>
+        <w:ind w:left="1440"/>
+        <w:textAlignment w:val="baseline"/>
+        <w:rPr>
+          <w:rFonts w:ascii="Segoe UI" w:hAnsi="Segoe UI" w:cs="Segoe UI"/>
+          <w:color w:val="08090A"/>
+          <w:sz w:val="30"/>
+          <w:szCs w:val="30"/>
+          <w:shd w:val="clear" w:color="auto" w:fill="FFFFFF"/>
+        </w:rPr>
+      </w:pPr>
+      <w:r>
+        <w:rPr>
+          <w:rFonts w:ascii="Segoe UI" w:hAnsi="Segoe UI" w:cs="Segoe UI"/>
+          <w:color w:val="08090A"/>
+          <w:sz w:val="30"/>
+          <w:szCs w:val="30"/>
+          <w:shd w:val="clear" w:color="auto" w:fill="FFFFFF"/>
+        </w:rPr>
+        <w:tab/>
+      </w:r>
+      <w:r>
+        <w:rPr>
+          <w:rFonts w:ascii="Segoe UI" w:hAnsi="Segoe UI" w:cs="Segoe UI"/>
+          <w:color w:val="08090A"/>
+          <w:sz w:val="30"/>
+          <w:szCs w:val="30"/>
+          <w:shd w:val="clear" w:color="auto" w:fill="FFFFFF"/>
+        </w:rPr>
+        <w:tab/>
+      </w:r>
+      <w:proofErr w:type="spellStart"/>
+      <w:r>
+        <w:rPr>
+          <w:rFonts w:ascii="Segoe UI" w:hAnsi="Segoe UI" w:cs="Segoe UI"/>
+          <w:color w:val="08090A"/>
+          <w:sz w:val="30"/>
+          <w:szCs w:val="30"/>
+          <w:shd w:val="clear" w:color="auto" w:fill="FFFFFF"/>
+        </w:rPr>
+        <w:t>Var</w:t>
+      </w:r>
+      <w:proofErr w:type="spellEnd"/>
+      <w:r>
+        <w:rPr>
+          <w:rFonts w:ascii="Segoe UI" w:hAnsi="Segoe UI" w:cs="Segoe UI"/>
+          <w:color w:val="08090A"/>
+          <w:sz w:val="30"/>
+          <w:szCs w:val="30"/>
+          <w:shd w:val="clear" w:color="auto" w:fill="FFFFFF"/>
+        </w:rPr>
+        <w:t xml:space="preserve"> a</w:t>
+      </w:r>
+    </w:p>
+    <w:p>
+      <w:pPr>
+        <w:pStyle w:val="NormalWeb"/>
+        <w:shd w:val="clear" w:color="auto" w:fill="FFFFFF"/>
+        <w:spacing w:before="0" w:beforeAutospacing="0" w:after="0" w:afterAutospacing="0"/>
+        <w:ind w:left="1440"/>
+        <w:textAlignment w:val="baseline"/>
+        <w:rPr>
+          <w:rFonts w:ascii="Segoe UI" w:hAnsi="Segoe UI" w:cs="Segoe UI"/>
+          <w:color w:val="08090A"/>
+          <w:sz w:val="30"/>
+          <w:szCs w:val="30"/>
+          <w:shd w:val="clear" w:color="auto" w:fill="FFFFFF"/>
+        </w:rPr>
+      </w:pPr>
+      <w:r>
+        <w:rPr>
+          <w:rFonts w:ascii="Segoe UI" w:hAnsi="Segoe UI" w:cs="Segoe UI"/>
+          <w:color w:val="08090A"/>
+          <w:sz w:val="30"/>
+          <w:szCs w:val="30"/>
+          <w:shd w:val="clear" w:color="auto" w:fill="FFFFFF"/>
+        </w:rPr>
+        <w:tab/>
+      </w:r>
+      <w:r>
+        <w:rPr>
+          <w:rFonts w:ascii="Segoe UI" w:hAnsi="Segoe UI" w:cs="Segoe UI"/>
+          <w:color w:val="08090A"/>
+          <w:sz w:val="30"/>
+          <w:szCs w:val="30"/>
+          <w:shd w:val="clear" w:color="auto" w:fill="FFFFFF"/>
+        </w:rPr>
+        <w:tab/>
+        <w:t>B=</w:t>
+      </w:r>
+    </w:p>
+    <w:p>
+      <w:pPr>
+        <w:pStyle w:val="NormalWeb"/>
+        <w:shd w:val="clear" w:color="auto" w:fill="FFFFFF"/>
+        <w:spacing w:before="0" w:beforeAutospacing="0" w:after="0" w:afterAutospacing="0"/>
+        <w:ind w:left="1440"/>
+        <w:textAlignment w:val="baseline"/>
+        <w:rPr>
+          <w:rFonts w:ascii="Segoe UI" w:hAnsi="Segoe UI" w:cs="Segoe UI"/>
+          <w:color w:val="08090A"/>
+          <w:sz w:val="30"/>
+          <w:szCs w:val="30"/>
+          <w:shd w:val="clear" w:color="auto" w:fill="FFFFFF"/>
+        </w:rPr>
+      </w:pPr>
+      <w:r>
+        <w:rPr>
+          <w:rFonts w:ascii="Segoe UI" w:hAnsi="Segoe UI" w:cs="Segoe UI"/>
+          <w:color w:val="08090A"/>
+          <w:sz w:val="30"/>
+          <w:szCs w:val="30"/>
+          <w:shd w:val="clear" w:color="auto" w:fill="FFFFFF"/>
+        </w:rPr>
+        <w:tab/>
+      </w:r>
+      <w:r>
+        <w:rPr>
+          <w:rFonts w:ascii="Segoe UI" w:hAnsi="Segoe UI" w:cs="Segoe UI"/>
+          <w:color w:val="08090A"/>
+          <w:sz w:val="30"/>
+          <w:szCs w:val="30"/>
+          <w:shd w:val="clear" w:color="auto" w:fill="FFFFFF"/>
+        </w:rPr>
+        <w:tab/>
+        <w:t>3;</w:t>
+      </w:r>
+    </w:p>
+    <w:p>
+      <w:pPr>
+        <w:pStyle w:val="NormalWeb"/>
+        <w:shd w:val="clear" w:color="auto" w:fill="FFFFFF"/>
+        <w:spacing w:before="0" w:beforeAutospacing="0" w:after="0" w:afterAutospacing="0"/>
+        <w:ind w:left="2880"/>
+        <w:textAlignment w:val="baseline"/>
+        <w:rPr>
+          <w:rFonts w:ascii="Segoe UI" w:hAnsi="Segoe UI" w:cs="Segoe UI"/>
+          <w:color w:val="08090A"/>
+          <w:sz w:val="30"/>
+          <w:szCs w:val="30"/>
+          <w:shd w:val="clear" w:color="auto" w:fill="FFFFFF"/>
+        </w:rPr>
+      </w:pPr>
+      <w:r>
+        <w:rPr>
+          <w:rFonts w:ascii="Segoe UI" w:hAnsi="Segoe UI" w:cs="Segoe UI"/>
+          <w:color w:val="08090A"/>
+          <w:sz w:val="30"/>
+          <w:szCs w:val="30"/>
+          <w:shd w:val="clear" w:color="auto" w:fill="FFFFFF"/>
+        </w:rPr>
+        <w:t xml:space="preserve">//here since the parser didn’t expect b after a, the ASI will be </w:t>
+      </w:r>
+      <w:r>
+        <w:rPr>
+          <w:rFonts w:ascii="Segoe UI" w:hAnsi="Segoe UI" w:cs="Segoe UI"/>
+          <w:color w:val="08090A"/>
+          <w:sz w:val="30"/>
+          <w:szCs w:val="30"/>
+          <w:shd w:val="clear" w:color="auto" w:fill="FFFFFF"/>
+        </w:rPr>
+        <w:t>triggered</w:t>
+      </w:r>
+      <w:r>
+        <w:rPr>
+          <w:rFonts w:ascii="Segoe UI" w:hAnsi="Segoe UI" w:cs="Segoe UI"/>
+          <w:color w:val="08090A"/>
+          <w:sz w:val="30"/>
+          <w:szCs w:val="30"/>
+          <w:shd w:val="clear" w:color="auto" w:fill="FFFFFF"/>
+        </w:rPr>
+        <w:t xml:space="preserve"> and it becomes</w:t>
+      </w:r>
+    </w:p>
+    <w:p>
+      <w:pPr>
+        <w:pStyle w:val="NormalWeb"/>
+        <w:shd w:val="clear" w:color="auto" w:fill="FFFFFF"/>
+        <w:spacing w:before="0" w:beforeAutospacing="0" w:after="0" w:afterAutospacing="0"/>
+        <w:ind w:left="1440"/>
+        <w:textAlignment w:val="baseline"/>
+        <w:rPr>
+          <w:rFonts w:ascii="Segoe UI" w:hAnsi="Segoe UI" w:cs="Segoe UI"/>
+          <w:color w:val="08090A"/>
+          <w:sz w:val="30"/>
+          <w:szCs w:val="30"/>
+          <w:shd w:val="clear" w:color="auto" w:fill="FFFFFF"/>
+        </w:rPr>
+      </w:pPr>
+      <w:r>
+        <w:rPr>
+          <w:rFonts w:ascii="Segoe UI" w:hAnsi="Segoe UI" w:cs="Segoe UI"/>
+          <w:color w:val="08090A"/>
+          <w:sz w:val="30"/>
+          <w:szCs w:val="30"/>
+          <w:shd w:val="clear" w:color="auto" w:fill="FFFFFF"/>
+        </w:rPr>
+        <w:tab/>
+      </w:r>
+      <w:r>
+        <w:rPr>
+          <w:rFonts w:ascii="Segoe UI" w:hAnsi="Segoe UI" w:cs="Segoe UI"/>
+          <w:color w:val="08090A"/>
+          <w:sz w:val="30"/>
+          <w:szCs w:val="30"/>
+          <w:shd w:val="clear" w:color="auto" w:fill="FFFFFF"/>
+        </w:rPr>
+        <w:tab/>
+      </w:r>
+      <w:proofErr w:type="spellStart"/>
+      <w:r>
+        <w:rPr>
+          <w:rFonts w:ascii="Segoe UI" w:hAnsi="Segoe UI" w:cs="Segoe UI"/>
+          <w:color w:val="08090A"/>
+          <w:sz w:val="30"/>
+          <w:szCs w:val="30"/>
+          <w:shd w:val="clear" w:color="auto" w:fill="FFFFFF"/>
+        </w:rPr>
+        <w:t>Var</w:t>
+      </w:r>
+      <w:proofErr w:type="spellEnd"/>
+      <w:r>
+        <w:rPr>
+          <w:rFonts w:ascii="Segoe UI" w:hAnsi="Segoe UI" w:cs="Segoe UI"/>
+          <w:color w:val="08090A"/>
+          <w:sz w:val="30"/>
+          <w:szCs w:val="30"/>
+          <w:shd w:val="clear" w:color="auto" w:fill="FFFFFF"/>
+        </w:rPr>
+        <w:t xml:space="preserve"> a;</w:t>
+      </w:r>
+    </w:p>
+    <w:p>
+      <w:pPr>
+        <w:pStyle w:val="NormalWeb"/>
+        <w:shd w:val="clear" w:color="auto" w:fill="FFFFFF"/>
+        <w:spacing w:before="0" w:beforeAutospacing="0" w:after="0" w:afterAutospacing="0"/>
+        <w:ind w:left="1440"/>
+        <w:textAlignment w:val="baseline"/>
+        <w:rPr>
+          <w:rFonts w:ascii="Segoe UI" w:hAnsi="Segoe UI" w:cs="Segoe UI"/>
+          <w:color w:val="08090A"/>
+          <w:sz w:val="30"/>
+          <w:szCs w:val="30"/>
+          <w:shd w:val="clear" w:color="auto" w:fill="FFFFFF"/>
+        </w:rPr>
+      </w:pPr>
+      <w:r>
+        <w:rPr>
+          <w:rFonts w:ascii="Segoe UI" w:hAnsi="Segoe UI" w:cs="Segoe UI"/>
+          <w:color w:val="08090A"/>
+          <w:sz w:val="30"/>
+          <w:szCs w:val="30"/>
+          <w:shd w:val="clear" w:color="auto" w:fill="FFFFFF"/>
+        </w:rPr>
+        <w:tab/>
+      </w:r>
+      <w:r>
+        <w:rPr>
+          <w:rFonts w:ascii="Segoe UI" w:hAnsi="Segoe UI" w:cs="Segoe UI"/>
+          <w:color w:val="08090A"/>
+          <w:sz w:val="30"/>
+          <w:szCs w:val="30"/>
+          <w:shd w:val="clear" w:color="auto" w:fill="FFFFFF"/>
+        </w:rPr>
+        <w:tab/>
+        <w:t>B=3;</w:t>
+      </w:r>
+    </w:p>
+    <w:p>
+      <w:pPr>
+        <w:pStyle w:val="NormalWeb"/>
+        <w:shd w:val="clear" w:color="auto" w:fill="FFFFFF"/>
+        <w:spacing w:before="0" w:beforeAutospacing="0" w:after="0" w:afterAutospacing="0"/>
+        <w:ind w:left="1440"/>
+        <w:textAlignment w:val="baseline"/>
+        <w:rPr>
+          <w:rFonts w:ascii="Segoe UI" w:hAnsi="Segoe UI" w:cs="Segoe UI"/>
+          <w:color w:val="08090A"/>
+          <w:sz w:val="30"/>
+          <w:szCs w:val="30"/>
+          <w:shd w:val="clear" w:color="auto" w:fill="FFFFFF"/>
+        </w:rPr>
+      </w:pPr>
+      <w:r>
+        <w:rPr>
+          <w:rFonts w:ascii="Segoe UI" w:hAnsi="Segoe UI" w:cs="Segoe UI"/>
+          <w:color w:val="08090A"/>
+          <w:sz w:val="30"/>
+          <w:szCs w:val="30"/>
+          <w:shd w:val="clear" w:color="auto" w:fill="FFFFFF"/>
+        </w:rPr>
+        <w:t xml:space="preserve">III. When the end of the source code file is </w:t>
+      </w:r>
+      <w:proofErr w:type="gramStart"/>
+      <w:r>
+        <w:rPr>
+          <w:rFonts w:ascii="Segoe UI" w:hAnsi="Segoe UI" w:cs="Segoe UI"/>
+          <w:color w:val="08090A"/>
+          <w:sz w:val="30"/>
+          <w:szCs w:val="30"/>
+          <w:shd w:val="clear" w:color="auto" w:fill="FFFFFF"/>
+        </w:rPr>
+        <w:t>reached</w:t>
+      </w:r>
+      <w:proofErr w:type="gramEnd"/>
+    </w:p>
+    <w:p>
+      <w:pPr>
+        <w:pStyle w:val="NormalWeb"/>
+        <w:shd w:val="clear" w:color="auto" w:fill="FFFFFF"/>
+        <w:spacing w:before="0" w:beforeAutospacing="0" w:after="0" w:afterAutospacing="0"/>
+        <w:ind w:left="1440"/>
+        <w:textAlignment w:val="baseline"/>
+        <w:rPr>
+          <w:rFonts w:ascii="Segoe UI" w:hAnsi="Segoe UI" w:cs="Segoe UI"/>
+          <w:color w:val="08090A"/>
+          <w:sz w:val="30"/>
+          <w:szCs w:val="30"/>
+          <w:shd w:val="clear" w:color="auto" w:fill="FFFFFF"/>
+        </w:rPr>
+      </w:pPr>
+      <w:r>
+        <w:rPr>
+          <w:rFonts w:ascii="Segoe UI" w:hAnsi="Segoe UI" w:cs="Segoe UI"/>
+          <w:color w:val="08090A"/>
+          <w:sz w:val="30"/>
+          <w:szCs w:val="30"/>
+          <w:shd w:val="clear" w:color="auto" w:fill="FFFFFF"/>
+        </w:rPr>
+        <w:t xml:space="preserve">IV. When the parser reaches to a line break, it terminates the statement unconditionally and </w:t>
+      </w:r>
+      <w:proofErr w:type="gramStart"/>
+      <w:r>
+        <w:rPr>
+          <w:rFonts w:ascii="Segoe UI" w:hAnsi="Segoe UI" w:cs="Segoe UI"/>
+          <w:color w:val="08090A"/>
+          <w:sz w:val="30"/>
+          <w:szCs w:val="30"/>
+          <w:shd w:val="clear" w:color="auto" w:fill="FFFFFF"/>
+        </w:rPr>
+        <w:t>trigger</w:t>
+      </w:r>
+      <w:proofErr w:type="gramEnd"/>
+      <w:r>
+        <w:rPr>
+          <w:rFonts w:ascii="Segoe UI" w:hAnsi="Segoe UI" w:cs="Segoe UI"/>
+          <w:color w:val="08090A"/>
+          <w:sz w:val="30"/>
+          <w:szCs w:val="30"/>
+          <w:shd w:val="clear" w:color="auto" w:fill="FFFFFF"/>
+        </w:rPr>
+        <w:t xml:space="preserve"> ASI. Some of these line break statements are return, break, throw, continue…etc.</w:t>
+      </w:r>
+    </w:p>
+    <w:p>
+      <w:pPr>
+        <w:pStyle w:val="NormalWeb"/>
+        <w:shd w:val="clear" w:color="auto" w:fill="FFFFFF"/>
+        <w:spacing w:before="0" w:beforeAutospacing="0" w:after="0" w:afterAutospacing="0"/>
+        <w:ind w:left="1440"/>
+        <w:textAlignment w:val="baseline"/>
+        <w:rPr>
+          <w:rFonts w:ascii="Segoe UI" w:hAnsi="Segoe UI" w:cs="Segoe UI"/>
+          <w:color w:val="08090A"/>
+          <w:sz w:val="30"/>
+          <w:szCs w:val="30"/>
+          <w:shd w:val="clear" w:color="auto" w:fill="FFFFFF"/>
+        </w:rPr>
+      </w:pPr>
+      <w:r>
+        <w:rPr>
+          <w:rFonts w:ascii="Segoe UI" w:hAnsi="Segoe UI" w:cs="Segoe UI"/>
+          <w:color w:val="08090A"/>
+          <w:sz w:val="30"/>
+          <w:szCs w:val="30"/>
+          <w:shd w:val="clear" w:color="auto" w:fill="FFFFFF"/>
+        </w:rPr>
+        <w:t>V.</w:t>
+      </w:r>
+      <w:r>
+        <w:rPr>
+          <w:rFonts w:ascii="Segoe UI" w:hAnsi="Segoe UI" w:cs="Segoe UI"/>
+          <w:color w:val="08090A"/>
+          <w:sz w:val="30"/>
+          <w:szCs w:val="30"/>
+          <w:shd w:val="clear" w:color="auto" w:fill="FFFFFF"/>
+        </w:rPr>
+        <w:t xml:space="preserve"> W</w:t>
+      </w:r>
+      <w:r>
+        <w:rPr>
+          <w:rFonts w:ascii="Segoe UI" w:hAnsi="Segoe UI" w:cs="Segoe UI"/>
+          <w:color w:val="08090A"/>
+          <w:sz w:val="30"/>
+          <w:szCs w:val="30"/>
+          <w:shd w:val="clear" w:color="auto" w:fill="FFFFFF"/>
+        </w:rPr>
+        <w:t xml:space="preserve">hen the line starts with </w:t>
+      </w:r>
+      <w:proofErr w:type="gramStart"/>
+      <w:r>
+        <w:rPr>
+          <w:rFonts w:ascii="Segoe UI" w:hAnsi="Segoe UI" w:cs="Segoe UI"/>
+          <w:color w:val="08090A"/>
+          <w:sz w:val="30"/>
+          <w:szCs w:val="30"/>
+          <w:shd w:val="clear" w:color="auto" w:fill="FFFFFF"/>
+        </w:rPr>
+        <w:t>a }</w:t>
+      </w:r>
+      <w:proofErr w:type="gramEnd"/>
+      <w:r>
+        <w:rPr>
+          <w:rFonts w:ascii="Segoe UI" w:hAnsi="Segoe UI" w:cs="Segoe UI"/>
+          <w:color w:val="08090A"/>
+          <w:sz w:val="30"/>
+          <w:szCs w:val="30"/>
+          <w:shd w:val="clear" w:color="auto" w:fill="FFFFFF"/>
+        </w:rPr>
+        <w:t>, closing the current block</w:t>
+      </w:r>
     </w:p>
     <w:p>
       <w:pPr>
@@ -10357,48 +10901,174 @@
         <w:ind w:left="720"/>
         <w:textAlignment w:val="baseline"/>
         <w:rPr>
-          <w:rFonts w:ascii="Arial" w:hAnsi="Arial" w:cs="Arial"/>
-          <w:color w:val="0A0A23"/>
-          <w:sz w:val="33"/>
-          <w:szCs w:val="33"/>
-        </w:rPr>
-      </w:pPr>
+          <w:rFonts w:ascii="Segoe UI" w:hAnsi="Segoe UI" w:cs="Segoe UI"/>
+          <w:color w:val="08090A"/>
+          <w:sz w:val="30"/>
+          <w:szCs w:val="30"/>
+          <w:shd w:val="clear" w:color="auto" w:fill="FFFFFF"/>
+        </w:rPr>
+      </w:pPr>
+      <w:r>
+        <w:rPr>
+          <w:rFonts w:ascii="Segoe UI" w:hAnsi="Segoe UI" w:cs="Segoe UI"/>
+          <w:color w:val="08090A"/>
+          <w:sz w:val="30"/>
+          <w:szCs w:val="30"/>
+          <w:shd w:val="clear" w:color="auto" w:fill="FFFFFF"/>
+        </w:rPr>
+        <w:t>-we generally don’t need to use a semicolon for if-else, for loop, while loop and need only one for do…while loop at do{</w:t>
+      </w:r>
+      <w:r>
+        <w:rPr>
+          <w:rFonts w:ascii="Segoe UI" w:hAnsi="Segoe UI" w:cs="Segoe UI"/>
+          <w:color w:val="08090A"/>
+          <w:sz w:val="30"/>
+          <w:szCs w:val="30"/>
+          <w:shd w:val="clear" w:color="auto" w:fill="FFFFFF"/>
+        </w:rPr>
+        <w:t>….</w:t>
+      </w:r>
+      <w:r>
+        <w:rPr>
+          <w:rFonts w:ascii="Segoe UI" w:hAnsi="Segoe UI" w:cs="Segoe UI"/>
+          <w:color w:val="08090A"/>
+          <w:sz w:val="30"/>
+          <w:szCs w:val="30"/>
+          <w:shd w:val="clear" w:color="auto" w:fill="FFFFFF"/>
+        </w:rPr>
+        <w:t>}</w:t>
+      </w:r>
+      <w:r>
+        <w:rPr>
+          <w:rFonts w:ascii="Segoe UI" w:hAnsi="Segoe UI" w:cs="Segoe UI"/>
+          <w:color w:val="08090A"/>
+          <w:sz w:val="30"/>
+          <w:szCs w:val="30"/>
+          <w:shd w:val="clear" w:color="auto" w:fill="FFFFFF"/>
+        </w:rPr>
+        <w:t xml:space="preserve">   while(…);</w:t>
+      </w:r>
+      <w:r>
+        <w:rPr>
+          <w:rFonts w:ascii="Segoe UI" w:hAnsi="Segoe UI" w:cs="Segoe UI"/>
+          <w:color w:val="08090A"/>
+          <w:sz w:val="30"/>
+          <w:szCs w:val="30"/>
+          <w:shd w:val="clear" w:color="auto" w:fill="FFFFFF"/>
+        </w:rPr>
+        <w:t xml:space="preserve"> </w:t>
+      </w:r>
     </w:p>
     <w:p>
       <w:pPr>
         <w:pStyle w:val="NormalWeb"/>
         <w:shd w:val="clear" w:color="auto" w:fill="FFFFFF"/>
         <w:spacing w:before="0" w:beforeAutospacing="0" w:after="0" w:afterAutospacing="0"/>
-        <w:textAlignment w:val="baseline"/>
-        <w:rPr>
-          <w:rFonts w:ascii="Arial" w:hAnsi="Arial" w:cs="Arial"/>
-          <w:color w:val="0A0A23"/>
-          <w:sz w:val="33"/>
-          <w:szCs w:val="33"/>
-        </w:rPr>
-      </w:pPr>
-    </w:p>
-    <w:p>
-      <w:pPr>
-        <w:pStyle w:val="NormalWeb"/>
-        <w:shd w:val="clear" w:color="auto" w:fill="FFFFFF"/>
-        <w:spacing w:before="0" w:beforeAutospacing="0" w:after="0" w:afterAutospacing="0"/>
-        <w:ind w:left="1440"/>
-        <w:textAlignment w:val="baseline"/>
-        <w:rPr>
-          <w:rFonts w:ascii="Arial" w:hAnsi="Arial" w:cs="Arial"/>
-          <w:color w:val="0A0A23"/>
-          <w:sz w:val="33"/>
-          <w:szCs w:val="33"/>
-        </w:rPr>
-      </w:pPr>
-    </w:p>
-    <w:p>
-      <w:pPr>
-        <w:pStyle w:val="iz"/>
-        <w:shd w:val="clear" w:color="auto" w:fill="FFFFFF"/>
-        <w:spacing w:before="206" w:beforeAutospacing="0" w:after="0" w:afterAutospacing="0" w:line="480" w:lineRule="atLeast"/>
         <w:ind w:left="720"/>
+        <w:textAlignment w:val="baseline"/>
+        <w:rPr>
+          <w:rFonts w:ascii="Segoe UI" w:hAnsi="Segoe UI" w:cs="Segoe UI"/>
+          <w:color w:val="08090A"/>
+          <w:sz w:val="30"/>
+          <w:szCs w:val="30"/>
+          <w:shd w:val="clear" w:color="auto" w:fill="FFFFFF"/>
+        </w:rPr>
+      </w:pPr>
+      <w:r>
+        <w:rPr>
+          <w:rFonts w:ascii="Segoe UI" w:hAnsi="Segoe UI" w:cs="Segoe UI"/>
+          <w:color w:val="08090A"/>
+          <w:sz w:val="30"/>
+          <w:szCs w:val="30"/>
+          <w:shd w:val="clear" w:color="auto" w:fill="FFFFFF"/>
+        </w:rPr>
+        <w:t>-In my opinion, apart from parsing and error risks, not using significantly decrease the code readability. Moreover, one should fully lay confidence on the ASI, so I highly recommend and endorse using semicolons.</w:t>
+      </w:r>
+    </w:p>
+    <w:p>
+      <w:pPr>
+        <w:shd w:val="clear" w:color="auto" w:fill="FFFFFF"/>
+        <w:spacing w:after="360" w:line="240" w:lineRule="auto"/>
+        <w:ind w:left="720"/>
+        <w:textAlignment w:val="baseline"/>
+        <w:rPr>
+          <w:rFonts w:ascii="Arial" w:hAnsi="Arial" w:cs="Arial"/>
+          <w:color w:val="0A0A23"/>
+          <w:sz w:val="33"/>
+          <w:szCs w:val="33"/>
+          <w:u w:val="single"/>
+          <w:shd w:val="clear" w:color="auto" w:fill="FFFFFF"/>
+        </w:rPr>
+      </w:pPr>
+    </w:p>
+    <w:p>
+      <w:pPr>
+        <w:shd w:val="clear" w:color="auto" w:fill="FFFFFF"/>
+        <w:spacing w:after="360" w:line="240" w:lineRule="auto"/>
+        <w:ind w:left="720"/>
+        <w:textAlignment w:val="baseline"/>
+        <w:rPr>
+          <w:rFonts w:ascii="Arial" w:hAnsi="Arial" w:cs="Arial"/>
+          <w:color w:val="0A0A23"/>
+          <w:sz w:val="33"/>
+          <w:szCs w:val="33"/>
+          <w:u w:val="single"/>
+          <w:shd w:val="clear" w:color="auto" w:fill="FFFFFF"/>
+        </w:rPr>
+      </w:pPr>
+    </w:p>
+    <w:p>
+      <w:pPr>
+        <w:shd w:val="clear" w:color="auto" w:fill="FFFFFF"/>
+        <w:spacing w:after="360" w:line="240" w:lineRule="auto"/>
+        <w:ind w:left="720"/>
+        <w:textAlignment w:val="baseline"/>
+        <w:rPr>
+          <w:rFonts w:ascii="Arial" w:hAnsi="Arial" w:cs="Arial"/>
+          <w:color w:val="0A0A23"/>
+          <w:sz w:val="33"/>
+          <w:szCs w:val="33"/>
+          <w:u w:val="single"/>
+          <w:shd w:val="clear" w:color="auto" w:fill="FFFFFF"/>
+        </w:rPr>
+      </w:pPr>
+    </w:p>
+    <w:p>
+      <w:pPr>
+        <w:shd w:val="clear" w:color="auto" w:fill="FFFFFF"/>
+        <w:spacing w:after="360" w:line="240" w:lineRule="auto"/>
+        <w:ind w:left="720"/>
+        <w:textAlignment w:val="baseline"/>
+        <w:rPr>
+          <w:rFonts w:ascii="Arial" w:hAnsi="Arial" w:cs="Arial"/>
+          <w:color w:val="0A0A23"/>
+          <w:sz w:val="33"/>
+          <w:szCs w:val="33"/>
+          <w:u w:val="single"/>
+          <w:shd w:val="clear" w:color="auto" w:fill="FFFFFF"/>
+        </w:rPr>
+      </w:pPr>
+    </w:p>
+    <w:p>
+      <w:pPr>
+        <w:shd w:val="clear" w:color="auto" w:fill="FFFFFF"/>
+        <w:spacing w:after="360" w:line="240" w:lineRule="auto"/>
+        <w:textAlignment w:val="baseline"/>
+        <w:rPr>
+          <w:rFonts w:ascii="Arial" w:hAnsi="Arial" w:cs="Arial"/>
+          <w:color w:val="0A0A23"/>
+          <w:sz w:val="33"/>
+          <w:szCs w:val="33"/>
+          <w:u w:val="single"/>
+          <w:shd w:val="clear" w:color="auto" w:fill="FFFFFF"/>
+        </w:rPr>
+      </w:pPr>
+    </w:p>
+    <w:p>
+      <w:pPr>
+        <w:pStyle w:val="gh"/>
+        <w:shd w:val="clear" w:color="auto" w:fill="FFFFFF"/>
+        <w:spacing w:before="480" w:beforeAutospacing="0" w:after="0" w:afterAutospacing="0" w:line="480" w:lineRule="atLeast"/>
         <w:rPr>
           <w:rFonts w:ascii="Georgia" w:hAnsi="Georgia"/>
           <w:color w:val="292929"/>
@@ -10407,7 +11077,14 @@
           <w:szCs w:val="32"/>
         </w:rPr>
       </w:pPr>
-      <w:r>
+      <w:bookmarkStart w:id="0" w:name="_GoBack"/>
+      <w:bookmarkEnd w:id="0"/>
+    </w:p>
+    <w:p>
+      <w:pPr>
+        <w:pStyle w:val="gh"/>
+        <w:shd w:val="clear" w:color="auto" w:fill="FFFFFF"/>
+        <w:spacing w:before="206" w:beforeAutospacing="0" w:after="0" w:afterAutospacing="0" w:line="480" w:lineRule="atLeast"/>
         <w:rPr>
           <w:rFonts w:ascii="Georgia" w:hAnsi="Georgia"/>
           <w:color w:val="292929"/>
@@ -10415,13 +11092,11 @@
           <w:sz w:val="32"/>
           <w:szCs w:val="32"/>
         </w:rPr>
-        <w:lastRenderedPageBreak/>
-        <w:t>.</w:t>
-      </w:r>
-    </w:p>
-    <w:p>
-      <w:pPr>
-        <w:pStyle w:val="iz"/>
+      </w:pPr>
+    </w:p>
+    <w:p>
+      <w:pPr>
+        <w:pStyle w:val="gh"/>
         <w:shd w:val="clear" w:color="auto" w:fill="FFFFFF"/>
         <w:spacing w:before="206" w:beforeAutospacing="0" w:after="0" w:afterAutospacing="0" w:line="480" w:lineRule="atLeast"/>
         <w:rPr>
@@ -10435,10 +11110,9 @@
     </w:p>
     <w:p>
       <w:pPr>
-        <w:pStyle w:val="iz"/>
+        <w:pStyle w:val="gh"/>
         <w:shd w:val="clear" w:color="auto" w:fill="FFFFFF"/>
         <w:spacing w:before="206" w:beforeAutospacing="0" w:after="0" w:afterAutospacing="0" w:line="480" w:lineRule="atLeast"/>
-        <w:ind w:left="1440"/>
         <w:rPr>
           <w:rFonts w:ascii="Georgia" w:hAnsi="Georgia"/>
           <w:color w:val="292929"/>
@@ -10450,70 +11124,57 @@
     </w:p>
     <w:p>
       <w:pPr>
-        <w:shd w:val="clear" w:color="auto" w:fill="FFFFFF"/>
-        <w:spacing w:after="330" w:line="240" w:lineRule="auto"/>
-        <w:rPr>
-          <w:rFonts w:ascii="Segoe UI" w:eastAsia="Times New Roman" w:hAnsi="Segoe UI" w:cs="Segoe UI"/>
-          <w:b/>
-          <w:bCs/>
-          <w:sz w:val="24"/>
-          <w:szCs w:val="24"/>
-        </w:rPr>
-      </w:pPr>
-    </w:p>
-    <w:p>
-      <w:pPr>
-        <w:pStyle w:val="NormalWeb"/>
-        <w:shd w:val="clear" w:color="auto" w:fill="FFFFFF"/>
-        <w:spacing w:before="0" w:beforeAutospacing="0" w:after="330" w:afterAutospacing="0"/>
-        <w:ind w:left="1440"/>
-        <w:rPr>
-          <w:rFonts w:ascii="Segoe UI" w:hAnsi="Segoe UI" w:cs="Segoe UI"/>
-        </w:rPr>
-      </w:pPr>
-    </w:p>
-    <w:p>
-      <w:pPr>
-        <w:pStyle w:val="NormalWeb"/>
-        <w:shd w:val="clear" w:color="auto" w:fill="FFFFFF"/>
-        <w:spacing w:before="0" w:beforeAutospacing="0" w:after="0" w:afterAutospacing="0"/>
-        <w:ind w:left="1440"/>
-        <w:textAlignment w:val="baseline"/>
-        <w:rPr>
-          <w:rFonts w:ascii="Arial" w:hAnsi="Arial" w:cs="Arial"/>
-          <w:color w:val="0A0A23"/>
-          <w:sz w:val="33"/>
-          <w:szCs w:val="33"/>
-          <w:shd w:val="clear" w:color="auto" w:fill="FFFFFF"/>
-        </w:rPr>
-      </w:pPr>
-    </w:p>
-    <w:p>
-      <w:pPr>
-        <w:pStyle w:val="NormalWeb"/>
-        <w:shd w:val="clear" w:color="auto" w:fill="FFFFFF"/>
-        <w:spacing w:before="0" w:beforeAutospacing="0" w:after="0" w:afterAutospacing="0"/>
-        <w:textAlignment w:val="baseline"/>
-        <w:rPr>
-          <w:rFonts w:ascii="Arial" w:hAnsi="Arial" w:cs="Arial"/>
-          <w:color w:val="0A0A23"/>
-          <w:sz w:val="33"/>
-          <w:szCs w:val="33"/>
-        </w:rPr>
-      </w:pPr>
-    </w:p>
-    <w:p>
-      <w:pPr>
-        <w:pStyle w:val="NormalWeb"/>
-        <w:shd w:val="clear" w:color="auto" w:fill="FFFFFF"/>
-        <w:spacing w:before="0" w:beforeAutospacing="0" w:after="0" w:afterAutospacing="0"/>
-        <w:ind w:left="2880"/>
-        <w:textAlignment w:val="baseline"/>
-        <w:rPr>
-          <w:rFonts w:ascii="Arial" w:hAnsi="Arial" w:cs="Arial"/>
-          <w:color w:val="0A0A23"/>
-          <w:sz w:val="33"/>
-          <w:szCs w:val="33"/>
+        <w:pStyle w:val="gh"/>
+        <w:shd w:val="clear" w:color="auto" w:fill="FFFFFF"/>
+        <w:spacing w:before="206" w:beforeAutospacing="0" w:after="0" w:afterAutospacing="0" w:line="480" w:lineRule="atLeast"/>
+        <w:rPr>
+          <w:rFonts w:ascii="Georgia" w:hAnsi="Georgia"/>
+          <w:color w:val="292929"/>
+          <w:spacing w:val="-1"/>
+          <w:sz w:val="32"/>
+          <w:szCs w:val="32"/>
+        </w:rPr>
+      </w:pPr>
+    </w:p>
+    <w:p>
+      <w:pPr>
+        <w:pStyle w:val="gh"/>
+        <w:shd w:val="clear" w:color="auto" w:fill="FFFFFF"/>
+        <w:spacing w:before="206" w:beforeAutospacing="0" w:after="0" w:afterAutospacing="0" w:line="480" w:lineRule="atLeast"/>
+        <w:rPr>
+          <w:rFonts w:ascii="Georgia" w:hAnsi="Georgia"/>
+          <w:color w:val="292929"/>
+          <w:spacing w:val="-1"/>
+          <w:sz w:val="32"/>
+          <w:szCs w:val="32"/>
+        </w:rPr>
+      </w:pPr>
+    </w:p>
+    <w:p>
+      <w:pPr>
+        <w:pStyle w:val="gh"/>
+        <w:shd w:val="clear" w:color="auto" w:fill="FFFFFF"/>
+        <w:spacing w:before="206" w:beforeAutospacing="0" w:after="0" w:afterAutospacing="0" w:line="480" w:lineRule="atLeast"/>
+        <w:rPr>
+          <w:rFonts w:ascii="Georgia" w:hAnsi="Georgia"/>
+          <w:color w:val="292929"/>
+          <w:spacing w:val="-1"/>
+          <w:sz w:val="32"/>
+          <w:szCs w:val="32"/>
+        </w:rPr>
+      </w:pPr>
+    </w:p>
+    <w:p>
+      <w:pPr>
+        <w:pStyle w:val="gh"/>
+        <w:shd w:val="clear" w:color="auto" w:fill="FFFFFF"/>
+        <w:spacing w:before="206" w:beforeAutospacing="0" w:after="0" w:afterAutospacing="0" w:line="480" w:lineRule="atLeast"/>
+        <w:rPr>
+          <w:rFonts w:ascii="Georgia" w:hAnsi="Georgia"/>
+          <w:color w:val="292929"/>
+          <w:spacing w:val="-1"/>
+          <w:sz w:val="32"/>
+          <w:szCs w:val="32"/>
         </w:rPr>
       </w:pPr>
     </w:p>
@@ -10521,109 +11182,15 @@
       <w:pPr>
         <w:shd w:val="clear" w:color="auto" w:fill="FFFFFF"/>
         <w:spacing w:after="360" w:line="240" w:lineRule="auto"/>
-        <w:ind w:left="2880"/>
-        <w:textAlignment w:val="baseline"/>
-        <w:rPr>
-          <w:rStyle w:val="commentcolor"/>
-          <w:rFonts w:ascii="Consolas" w:hAnsi="Consolas"/>
-          <w:sz w:val="23"/>
-          <w:szCs w:val="23"/>
-          <w:shd w:val="clear" w:color="auto" w:fill="FFFFFF"/>
-        </w:rPr>
-      </w:pPr>
-    </w:p>
-    <w:p>
-      <w:pPr>
-        <w:shd w:val="clear" w:color="auto" w:fill="FFFFFF"/>
-        <w:spacing w:after="360" w:line="240" w:lineRule="auto"/>
-        <w:textAlignment w:val="baseline"/>
-        <w:rPr>
-          <w:rStyle w:val="commentcolor"/>
-          <w:rFonts w:ascii="Consolas" w:hAnsi="Consolas"/>
-          <w:sz w:val="23"/>
-          <w:szCs w:val="23"/>
-          <w:shd w:val="clear" w:color="auto" w:fill="FFFFFF"/>
-        </w:rPr>
-      </w:pPr>
-      <w:r>
-        <w:rPr>
-          <w:rStyle w:val="commentcolor"/>
-          <w:rFonts w:ascii="Consolas" w:hAnsi="Consolas"/>
-          <w:sz w:val="23"/>
-          <w:szCs w:val="23"/>
-          <w:shd w:val="clear" w:color="auto" w:fill="FFFFFF"/>
-        </w:rPr>
-        <w:tab/>
-      </w:r>
-      <w:r>
-        <w:rPr>
-          <w:rStyle w:val="commentcolor"/>
-          <w:rFonts w:ascii="Consolas" w:hAnsi="Consolas"/>
-          <w:sz w:val="23"/>
-          <w:szCs w:val="23"/>
-          <w:shd w:val="clear" w:color="auto" w:fill="FFFFFF"/>
-        </w:rPr>
-        <w:tab/>
-      </w:r>
-      <w:r>
-        <w:rPr>
-          <w:rStyle w:val="commentcolor"/>
-          <w:rFonts w:ascii="Consolas" w:hAnsi="Consolas"/>
-          <w:sz w:val="23"/>
-          <w:szCs w:val="23"/>
-          <w:shd w:val="clear" w:color="auto" w:fill="FFFFFF"/>
-        </w:rPr>
-        <w:tab/>
-      </w:r>
-      <w:r>
-        <w:rPr>
-          <w:rStyle w:val="commentcolor"/>
-          <w:rFonts w:ascii="Consolas" w:hAnsi="Consolas"/>
-          <w:sz w:val="23"/>
-          <w:szCs w:val="23"/>
-          <w:shd w:val="clear" w:color="auto" w:fill="FFFFFF"/>
-        </w:rPr>
-        <w:tab/>
-      </w:r>
-    </w:p>
-    <w:p>
-      <w:pPr>
-        <w:shd w:val="clear" w:color="auto" w:fill="FFFFFF"/>
-        <w:spacing w:after="360" w:line="240" w:lineRule="auto"/>
-        <w:ind w:left="2880"/>
-        <w:textAlignment w:val="baseline"/>
-        <w:rPr>
-          <w:rFonts w:ascii="Arial" w:hAnsi="Arial" w:cs="Arial"/>
-          <w:color w:val="0A0A23"/>
-          <w:sz w:val="33"/>
-          <w:szCs w:val="33"/>
-          <w:shd w:val="clear" w:color="auto" w:fill="FFFFFF"/>
-        </w:rPr>
-      </w:pPr>
-    </w:p>
-    <w:p>
-      <w:pPr>
-        <w:shd w:val="clear" w:color="auto" w:fill="FFFFFF"/>
-        <w:spacing w:after="360" w:line="240" w:lineRule="auto"/>
-        <w:ind w:left="2880"/>
-        <w:textAlignment w:val="baseline"/>
-        <w:rPr>
-          <w:rFonts w:ascii="Consolas" w:hAnsi="Consolas"/>
-          <w:sz w:val="23"/>
-          <w:szCs w:val="23"/>
-          <w:shd w:val="clear" w:color="auto" w:fill="FFFFFF"/>
-        </w:rPr>
-      </w:pPr>
-      <w:r>
-        <w:rPr>
-          <w:rFonts w:ascii="Arial" w:hAnsi="Arial" w:cs="Arial"/>
-          <w:color w:val="0A0A23"/>
-          <w:sz w:val="33"/>
-          <w:szCs w:val="33"/>
-          <w:shd w:val="clear" w:color="auto" w:fill="FFFFFF"/>
-        </w:rPr>
-        <w:tab/>
-      </w:r>
+        <w:textAlignment w:val="baseline"/>
+        <w:rPr>
+          <w:rFonts w:ascii="Arial" w:hAnsi="Arial" w:cs="Arial"/>
+          <w:color w:val="0A0A23"/>
+          <w:sz w:val="33"/>
+          <w:szCs w:val="33"/>
+          <w:shd w:val="clear" w:color="auto" w:fill="FFFFFF"/>
+        </w:rPr>
+      </w:pPr>
     </w:p>
     <w:p>
       <w:pPr>
@@ -10639,28 +11206,20 @@
           <w:shd w:val="clear" w:color="auto" w:fill="FFFFFF"/>
         </w:rPr>
       </w:pPr>
-      <w:r>
-        <w:rPr>
-          <w:rStyle w:val="jskeywordcolor"/>
-          <w:rFonts w:ascii="Consolas" w:hAnsi="Consolas"/>
-          <w:color w:val="0000CD"/>
-          <w:sz w:val="23"/>
-          <w:szCs w:val="23"/>
-          <w:shd w:val="clear" w:color="auto" w:fill="FFFFFF"/>
-        </w:rPr>
-        <w:tab/>
-      </w:r>
-      <w:r>
-        <w:rPr>
-          <w:rStyle w:val="jskeywordcolor"/>
-          <w:rFonts w:ascii="Consolas" w:hAnsi="Consolas"/>
-          <w:color w:val="0000CD"/>
-          <w:sz w:val="23"/>
-          <w:szCs w:val="23"/>
-          <w:shd w:val="clear" w:color="auto" w:fill="FFFFFF"/>
-        </w:rPr>
-        <w:tab/>
-      </w:r>
+    </w:p>
+    <w:p>
+      <w:pPr>
+        <w:shd w:val="clear" w:color="auto" w:fill="FFFFFF"/>
+        <w:spacing w:after="360" w:line="240" w:lineRule="auto"/>
+        <w:textAlignment w:val="baseline"/>
+        <w:rPr>
+          <w:rFonts w:ascii="Arial" w:hAnsi="Arial" w:cs="Arial"/>
+          <w:color w:val="0A0A23"/>
+          <w:sz w:val="33"/>
+          <w:szCs w:val="33"/>
+          <w:shd w:val="clear" w:color="auto" w:fill="FFFFFF"/>
+        </w:rPr>
+      </w:pPr>
     </w:p>
     <w:p>
       <w:pPr>
@@ -10670,10 +11229,7 @@
         <w:textAlignment w:val="baseline"/>
         <w:rPr>
           <w:rFonts w:ascii="Arial" w:hAnsi="Arial" w:cs="Arial"/>
-          <w:color w:val="0A0A23"/>
-          <w:sz w:val="33"/>
-          <w:szCs w:val="33"/>
-          <w:u w:val="single"/>
+          <w:color w:val="202124"/>
           <w:shd w:val="clear" w:color="auto" w:fill="FFFFFF"/>
         </w:rPr>
       </w:pPr>
@@ -10682,14 +11238,23 @@
       <w:pPr>
         <w:shd w:val="clear" w:color="auto" w:fill="FFFFFF"/>
         <w:spacing w:after="360" w:line="240" w:lineRule="auto"/>
-        <w:ind w:left="720"/>
-        <w:textAlignment w:val="baseline"/>
-        <w:rPr>
-          <w:rFonts w:ascii="Arial" w:hAnsi="Arial" w:cs="Arial"/>
-          <w:color w:val="202124"/>
-          <w:shd w:val="clear" w:color="auto" w:fill="FFFFFF"/>
-        </w:rPr>
-      </w:pPr>
+        <w:textAlignment w:val="baseline"/>
+        <w:rPr>
+          <w:rFonts w:ascii="Segoe UI" w:eastAsia="Times New Roman" w:hAnsi="Segoe UI" w:cs="Segoe UI"/>
+          <w:color w:val="111111"/>
+          <w:sz w:val="30"/>
+          <w:szCs w:val="30"/>
+        </w:rPr>
+      </w:pPr>
+      <w:r>
+        <w:rPr>
+          <w:rFonts w:ascii="Segoe UI" w:eastAsia="Times New Roman" w:hAnsi="Segoe UI" w:cs="Segoe UI"/>
+          <w:color w:val="111111"/>
+          <w:sz w:val="30"/>
+          <w:szCs w:val="30"/>
+        </w:rPr>
+        <w:tab/>
+      </w:r>
     </w:p>
     <w:p>
       <w:pPr>
@@ -10703,15 +11268,6 @@
           <w:szCs w:val="30"/>
         </w:rPr>
       </w:pPr>
-      <w:r>
-        <w:rPr>
-          <w:rFonts w:ascii="Segoe UI" w:eastAsia="Times New Roman" w:hAnsi="Segoe UI" w:cs="Segoe UI"/>
-          <w:color w:val="111111"/>
-          <w:sz w:val="30"/>
-          <w:szCs w:val="30"/>
-        </w:rPr>
-        <w:tab/>
-      </w:r>
     </w:p>
     <w:p>
       <w:pPr>
@@ -10732,302 +11288,19 @@
         <w:spacing w:after="360" w:line="240" w:lineRule="auto"/>
         <w:textAlignment w:val="baseline"/>
         <w:rPr>
-          <w:rFonts w:ascii="Segoe UI" w:eastAsia="Times New Roman" w:hAnsi="Segoe UI" w:cs="Segoe UI"/>
-          <w:color w:val="111111"/>
-          <w:sz w:val="24"/>
-          <w:szCs w:val="30"/>
-        </w:rPr>
-      </w:pPr>
-    </w:p>
-    <w:p>
-      <w:pPr>
-        <w:shd w:val="clear" w:color="auto" w:fill="FFFFFF"/>
-        <w:spacing w:after="360" w:line="240" w:lineRule="auto"/>
-        <w:textAlignment w:val="baseline"/>
-        <w:rPr>
-          <w:rFonts w:ascii="Segoe UI" w:eastAsia="Times New Roman" w:hAnsi="Segoe UI" w:cs="Segoe UI"/>
-          <w:color w:val="111111"/>
-          <w:sz w:val="30"/>
-          <w:szCs w:val="30"/>
-        </w:rPr>
-      </w:pPr>
-      <w:r>
-        <w:rPr>
-          <w:rFonts w:ascii="Segoe UI" w:eastAsia="Times New Roman" w:hAnsi="Segoe UI" w:cs="Segoe UI"/>
-          <w:color w:val="111111"/>
-          <w:sz w:val="30"/>
-          <w:szCs w:val="30"/>
-        </w:rPr>
-        <w:tab/>
-      </w:r>
-    </w:p>
-    <w:p>
-      <w:pPr>
-        <w:shd w:val="clear" w:color="auto" w:fill="FFFFFF"/>
-        <w:spacing w:after="360" w:line="240" w:lineRule="auto"/>
-        <w:textAlignment w:val="baseline"/>
-        <w:rPr>
-          <w:rFonts w:ascii="Arial" w:eastAsia="Times New Roman" w:hAnsi="Arial" w:cs="Arial"/>
-          <w:color w:val="0A0A23"/>
-          <w:sz w:val="33"/>
-          <w:szCs w:val="33"/>
-        </w:rPr>
-      </w:pPr>
-    </w:p>
-    <w:p>
-      <w:pPr>
-        <w:shd w:val="clear" w:color="auto" w:fill="FFFFFF"/>
-        <w:spacing w:after="360" w:line="240" w:lineRule="auto"/>
-        <w:textAlignment w:val="baseline"/>
-        <w:rPr>
-          <w:rFonts w:ascii="Arial" w:eastAsia="Times New Roman" w:hAnsi="Arial" w:cs="Arial"/>
-          <w:color w:val="0A0A23"/>
-          <w:sz w:val="33"/>
-          <w:szCs w:val="33"/>
-        </w:rPr>
-      </w:pPr>
-    </w:p>
-    <w:p>
-      <w:pPr>
-        <w:shd w:val="clear" w:color="auto" w:fill="FFFFFF"/>
-        <w:spacing w:after="360" w:line="240" w:lineRule="auto"/>
-        <w:textAlignment w:val="baseline"/>
-        <w:rPr>
-          <w:rFonts w:ascii="Arial" w:eastAsia="Times New Roman" w:hAnsi="Arial" w:cs="Arial"/>
-          <w:color w:val="0A0A23"/>
-          <w:sz w:val="33"/>
-          <w:szCs w:val="33"/>
-        </w:rPr>
-      </w:pPr>
-    </w:p>
-    <w:p>
-      <w:pPr>
-        <w:shd w:val="clear" w:color="auto" w:fill="FFFFFF"/>
-        <w:spacing w:after="360" w:line="240" w:lineRule="auto"/>
-        <w:textAlignment w:val="baseline"/>
-        <w:rPr>
-          <w:rFonts w:ascii="Arial" w:eastAsia="Times New Roman" w:hAnsi="Arial" w:cs="Arial"/>
-          <w:color w:val="0A0A23"/>
-          <w:sz w:val="33"/>
-          <w:szCs w:val="33"/>
-        </w:rPr>
-      </w:pPr>
-    </w:p>
-    <w:p>
-      <w:pPr>
-        <w:shd w:val="clear" w:color="auto" w:fill="FFFFFF"/>
-        <w:spacing w:after="360" w:line="240" w:lineRule="auto"/>
-        <w:textAlignment w:val="baseline"/>
-        <w:rPr>
-          <w:rFonts w:ascii="Arial" w:eastAsia="Times New Roman" w:hAnsi="Arial" w:cs="Arial"/>
-          <w:color w:val="0A0A23"/>
-          <w:sz w:val="33"/>
-          <w:szCs w:val="33"/>
-        </w:rPr>
-      </w:pPr>
-    </w:p>
-    <w:p>
-      <w:pPr>
-        <w:shd w:val="clear" w:color="auto" w:fill="FFFFFF"/>
-        <w:spacing w:after="360" w:line="240" w:lineRule="auto"/>
-        <w:textAlignment w:val="baseline"/>
-        <w:rPr>
-          <w:rFonts w:ascii="Arial" w:eastAsia="Times New Roman" w:hAnsi="Arial" w:cs="Arial"/>
-          <w:color w:val="0A0A23"/>
-          <w:sz w:val="33"/>
-          <w:szCs w:val="33"/>
-        </w:rPr>
-      </w:pPr>
-    </w:p>
-    <w:p>
-      <w:pPr>
-        <w:shd w:val="clear" w:color="auto" w:fill="FFFFFF"/>
-        <w:spacing w:after="360" w:line="240" w:lineRule="auto"/>
-        <w:textAlignment w:val="baseline"/>
-        <w:rPr>
-          <w:rFonts w:ascii="Arial" w:eastAsia="Times New Roman" w:hAnsi="Arial" w:cs="Arial"/>
-          <w:color w:val="0A0A23"/>
-          <w:sz w:val="33"/>
-          <w:szCs w:val="33"/>
-        </w:rPr>
-      </w:pPr>
-    </w:p>
-    <w:p>
-      <w:pPr>
-        <w:shd w:val="clear" w:color="auto" w:fill="FFFFFF"/>
-        <w:spacing w:after="360" w:line="240" w:lineRule="auto"/>
-        <w:textAlignment w:val="baseline"/>
-        <w:rPr>
-          <w:rFonts w:ascii="Arial" w:eastAsia="Times New Roman" w:hAnsi="Arial" w:cs="Arial"/>
-          <w:color w:val="0A0A23"/>
-          <w:sz w:val="33"/>
-          <w:szCs w:val="33"/>
-        </w:rPr>
-      </w:pPr>
-    </w:p>
-    <w:p>
-      <w:pPr>
-        <w:shd w:val="clear" w:color="auto" w:fill="FFFFFF"/>
-        <w:spacing w:after="360" w:line="240" w:lineRule="auto"/>
-        <w:textAlignment w:val="baseline"/>
-        <w:rPr>
-          <w:rFonts w:ascii="Arial" w:eastAsia="Times New Roman" w:hAnsi="Arial" w:cs="Arial"/>
-          <w:color w:val="0A0A23"/>
-          <w:sz w:val="33"/>
-          <w:szCs w:val="33"/>
-        </w:rPr>
-      </w:pPr>
-    </w:p>
-    <w:p>
-      <w:pPr>
-        <w:shd w:val="clear" w:color="auto" w:fill="FFFFFF"/>
-        <w:spacing w:after="360" w:line="240" w:lineRule="auto"/>
-        <w:textAlignment w:val="baseline"/>
-        <w:rPr>
-          <w:rFonts w:ascii="Arial" w:eastAsia="Times New Roman" w:hAnsi="Arial" w:cs="Arial"/>
-          <w:color w:val="0A0A23"/>
-          <w:sz w:val="33"/>
-          <w:szCs w:val="33"/>
-        </w:rPr>
-      </w:pPr>
-    </w:p>
-    <w:p>
-      <w:pPr>
-        <w:shd w:val="clear" w:color="auto" w:fill="FFFFFF"/>
-        <w:spacing w:after="360" w:line="240" w:lineRule="auto"/>
-        <w:textAlignment w:val="baseline"/>
-        <w:rPr>
-          <w:rFonts w:ascii="Arial" w:eastAsia="Times New Roman" w:hAnsi="Arial" w:cs="Arial"/>
-          <w:color w:val="0A0A23"/>
-          <w:sz w:val="33"/>
-          <w:szCs w:val="33"/>
-        </w:rPr>
-      </w:pPr>
-    </w:p>
-    <w:p>
-      <w:pPr>
-        <w:shd w:val="clear" w:color="auto" w:fill="FFFFFF"/>
-        <w:spacing w:after="360" w:line="240" w:lineRule="auto"/>
-        <w:textAlignment w:val="baseline"/>
-        <w:rPr>
-          <w:rFonts w:ascii="Arial" w:eastAsia="Times New Roman" w:hAnsi="Arial" w:cs="Arial"/>
-          <w:color w:val="0A0A23"/>
-          <w:sz w:val="33"/>
-          <w:szCs w:val="33"/>
-        </w:rPr>
-      </w:pPr>
-    </w:p>
-    <w:p>
-      <w:pPr>
-        <w:shd w:val="clear" w:color="auto" w:fill="FFFFFF"/>
-        <w:spacing w:after="360" w:line="240" w:lineRule="auto"/>
-        <w:textAlignment w:val="baseline"/>
-        <w:rPr>
-          <w:rFonts w:ascii="Arial" w:eastAsia="Times New Roman" w:hAnsi="Arial" w:cs="Arial"/>
-          <w:color w:val="0A0A23"/>
-          <w:sz w:val="33"/>
-          <w:szCs w:val="33"/>
-        </w:rPr>
-      </w:pPr>
-    </w:p>
-    <w:p>
-      <w:pPr>
-        <w:shd w:val="clear" w:color="auto" w:fill="FFFFFF"/>
-        <w:spacing w:after="360" w:line="240" w:lineRule="auto"/>
-        <w:textAlignment w:val="baseline"/>
-        <w:rPr>
-          <w:rFonts w:ascii="Arial" w:eastAsia="Times New Roman" w:hAnsi="Arial" w:cs="Arial"/>
-          <w:color w:val="0A0A23"/>
-          <w:sz w:val="33"/>
-          <w:szCs w:val="33"/>
-        </w:rPr>
-      </w:pPr>
-    </w:p>
-    <w:p>
-      <w:pPr>
-        <w:shd w:val="clear" w:color="auto" w:fill="FFFFFF"/>
-        <w:spacing w:after="360" w:line="240" w:lineRule="auto"/>
-        <w:textAlignment w:val="baseline"/>
-        <w:rPr>
-          <w:rFonts w:ascii="Arial" w:eastAsia="Times New Roman" w:hAnsi="Arial" w:cs="Arial"/>
-          <w:color w:val="0A0A23"/>
-          <w:sz w:val="33"/>
-          <w:szCs w:val="33"/>
-        </w:rPr>
-      </w:pPr>
-    </w:p>
-    <w:p>
-      <w:pPr>
-        <w:shd w:val="clear" w:color="auto" w:fill="FFFFFF"/>
-        <w:spacing w:after="360" w:line="240" w:lineRule="auto"/>
-        <w:textAlignment w:val="baseline"/>
-        <w:rPr>
-          <w:rFonts w:ascii="Arial" w:eastAsia="Times New Roman" w:hAnsi="Arial" w:cs="Arial"/>
-          <w:color w:val="0A0A23"/>
-          <w:sz w:val="33"/>
-          <w:szCs w:val="33"/>
-        </w:rPr>
-      </w:pPr>
-    </w:p>
-    <w:p>
-      <w:pPr>
-        <w:shd w:val="clear" w:color="auto" w:fill="FFFFFF"/>
-        <w:spacing w:after="360" w:line="240" w:lineRule="auto"/>
-        <w:textAlignment w:val="baseline"/>
-        <w:rPr>
-          <w:rFonts w:ascii="Arial" w:eastAsia="Times New Roman" w:hAnsi="Arial" w:cs="Arial"/>
-          <w:color w:val="0A0A23"/>
-          <w:sz w:val="33"/>
-          <w:szCs w:val="33"/>
-        </w:rPr>
-      </w:pPr>
-    </w:p>
-    <w:p>
-      <w:pPr>
-        <w:shd w:val="clear" w:color="auto" w:fill="FFFFFF"/>
-        <w:spacing w:after="360" w:line="240" w:lineRule="auto"/>
-        <w:textAlignment w:val="baseline"/>
-        <w:rPr>
-          <w:rFonts w:ascii="Arial" w:eastAsia="Times New Roman" w:hAnsi="Arial" w:cs="Arial"/>
-          <w:color w:val="0A0A23"/>
-          <w:sz w:val="33"/>
-          <w:szCs w:val="33"/>
-        </w:rPr>
-      </w:pPr>
-    </w:p>
-    <w:p>
-      <w:pPr>
-        <w:shd w:val="clear" w:color="auto" w:fill="FFFFFF"/>
-        <w:spacing w:after="360" w:line="240" w:lineRule="auto"/>
-        <w:textAlignment w:val="baseline"/>
-        <w:rPr>
-          <w:rFonts w:ascii="Arial" w:eastAsia="Times New Roman" w:hAnsi="Arial" w:cs="Arial"/>
-          <w:color w:val="0A0A23"/>
-          <w:sz w:val="33"/>
-          <w:szCs w:val="33"/>
-        </w:rPr>
-      </w:pPr>
-    </w:p>
-    <w:p>
-      <w:pPr>
-        <w:shd w:val="clear" w:color="auto" w:fill="FFFFFF"/>
-        <w:spacing w:after="360" w:line="240" w:lineRule="auto"/>
-        <w:textAlignment w:val="baseline"/>
-        <w:rPr>
-          <w:rFonts w:ascii="Arial" w:eastAsia="Times New Roman" w:hAnsi="Arial" w:cs="Arial"/>
-          <w:color w:val="0A0A23"/>
-          <w:sz w:val="33"/>
-          <w:szCs w:val="33"/>
-        </w:rPr>
-      </w:pPr>
-      <w:r>
-        <w:rPr>
-          <w:rFonts w:ascii="Arial" w:eastAsia="Times New Roman" w:hAnsi="Arial" w:cs="Arial"/>
-          <w:color w:val="0A0A23"/>
-          <w:sz w:val="33"/>
-          <w:szCs w:val="33"/>
-        </w:rPr>
-        <w:lastRenderedPageBreak/>
+          <w:rFonts w:ascii="Arial" w:eastAsia="Times New Roman" w:hAnsi="Arial" w:cs="Arial"/>
+          <w:color w:val="0A0A23"/>
+          <w:sz w:val="33"/>
+          <w:szCs w:val="33"/>
+        </w:rPr>
+      </w:pPr>
+      <w:r>
+        <w:rPr>
+          <w:rFonts w:ascii="Arial" w:eastAsia="Times New Roman" w:hAnsi="Arial" w:cs="Arial"/>
+          <w:color w:val="0A0A23"/>
+          <w:sz w:val="33"/>
+          <w:szCs w:val="33"/>
+        </w:rPr>
         <w:t>-</w:t>
       </w:r>
       <w:r>
@@ -11127,6 +11400,7 @@
           <w:sz w:val="33"/>
           <w:szCs w:val="33"/>
         </w:rPr>
+        <w:lastRenderedPageBreak/>
         <w:t>-</w:t>
       </w:r>
       <w:r>
@@ -11578,7 +11852,6 @@
           <w:sz w:val="33"/>
           <w:szCs w:val="33"/>
         </w:rPr>
-        <w:lastRenderedPageBreak/>
         <w:t>-</w:t>
       </w:r>
       <w:r>
@@ -11652,6 +11925,7 @@
           <w:sz w:val="33"/>
           <w:szCs w:val="33"/>
         </w:rPr>
+        <w:lastRenderedPageBreak/>
         <w:t>-</w:t>
       </w:r>
       <w:r>
@@ -11816,8 +12090,321 @@
           <w:sz w:val="33"/>
           <w:szCs w:val="33"/>
         </w:rPr>
-        <w:t xml:space="preserve"> --w3schools.com</w:t>
-      </w:r>
+        <w:t xml:space="preserve"> </w:t>
+      </w:r>
+      <w:r>
+        <w:rPr>
+          <w:rFonts w:ascii="Arial" w:eastAsia="Times New Roman" w:hAnsi="Arial" w:cs="Arial"/>
+          <w:color w:val="0A0A23"/>
+          <w:sz w:val="33"/>
+          <w:szCs w:val="33"/>
+        </w:rPr>
+        <w:t>--w3schools.com</w:t>
+      </w:r>
+    </w:p>
+    <w:p>
+      <w:pPr>
+        <w:shd w:val="clear" w:color="auto" w:fill="FFFFFF"/>
+        <w:spacing w:after="360" w:line="240" w:lineRule="auto"/>
+        <w:textAlignment w:val="baseline"/>
+        <w:rPr>
+          <w:rFonts w:ascii="Arial" w:eastAsia="Times New Roman" w:hAnsi="Arial" w:cs="Arial"/>
+          <w:color w:val="0A0A23"/>
+          <w:sz w:val="33"/>
+          <w:szCs w:val="33"/>
+        </w:rPr>
+      </w:pPr>
+      <w:r>
+        <w:rPr>
+          <w:rFonts w:ascii="Arial" w:eastAsia="Times New Roman" w:hAnsi="Arial" w:cs="Arial"/>
+          <w:color w:val="0A0A23"/>
+          <w:sz w:val="33"/>
+          <w:szCs w:val="33"/>
+        </w:rPr>
+        <w:t>-</w:t>
+      </w:r>
+      <w:r>
+        <w:t xml:space="preserve"> </w:t>
+      </w:r>
+      <w:hyperlink r:id="rId23" w:history="1">
+        <w:r>
+          <w:rPr>
+            <w:rStyle w:val="Hyperlink"/>
+            <w:rFonts w:ascii="Arial" w:eastAsia="Times New Roman" w:hAnsi="Arial" w:cs="Arial"/>
+            <w:sz w:val="33"/>
+            <w:szCs w:val="33"/>
+          </w:rPr>
+          <w:t>https://flaviocopes.com/javascript-automatic-semicolon-insertion/</w:t>
+        </w:r>
+      </w:hyperlink>
+      <w:r>
+        <w:rPr>
+          <w:rFonts w:ascii="Arial" w:eastAsia="Times New Roman" w:hAnsi="Arial" w:cs="Arial"/>
+          <w:color w:val="0A0A23"/>
+          <w:sz w:val="33"/>
+          <w:szCs w:val="33"/>
+        </w:rPr>
+        <w:t xml:space="preserve"> --</w:t>
+      </w:r>
+      <w:r>
+        <w:t xml:space="preserve"> </w:t>
+      </w:r>
+      <w:r>
+        <w:rPr>
+          <w:rFonts w:ascii="Arial" w:eastAsia="Times New Roman" w:hAnsi="Arial" w:cs="Arial"/>
+          <w:color w:val="0A0A23"/>
+          <w:sz w:val="33"/>
+          <w:szCs w:val="33"/>
+        </w:rPr>
+        <w:t>flaviocopes.com</w:t>
+      </w:r>
+    </w:p>
+    <w:p>
+      <w:pPr>
+        <w:shd w:val="clear" w:color="auto" w:fill="FFFFFF"/>
+        <w:spacing w:after="360" w:line="240" w:lineRule="auto"/>
+        <w:textAlignment w:val="baseline"/>
+        <w:rPr>
+          <w:rFonts w:ascii="Arial" w:eastAsia="Times New Roman" w:hAnsi="Arial" w:cs="Arial"/>
+          <w:color w:val="0A0A23"/>
+          <w:sz w:val="33"/>
+          <w:szCs w:val="33"/>
+        </w:rPr>
+      </w:pPr>
+      <w:r>
+        <w:rPr>
+          <w:rFonts w:ascii="Arial" w:eastAsia="Times New Roman" w:hAnsi="Arial" w:cs="Arial"/>
+          <w:color w:val="0A0A23"/>
+          <w:sz w:val="33"/>
+          <w:szCs w:val="33"/>
+        </w:rPr>
+        <w:t>-</w:t>
+      </w:r>
+      <w:r>
+        <w:t xml:space="preserve"> </w:t>
+      </w:r>
+      <w:hyperlink r:id="rId24" w:history="1">
+        <w:r>
+          <w:rPr>
+            <w:rStyle w:val="Hyperlink"/>
+            <w:rFonts w:ascii="Arial" w:eastAsia="Times New Roman" w:hAnsi="Arial" w:cs="Arial"/>
+            <w:sz w:val="33"/>
+            <w:szCs w:val="33"/>
+          </w:rPr>
+          <w:t>https://code.likeagirl.io/why-the-heck-do-i-need-to-use-semi-colons-in-javascript-4f8712c82329</w:t>
+        </w:r>
+      </w:hyperlink>
+      <w:r>
+        <w:rPr>
+          <w:rFonts w:ascii="Arial" w:eastAsia="Times New Roman" w:hAnsi="Arial" w:cs="Arial"/>
+          <w:color w:val="0A0A23"/>
+          <w:sz w:val="33"/>
+          <w:szCs w:val="33"/>
+        </w:rPr>
+        <w:t xml:space="preserve"> </w:t>
+      </w:r>
+      <w:r>
+        <w:rPr>
+          <w:rFonts w:ascii="Arial" w:eastAsia="Times New Roman" w:hAnsi="Arial" w:cs="Arial"/>
+          <w:color w:val="0A0A23"/>
+          <w:sz w:val="33"/>
+          <w:szCs w:val="33"/>
+        </w:rPr>
+        <w:t>--code.likeagirl.io</w:t>
+      </w:r>
+    </w:p>
+    <w:p>
+      <w:pPr>
+        <w:shd w:val="clear" w:color="auto" w:fill="FFFFFF"/>
+        <w:spacing w:after="360" w:line="240" w:lineRule="auto"/>
+        <w:textAlignment w:val="baseline"/>
+        <w:rPr>
+          <w:rFonts w:ascii="Arial" w:eastAsia="Times New Roman" w:hAnsi="Arial" w:cs="Arial"/>
+          <w:color w:val="0A0A23"/>
+          <w:sz w:val="33"/>
+          <w:szCs w:val="33"/>
+        </w:rPr>
+      </w:pPr>
+      <w:r>
+        <w:rPr>
+          <w:rFonts w:ascii="Arial" w:eastAsia="Times New Roman" w:hAnsi="Arial" w:cs="Arial"/>
+          <w:color w:val="0A0A23"/>
+          <w:sz w:val="33"/>
+          <w:szCs w:val="33"/>
+        </w:rPr>
+        <w:t>-</w:t>
+      </w:r>
+      <w:r>
+        <w:t xml:space="preserve"> </w:t>
+      </w:r>
+      <w:hyperlink r:id="rId25" w:history="1">
+        <w:r>
+          <w:rPr>
+            <w:rStyle w:val="Hyperlink"/>
+            <w:rFonts w:ascii="Arial" w:eastAsia="Times New Roman" w:hAnsi="Arial" w:cs="Arial"/>
+            <w:sz w:val="33"/>
+            <w:szCs w:val="33"/>
+          </w:rPr>
+          <w:t>http://www.bradoncode.com/blog/2015/08/26/javascript-semi-colon-insertion/</w:t>
+        </w:r>
+      </w:hyperlink>
+      <w:r>
+        <w:rPr>
+          <w:rFonts w:ascii="Arial" w:eastAsia="Times New Roman" w:hAnsi="Arial" w:cs="Arial"/>
+          <w:color w:val="0A0A23"/>
+          <w:sz w:val="33"/>
+          <w:szCs w:val="33"/>
+        </w:rPr>
+        <w:t xml:space="preserve"> --bradoncode.com</w:t>
+      </w:r>
+    </w:p>
+    <w:p>
+      <w:pPr>
+        <w:shd w:val="clear" w:color="auto" w:fill="FFFFFF"/>
+        <w:spacing w:after="360" w:line="240" w:lineRule="auto"/>
+        <w:textAlignment w:val="baseline"/>
+        <w:rPr>
+          <w:rFonts w:ascii="Arial" w:eastAsia="Times New Roman" w:hAnsi="Arial" w:cs="Arial"/>
+          <w:color w:val="0A0A23"/>
+          <w:sz w:val="33"/>
+          <w:szCs w:val="33"/>
+        </w:rPr>
+      </w:pPr>
+      <w:r>
+        <w:rPr>
+          <w:rFonts w:ascii="Arial" w:eastAsia="Times New Roman" w:hAnsi="Arial" w:cs="Arial"/>
+          <w:color w:val="0A0A23"/>
+          <w:sz w:val="33"/>
+          <w:szCs w:val="33"/>
+        </w:rPr>
+        <w:t>-</w:t>
+      </w:r>
+      <w:r>
+        <w:t xml:space="preserve"> </w:t>
+      </w:r>
+      <w:hyperlink r:id="rId26" w:history="1">
+        <w:r>
+          <w:rPr>
+            <w:rStyle w:val="Hyperlink"/>
+            <w:rFonts w:ascii="Arial" w:eastAsia="Times New Roman" w:hAnsi="Arial" w:cs="Arial"/>
+            <w:sz w:val="33"/>
+            <w:szCs w:val="33"/>
+          </w:rPr>
+          <w:t>https://dev.to/adriennemiller/semicolons-in-javascript-to-use-or-not-to-use-2nli</w:t>
+        </w:r>
+      </w:hyperlink>
+      <w:r>
+        <w:rPr>
+          <w:rFonts w:ascii="Arial" w:eastAsia="Times New Roman" w:hAnsi="Arial" w:cs="Arial"/>
+          <w:color w:val="0A0A23"/>
+          <w:sz w:val="33"/>
+          <w:szCs w:val="33"/>
+        </w:rPr>
+        <w:t xml:space="preserve"> </w:t>
+      </w:r>
+      <w:r>
+        <w:rPr>
+          <w:rFonts w:ascii="Arial" w:eastAsia="Times New Roman" w:hAnsi="Arial" w:cs="Arial"/>
+          <w:color w:val="0A0A23"/>
+          <w:sz w:val="33"/>
+          <w:szCs w:val="33"/>
+        </w:rPr>
+        <w:t>--</w:t>
+      </w:r>
+      <w:r>
+        <w:rPr>
+          <w:rFonts w:ascii="Arial" w:eastAsia="Times New Roman" w:hAnsi="Arial" w:cs="Arial"/>
+          <w:color w:val="0A0A23"/>
+          <w:sz w:val="33"/>
+          <w:szCs w:val="33"/>
+        </w:rPr>
+        <w:t xml:space="preserve"> </w:t>
+      </w:r>
+      <w:r>
+        <w:rPr>
+          <w:rFonts w:ascii="Arial" w:eastAsia="Times New Roman" w:hAnsi="Arial" w:cs="Arial"/>
+          <w:color w:val="0A0A23"/>
+          <w:sz w:val="33"/>
+          <w:szCs w:val="33"/>
+        </w:rPr>
+        <w:t>dev.to</w:t>
+      </w:r>
+    </w:p>
+    <w:p>
+      <w:pPr>
+        <w:shd w:val="clear" w:color="auto" w:fill="FFFFFF"/>
+        <w:spacing w:after="360" w:line="240" w:lineRule="auto"/>
+        <w:textAlignment w:val="baseline"/>
+        <w:rPr>
+          <w:rFonts w:ascii="Arial" w:eastAsia="Times New Roman" w:hAnsi="Arial" w:cs="Arial"/>
+          <w:color w:val="0A0A23"/>
+          <w:sz w:val="33"/>
+          <w:szCs w:val="33"/>
+        </w:rPr>
+      </w:pPr>
+      <w:r>
+        <w:rPr>
+          <w:rFonts w:ascii="Arial" w:eastAsia="Times New Roman" w:hAnsi="Arial" w:cs="Arial"/>
+          <w:color w:val="0A0A23"/>
+          <w:sz w:val="33"/>
+          <w:szCs w:val="33"/>
+        </w:rPr>
+        <w:t>-</w:t>
+      </w:r>
+      <w:r>
+        <w:t xml:space="preserve"> </w:t>
+      </w:r>
+      <w:hyperlink r:id="rId27" w:history="1">
+        <w:r>
+          <w:rPr>
+            <w:rStyle w:val="Hyperlink"/>
+            <w:rFonts w:ascii="Arial" w:eastAsia="Times New Roman" w:hAnsi="Arial" w:cs="Arial"/>
+            <w:sz w:val="33"/>
+            <w:szCs w:val="33"/>
+          </w:rPr>
+          <w:t>https://www.youtube.com/watch?v=B4Skfqr7Dbs</w:t>
+        </w:r>
+      </w:hyperlink>
+      <w:r>
+        <w:rPr>
+          <w:rFonts w:ascii="Arial" w:eastAsia="Times New Roman" w:hAnsi="Arial" w:cs="Arial"/>
+          <w:color w:val="0A0A23"/>
+          <w:sz w:val="33"/>
+          <w:szCs w:val="33"/>
+        </w:rPr>
+        <w:t xml:space="preserve"> –</w:t>
+      </w:r>
+      <w:proofErr w:type="spellStart"/>
+      <w:r>
+        <w:rPr>
+          <w:rFonts w:ascii="Arial" w:eastAsia="Times New Roman" w:hAnsi="Arial" w:cs="Arial"/>
+          <w:color w:val="0A0A23"/>
+          <w:sz w:val="33"/>
+          <w:szCs w:val="33"/>
+        </w:rPr>
+        <w:t>Fullstack</w:t>
+      </w:r>
+      <w:proofErr w:type="spellEnd"/>
+      <w:r>
+        <w:rPr>
+          <w:rFonts w:ascii="Arial" w:eastAsia="Times New Roman" w:hAnsi="Arial" w:cs="Arial"/>
+          <w:color w:val="0A0A23"/>
+          <w:sz w:val="33"/>
+          <w:szCs w:val="33"/>
+        </w:rPr>
+        <w:t xml:space="preserve"> </w:t>
+      </w:r>
+      <w:proofErr w:type="spellStart"/>
+      <w:r>
+        <w:rPr>
+          <w:rFonts w:ascii="Arial" w:eastAsia="Times New Roman" w:hAnsi="Arial" w:cs="Arial"/>
+          <w:color w:val="0A0A23"/>
+          <w:sz w:val="33"/>
+          <w:szCs w:val="33"/>
+        </w:rPr>
+        <w:t>Acadamy</w:t>
+      </w:r>
+      <w:proofErr w:type="spellEnd"/>
     </w:p>
     <w:p>
       <w:pPr>
@@ -12095,6 +12682,232 @@
     </w:lvl>
   </w:abstractNum>
   <w:abstractNum w:abstractNumId="2">
+    <w:nsid w:val="23547974"/>
+    <w:multiLevelType w:val="hybridMultilevel"/>
+    <w:tmpl w:val="30F6D30C"/>
+    <w:lvl w:ilvl="0" w:tplc="12523174">
+      <w:start w:val="1"/>
+      <w:numFmt w:val="decimal"/>
+      <w:lvlText w:val="%1."/>
+      <w:lvlJc w:val="left"/>
+      <w:pPr>
+        <w:tabs>
+          <w:tab w:val="num" w:pos="720"/>
+        </w:tabs>
+        <w:ind w:left="720" w:hanging="360"/>
+      </w:pPr>
+    </w:lvl>
+    <w:lvl w:ilvl="1" w:tplc="7B641528" w:tentative="1">
+      <w:start w:val="1"/>
+      <w:numFmt w:val="decimal"/>
+      <w:lvlText w:val="%2."/>
+      <w:lvlJc w:val="left"/>
+      <w:pPr>
+        <w:tabs>
+          <w:tab w:val="num" w:pos="1440"/>
+        </w:tabs>
+        <w:ind w:left="1440" w:hanging="360"/>
+      </w:pPr>
+    </w:lvl>
+    <w:lvl w:ilvl="2" w:tplc="18F2814E" w:tentative="1">
+      <w:start w:val="1"/>
+      <w:numFmt w:val="decimal"/>
+      <w:lvlText w:val="%3."/>
+      <w:lvlJc w:val="left"/>
+      <w:pPr>
+        <w:tabs>
+          <w:tab w:val="num" w:pos="2160"/>
+        </w:tabs>
+        <w:ind w:left="2160" w:hanging="360"/>
+      </w:pPr>
+    </w:lvl>
+    <w:lvl w:ilvl="3" w:tplc="12580048" w:tentative="1">
+      <w:start w:val="1"/>
+      <w:numFmt w:val="decimal"/>
+      <w:lvlText w:val="%4."/>
+      <w:lvlJc w:val="left"/>
+      <w:pPr>
+        <w:tabs>
+          <w:tab w:val="num" w:pos="2880"/>
+        </w:tabs>
+        <w:ind w:left="2880" w:hanging="360"/>
+      </w:pPr>
+    </w:lvl>
+    <w:lvl w:ilvl="4" w:tplc="3F32E47E" w:tentative="1">
+      <w:start w:val="1"/>
+      <w:numFmt w:val="decimal"/>
+      <w:lvlText w:val="%5."/>
+      <w:lvlJc w:val="left"/>
+      <w:pPr>
+        <w:tabs>
+          <w:tab w:val="num" w:pos="3600"/>
+        </w:tabs>
+        <w:ind w:left="3600" w:hanging="360"/>
+      </w:pPr>
+    </w:lvl>
+    <w:lvl w:ilvl="5" w:tplc="42BCBC64" w:tentative="1">
+      <w:start w:val="1"/>
+      <w:numFmt w:val="decimal"/>
+      <w:lvlText w:val="%6."/>
+      <w:lvlJc w:val="left"/>
+      <w:pPr>
+        <w:tabs>
+          <w:tab w:val="num" w:pos="4320"/>
+        </w:tabs>
+        <w:ind w:left="4320" w:hanging="360"/>
+      </w:pPr>
+    </w:lvl>
+    <w:lvl w:ilvl="6" w:tplc="EEAA8854" w:tentative="1">
+      <w:start w:val="1"/>
+      <w:numFmt w:val="decimal"/>
+      <w:lvlText w:val="%7."/>
+      <w:lvlJc w:val="left"/>
+      <w:pPr>
+        <w:tabs>
+          <w:tab w:val="num" w:pos="5040"/>
+        </w:tabs>
+        <w:ind w:left="5040" w:hanging="360"/>
+      </w:pPr>
+    </w:lvl>
+    <w:lvl w:ilvl="7" w:tplc="77AA30AA" w:tentative="1">
+      <w:start w:val="1"/>
+      <w:numFmt w:val="decimal"/>
+      <w:lvlText w:val="%8."/>
+      <w:lvlJc w:val="left"/>
+      <w:pPr>
+        <w:tabs>
+          <w:tab w:val="num" w:pos="5760"/>
+        </w:tabs>
+        <w:ind w:left="5760" w:hanging="360"/>
+      </w:pPr>
+    </w:lvl>
+    <w:lvl w:ilvl="8" w:tplc="36EEB450" w:tentative="1">
+      <w:start w:val="1"/>
+      <w:numFmt w:val="decimal"/>
+      <w:lvlText w:val="%9."/>
+      <w:lvlJc w:val="left"/>
+      <w:pPr>
+        <w:tabs>
+          <w:tab w:val="num" w:pos="6480"/>
+        </w:tabs>
+        <w:ind w:left="6480" w:hanging="360"/>
+      </w:pPr>
+    </w:lvl>
+  </w:abstractNum>
+  <w:abstractNum w:abstractNumId="3">
+    <w:nsid w:val="237447DC"/>
+    <w:multiLevelType w:val="multilevel"/>
+    <w:tmpl w:val="EC60A29A"/>
+    <w:lvl w:ilvl="0">
+      <w:start w:val="1"/>
+      <w:numFmt w:val="decimal"/>
+      <w:lvlText w:val="%1."/>
+      <w:lvlJc w:val="left"/>
+      <w:pPr>
+        <w:tabs>
+          <w:tab w:val="num" w:pos="360"/>
+        </w:tabs>
+        <w:ind w:left="360" w:hanging="360"/>
+      </w:pPr>
+    </w:lvl>
+    <w:lvl w:ilvl="1" w:tentative="1">
+      <w:start w:val="1"/>
+      <w:numFmt w:val="decimal"/>
+      <w:lvlText w:val="%2."/>
+      <w:lvlJc w:val="left"/>
+      <w:pPr>
+        <w:tabs>
+          <w:tab w:val="num" w:pos="1080"/>
+        </w:tabs>
+        <w:ind w:left="1080" w:hanging="360"/>
+      </w:pPr>
+    </w:lvl>
+    <w:lvl w:ilvl="2" w:tentative="1">
+      <w:start w:val="1"/>
+      <w:numFmt w:val="decimal"/>
+      <w:lvlText w:val="%3."/>
+      <w:lvlJc w:val="left"/>
+      <w:pPr>
+        <w:tabs>
+          <w:tab w:val="num" w:pos="1800"/>
+        </w:tabs>
+        <w:ind w:left="1800" w:hanging="360"/>
+      </w:pPr>
+    </w:lvl>
+    <w:lvl w:ilvl="3" w:tentative="1">
+      <w:start w:val="1"/>
+      <w:numFmt w:val="decimal"/>
+      <w:lvlText w:val="%4."/>
+      <w:lvlJc w:val="left"/>
+      <w:pPr>
+        <w:tabs>
+          <w:tab w:val="num" w:pos="2520"/>
+        </w:tabs>
+        <w:ind w:left="2520" w:hanging="360"/>
+      </w:pPr>
+    </w:lvl>
+    <w:lvl w:ilvl="4" w:tentative="1">
+      <w:start w:val="1"/>
+      <w:numFmt w:val="decimal"/>
+      <w:lvlText w:val="%5."/>
+      <w:lvlJc w:val="left"/>
+      <w:pPr>
+        <w:tabs>
+          <w:tab w:val="num" w:pos="3240"/>
+        </w:tabs>
+        <w:ind w:left="3240" w:hanging="360"/>
+      </w:pPr>
+    </w:lvl>
+    <w:lvl w:ilvl="5" w:tentative="1">
+      <w:start w:val="1"/>
+      <w:numFmt w:val="decimal"/>
+      <w:lvlText w:val="%6."/>
+      <w:lvlJc w:val="left"/>
+      <w:pPr>
+        <w:tabs>
+          <w:tab w:val="num" w:pos="3960"/>
+        </w:tabs>
+        <w:ind w:left="3960" w:hanging="360"/>
+      </w:pPr>
+    </w:lvl>
+    <w:lvl w:ilvl="6" w:tentative="1">
+      <w:start w:val="1"/>
+      <w:numFmt w:val="decimal"/>
+      <w:lvlText w:val="%7."/>
+      <w:lvlJc w:val="left"/>
+      <w:pPr>
+        <w:tabs>
+          <w:tab w:val="num" w:pos="4680"/>
+        </w:tabs>
+        <w:ind w:left="4680" w:hanging="360"/>
+      </w:pPr>
+    </w:lvl>
+    <w:lvl w:ilvl="7" w:tentative="1">
+      <w:start w:val="1"/>
+      <w:numFmt w:val="decimal"/>
+      <w:lvlText w:val="%8."/>
+      <w:lvlJc w:val="left"/>
+      <w:pPr>
+        <w:tabs>
+          <w:tab w:val="num" w:pos="5400"/>
+        </w:tabs>
+        <w:ind w:left="5400" w:hanging="360"/>
+      </w:pPr>
+    </w:lvl>
+    <w:lvl w:ilvl="8" w:tentative="1">
+      <w:start w:val="1"/>
+      <w:numFmt w:val="decimal"/>
+      <w:lvlText w:val="%9."/>
+      <w:lvlJc w:val="left"/>
+      <w:pPr>
+        <w:tabs>
+          <w:tab w:val="num" w:pos="6120"/>
+        </w:tabs>
+        <w:ind w:left="6120" w:hanging="360"/>
+      </w:pPr>
+    </w:lvl>
+  </w:abstractNum>
+  <w:abstractNum w:abstractNumId="4">
     <w:nsid w:val="28FA48E1"/>
     <w:multiLevelType w:val="hybridMultilevel"/>
     <w:tmpl w:val="6B34205E"/>
@@ -12207,7 +13020,7 @@
       </w:pPr>
     </w:lvl>
   </w:abstractNum>
-  <w:abstractNum w:abstractNumId="3">
+  <w:abstractNum w:abstractNumId="5">
     <w:nsid w:val="34F01794"/>
     <w:multiLevelType w:val="hybridMultilevel"/>
     <w:tmpl w:val="AE84B43A"/>
@@ -12320,7 +13133,7 @@
       </w:rPr>
     </w:lvl>
   </w:abstractNum>
-  <w:abstractNum w:abstractNumId="4">
+  <w:abstractNum w:abstractNumId="6">
     <w:nsid w:val="35D5584A"/>
     <w:multiLevelType w:val="multilevel"/>
     <w:tmpl w:val="9BEAE09E"/>
@@ -12469,7 +13282,7 @@
       </w:rPr>
     </w:lvl>
   </w:abstractNum>
-  <w:abstractNum w:abstractNumId="5">
+  <w:abstractNum w:abstractNumId="7">
     <w:nsid w:val="3DDC53DD"/>
     <w:multiLevelType w:val="multilevel"/>
     <w:tmpl w:val="2E18C714"/>
@@ -12590,7 +13403,7 @@
       </w:rPr>
     </w:lvl>
   </w:abstractNum>
-  <w:abstractNum w:abstractNumId="6">
+  <w:abstractNum w:abstractNumId="8">
     <w:nsid w:val="3F96223C"/>
     <w:multiLevelType w:val="multilevel"/>
     <w:tmpl w:val="3BE8995C"/>
@@ -12739,7 +13552,7 @@
       </w:rPr>
     </w:lvl>
   </w:abstractNum>
-  <w:abstractNum w:abstractNumId="7">
+  <w:abstractNum w:abstractNumId="9">
     <w:nsid w:val="4A432392"/>
     <w:multiLevelType w:val="multilevel"/>
     <w:tmpl w:val="4ED6DD86"/>
@@ -12860,7 +13673,7 @@
       </w:rPr>
     </w:lvl>
   </w:abstractNum>
-  <w:abstractNum w:abstractNumId="8">
+  <w:abstractNum w:abstractNumId="10">
     <w:nsid w:val="53EB12DE"/>
     <w:multiLevelType w:val="multilevel"/>
     <w:tmpl w:val="0DBC61C0"/>
@@ -13009,7 +13822,7 @@
       </w:rPr>
     </w:lvl>
   </w:abstractNum>
-  <w:abstractNum w:abstractNumId="9">
+  <w:abstractNum w:abstractNumId="11">
     <w:nsid w:val="542D0EE9"/>
     <w:multiLevelType w:val="multilevel"/>
     <w:tmpl w:val="5FDCDE0A"/>
@@ -13158,7 +13971,7 @@
       </w:rPr>
     </w:lvl>
   </w:abstractNum>
-  <w:abstractNum w:abstractNumId="10">
+  <w:abstractNum w:abstractNumId="12">
     <w:nsid w:val="72C4182E"/>
     <w:multiLevelType w:val="hybridMultilevel"/>
     <w:tmpl w:val="675251A8"/>
@@ -13271,7 +14084,7 @@
       </w:rPr>
     </w:lvl>
   </w:abstractNum>
-  <w:abstractNum w:abstractNumId="11">
+  <w:abstractNum w:abstractNumId="13">
     <w:nsid w:val="775B4076"/>
     <w:multiLevelType w:val="hybridMultilevel"/>
     <w:tmpl w:val="FE127DA0"/>
@@ -13360,7 +14173,7 @@
       </w:pPr>
     </w:lvl>
   </w:abstractNum>
-  <w:abstractNum w:abstractNumId="12">
+  <w:abstractNum w:abstractNumId="14">
     <w:nsid w:val="7E014C72"/>
     <w:multiLevelType w:val="hybridMultilevel"/>
     <w:tmpl w:val="8166A1FA"/>
@@ -13480,37 +14293,43 @@
     <w:abstractNumId w:val="0"/>
   </w:num>
   <w:num w:numId="3">
+    <w:abstractNumId w:val="14"/>
+  </w:num>
+  <w:num w:numId="4">
+    <w:abstractNumId w:val="7"/>
+  </w:num>
+  <w:num w:numId="5">
+    <w:abstractNumId w:val="5"/>
+  </w:num>
+  <w:num w:numId="6">
+    <w:abstractNumId w:val="9"/>
+  </w:num>
+  <w:num w:numId="7">
+    <w:abstractNumId w:val="8"/>
+  </w:num>
+  <w:num w:numId="8">
+    <w:abstractNumId w:val="6"/>
+  </w:num>
+  <w:num w:numId="9">
+    <w:abstractNumId w:val="10"/>
+  </w:num>
+  <w:num w:numId="10">
+    <w:abstractNumId w:val="11"/>
+  </w:num>
+  <w:num w:numId="11">
     <w:abstractNumId w:val="12"/>
   </w:num>
-  <w:num w:numId="4">
-    <w:abstractNumId w:val="5"/>
+  <w:num w:numId="12">
+    <w:abstractNumId w:val="4"/>
   </w:num>
-  <w:num w:numId="5">
+  <w:num w:numId="13">
+    <w:abstractNumId w:val="13"/>
+  </w:num>
+  <w:num w:numId="14">
     <w:abstractNumId w:val="3"/>
   </w:num>
-  <w:num w:numId="6">
-    <w:abstractNumId w:val="7"/>
-  </w:num>
-  <w:num w:numId="7">
-    <w:abstractNumId w:val="6"/>
-  </w:num>
-  <w:num w:numId="8">
-    <w:abstractNumId w:val="4"/>
-  </w:num>
-  <w:num w:numId="9">
-    <w:abstractNumId w:val="8"/>
-  </w:num>
-  <w:num w:numId="10">
-    <w:abstractNumId w:val="9"/>
-  </w:num>
-  <w:num w:numId="11">
-    <w:abstractNumId w:val="10"/>
-  </w:num>
-  <w:num w:numId="12">
+  <w:num w:numId="15">
     <w:abstractNumId w:val="2"/>
-  </w:num>
-  <w:num w:numId="13">
-    <w:abstractNumId w:val="11"/>
   </w:num>
 </w:numbering>
 </file>
@@ -14049,6 +14868,19 @@
       <w:szCs w:val="28"/>
     </w:rPr>
   </w:style>
+  <w:style w:type="paragraph" w:customStyle="1" w:styleId="gh">
+    <w:name w:val="gh"/>
+    <w:basedOn w:val="Normal"/>
+    <w:rsid w:val="00D70D0E"/>
+    <w:pPr>
+      <w:spacing w:before="100" w:beforeAutospacing="1" w:after="100" w:afterAutospacing="1" w:line="240" w:lineRule="auto"/>
+    </w:pPr>
+    <w:rPr>
+      <w:rFonts w:ascii="Times New Roman" w:eastAsia="Times New Roman" w:hAnsi="Times New Roman" w:cs="Times New Roman"/>
+      <w:sz w:val="24"/>
+      <w:szCs w:val="24"/>
+    </w:rPr>
+  </w:style>
 </w:styles>
 </file>
 
@@ -14586,6 +15418,19 @@
       <w:szCs w:val="28"/>
     </w:rPr>
   </w:style>
+  <w:style w:type="paragraph" w:customStyle="1" w:styleId="gh">
+    <w:name w:val="gh"/>
+    <w:basedOn w:val="Normal"/>
+    <w:rsid w:val="00D70D0E"/>
+    <w:pPr>
+      <w:spacing w:before="100" w:beforeAutospacing="1" w:after="100" w:afterAutospacing="1" w:line="240" w:lineRule="auto"/>
+    </w:pPr>
+    <w:rPr>
+      <w:rFonts w:ascii="Times New Roman" w:eastAsia="Times New Roman" w:hAnsi="Times New Roman" w:cs="Times New Roman"/>
+      <w:sz w:val="24"/>
+      <w:szCs w:val="24"/>
+    </w:rPr>
+  </w:style>
 </w:styles>
 </file>
 
@@ -14879,7 +15724,7 @@
 </file>
 
 <file path=customXml/itemProps1.xml><?xml version="1.0" encoding="utf-8"?>
-<ds:datastoreItem xmlns:ds="http://schemas.openxmlformats.org/officeDocument/2006/customXml" ds:itemID="{A79543C8-3D3B-431E-A610-37E56FC1C7F6}">
+<ds:datastoreItem xmlns:ds="http://schemas.openxmlformats.org/officeDocument/2006/customXml" ds:itemID="{02EF8A6E-9C0C-4EEB-ABB7-04DBB7BEFAD8}">
   <ds:schemaRefs>
     <ds:schemaRef ds:uri="http://schemas.openxmlformats.org/officeDocument/2006/bibliography"/>
   </ds:schemaRefs>

</xml_diff>

<commit_message>
at this stage all the cash functions were invoked. and all other pre-liminary codes
</commit_message>
<xml_diff>
--- a/Reading_Assignment_on_Lecture_04.docx
+++ b/Reading_Assignment_on_Lecture_04.docx
@@ -209,8 +209,38 @@
           <w:sz w:val="28"/>
           <w:szCs w:val="28"/>
         </w:rPr>
-        <w:t>- Yonas  Assefa</w:t>
-      </w:r>
+        <w:t xml:space="preserve">- </w:t>
+      </w:r>
+      <w:proofErr w:type="spellStart"/>
+      <w:proofErr w:type="gramStart"/>
+      <w:r>
+        <w:rPr>
+          <w:rFonts w:ascii="Times New Roman" w:eastAsia="Times New Roman" w:hAnsi="Times New Roman" w:cs="Times New Roman"/>
+          <w:sz w:val="28"/>
+          <w:szCs w:val="28"/>
+        </w:rPr>
+        <w:t>Yonas</w:t>
+      </w:r>
+      <w:proofErr w:type="spellEnd"/>
+      <w:r>
+        <w:rPr>
+          <w:rFonts w:ascii="Times New Roman" w:eastAsia="Times New Roman" w:hAnsi="Times New Roman" w:cs="Times New Roman"/>
+          <w:sz w:val="28"/>
+          <w:szCs w:val="28"/>
+        </w:rPr>
+        <w:t xml:space="preserve">  </w:t>
+      </w:r>
+      <w:proofErr w:type="spellStart"/>
+      <w:r>
+        <w:rPr>
+          <w:rFonts w:ascii="Times New Roman" w:eastAsia="Times New Roman" w:hAnsi="Times New Roman" w:cs="Times New Roman"/>
+          <w:sz w:val="28"/>
+          <w:szCs w:val="28"/>
+        </w:rPr>
+        <w:t>Assefa</w:t>
+      </w:r>
+      <w:proofErr w:type="spellEnd"/>
+      <w:proofErr w:type="gramEnd"/>
     </w:p>
     <w:p>
       <w:pPr>
@@ -239,7 +269,25 @@
           <w:b/>
           <w:sz w:val="28"/>
         </w:rPr>
-        <w:t>Instructor: - Mr. Fitsum A.</w:t>
+        <w:t xml:space="preserve">Instructor: - Mr. </w:t>
+      </w:r>
+      <w:proofErr w:type="spellStart"/>
+      <w:r>
+        <w:rPr>
+          <w:rFonts w:ascii="Times New Roman" w:eastAsia="Arial" w:hAnsi="Times New Roman" w:cs="Times New Roman"/>
+          <w:b/>
+          <w:sz w:val="28"/>
+        </w:rPr>
+        <w:t>Fitsum</w:t>
+      </w:r>
+      <w:proofErr w:type="spellEnd"/>
+      <w:r>
+        <w:rPr>
+          <w:rFonts w:ascii="Times New Roman" w:eastAsia="Arial" w:hAnsi="Times New Roman" w:cs="Times New Roman"/>
+          <w:b/>
+          <w:sz w:val="28"/>
+        </w:rPr>
+        <w:t xml:space="preserve"> A.</w:t>
       </w:r>
     </w:p>
     <w:p>
@@ -3376,7 +3424,25 @@
           <w:sz w:val="28"/>
           <w:szCs w:val="28"/>
         </w:rPr>
-        <w:t xml:space="preserve"> Erlang, Haskell, Rust, and Go.</w:t>
+        <w:t xml:space="preserve"> </w:t>
+      </w:r>
+      <w:proofErr w:type="spellStart"/>
+      <w:r>
+        <w:rPr>
+          <w:rFonts w:ascii="Times New Roman" w:eastAsia="Times New Roman" w:hAnsi="Times New Roman" w:cs="Times New Roman"/>
+          <w:sz w:val="28"/>
+          <w:szCs w:val="28"/>
+        </w:rPr>
+        <w:t>Erlang</w:t>
+      </w:r>
+      <w:proofErr w:type="spellEnd"/>
+      <w:r>
+        <w:rPr>
+          <w:rFonts w:ascii="Times New Roman" w:eastAsia="Times New Roman" w:hAnsi="Times New Roman" w:cs="Times New Roman"/>
+          <w:sz w:val="28"/>
+          <w:szCs w:val="28"/>
+        </w:rPr>
+        <w:t>, Haskell, Rust, and Go.</w:t>
       </w:r>
     </w:p>
     <w:p>
@@ -3747,6 +3813,7 @@
         </w:rPr>
         <w:t xml:space="preserve"> want to make, but it's written in ancient </w:t>
       </w:r>
+      <w:proofErr w:type="spellStart"/>
       <w:r>
         <w:rPr>
           <w:rFonts w:ascii="Times New Roman" w:eastAsia="Times New Roman" w:hAnsi="Times New Roman" w:cs="Times New Roman"/>
@@ -3755,6 +3822,7 @@
         </w:rPr>
         <w:t>Ge’ez</w:t>
       </w:r>
+      <w:proofErr w:type="spellEnd"/>
       <w:r>
         <w:rPr>
           <w:rFonts w:ascii="Times New Roman" w:eastAsia="Times New Roman" w:hAnsi="Times New Roman" w:cs="Times New Roman"/>
@@ -3769,7 +3837,16 @@
           <w:sz w:val="28"/>
           <w:szCs w:val="28"/>
         </w:rPr>
-        <w:t>we, a non-ancient-G</w:t>
+        <w:t>we, a non-ancient-</w:t>
+      </w:r>
+      <w:proofErr w:type="spellStart"/>
+      <w:r>
+        <w:rPr>
+          <w:rFonts w:ascii="Times New Roman" w:eastAsia="Times New Roman" w:hAnsi="Times New Roman" w:cs="Times New Roman"/>
+          <w:sz w:val="28"/>
+          <w:szCs w:val="28"/>
+        </w:rPr>
+        <w:t>G</w:t>
       </w:r>
       <w:r>
         <w:rPr>
@@ -3787,6 +3864,7 @@
         </w:rPr>
         <w:t>’ez</w:t>
       </w:r>
+      <w:proofErr w:type="spellEnd"/>
       <w:r>
         <w:rPr>
           <w:rFonts w:ascii="Times New Roman" w:eastAsia="Times New Roman" w:hAnsi="Times New Roman" w:cs="Times New Roman"/>
@@ -3968,7 +4046,16 @@
           <w:sz w:val="28"/>
           <w:szCs w:val="28"/>
         </w:rPr>
-        <w:t>ancient G</w:t>
+        <w:t xml:space="preserve">ancient </w:t>
+      </w:r>
+      <w:proofErr w:type="spellStart"/>
+      <w:r>
+        <w:rPr>
+          <w:rFonts w:ascii="Times New Roman" w:eastAsia="Times New Roman" w:hAnsi="Times New Roman" w:cs="Times New Roman"/>
+          <w:sz w:val="28"/>
+          <w:szCs w:val="28"/>
+        </w:rPr>
+        <w:t>G</w:t>
       </w:r>
       <w:r>
         <w:rPr>
@@ -3986,6 +4073,7 @@
         </w:rPr>
         <w:t>’ez</w:t>
       </w:r>
+      <w:proofErr w:type="spellEnd"/>
       <w:r>
         <w:rPr>
           <w:rFonts w:ascii="Times New Roman" w:eastAsia="Times New Roman" w:hAnsi="Times New Roman" w:cs="Times New Roman"/>
@@ -4040,7 +4128,25 @@
           <w:sz w:val="28"/>
           <w:szCs w:val="28"/>
         </w:rPr>
-        <w:t>someone who knows both the ancient Ge’ez and English translates us each steps of the recipe line by line</w:t>
+        <w:t xml:space="preserve">someone who knows both the ancient </w:t>
+      </w:r>
+      <w:proofErr w:type="spellStart"/>
+      <w:r>
+        <w:rPr>
+          <w:rFonts w:ascii="Times New Roman" w:eastAsia="Times New Roman" w:hAnsi="Times New Roman" w:cs="Times New Roman"/>
+          <w:sz w:val="28"/>
+          <w:szCs w:val="28"/>
+        </w:rPr>
+        <w:t>Ge’ez</w:t>
+      </w:r>
+      <w:proofErr w:type="spellEnd"/>
+      <w:r>
+        <w:rPr>
+          <w:rFonts w:ascii="Times New Roman" w:eastAsia="Times New Roman" w:hAnsi="Times New Roman" w:cs="Times New Roman"/>
+          <w:sz w:val="28"/>
+          <w:szCs w:val="28"/>
+        </w:rPr>
+        <w:t xml:space="preserve"> and English translates us each steps of the recipe line by line</w:t>
       </w:r>
       <w:r>
         <w:rPr>
@@ -4227,7 +4333,27 @@
           <w:szCs w:val="28"/>
           <w:shd w:val="clear" w:color="auto" w:fill="FFFFFF"/>
         </w:rPr>
-        <w:t> They are self-contained units that are ready to be executed. Because they are already compiled into machine language binaries, there is no second application or package that the user has to keep up-to-date. If a program is compiled for Windows on an x86 architecture, the end user needs only a Windows operating system running on an x86 architecture. </w:t>
+        <w:t xml:space="preserve"> They are self-contained units that are ready to be executed. Because they are already compiled into machine language binaries, there is no second application or package that the user has to keep up-to-date. If a program is compiled for Windows on </w:t>
+      </w:r>
+      <w:proofErr w:type="gramStart"/>
+      <w:r>
+        <w:rPr>
+          <w:rFonts w:ascii="Times New Roman" w:hAnsi="Times New Roman" w:cs="Times New Roman"/>
+          <w:sz w:val="28"/>
+          <w:szCs w:val="28"/>
+          <w:shd w:val="clear" w:color="auto" w:fill="FFFFFF"/>
+        </w:rPr>
+        <w:t>an x86</w:t>
+      </w:r>
+      <w:proofErr w:type="gramEnd"/>
+      <w:r>
+        <w:rPr>
+          <w:rFonts w:ascii="Times New Roman" w:hAnsi="Times New Roman" w:cs="Times New Roman"/>
+          <w:sz w:val="28"/>
+          <w:szCs w:val="28"/>
+          <w:shd w:val="clear" w:color="auto" w:fill="FFFFFF"/>
+        </w:rPr>
+        <w:t xml:space="preserve"> architecture, the end user needs only a Windows operating system running on an x86 architecture. </w:t>
       </w:r>
     </w:p>
     <w:p>
@@ -4947,7 +5073,25 @@
           <w:sz w:val="28"/>
           <w:szCs w:val="28"/>
         </w:rPr>
-        <w:t xml:space="preserve">The most important fact here is, how does the JavaScript source code go through the journey of becoming a machine-understandable language? JavaScript Engine performs many of the </w:t>
+        <w:t>The most important fact here is</w:t>
+      </w:r>
+      <w:proofErr w:type="gramStart"/>
+      <w:r>
+        <w:rPr>
+          <w:rFonts w:ascii="Times New Roman" w:eastAsia="Times New Roman" w:hAnsi="Times New Roman" w:cs="Times New Roman"/>
+          <w:sz w:val="28"/>
+          <w:szCs w:val="28"/>
+        </w:rPr>
+        <w:t>,</w:t>
+      </w:r>
+      <w:proofErr w:type="gramEnd"/>
+      <w:r>
+        <w:rPr>
+          <w:rFonts w:ascii="Times New Roman" w:eastAsia="Times New Roman" w:hAnsi="Times New Roman" w:cs="Times New Roman"/>
+          <w:sz w:val="28"/>
+          <w:szCs w:val="28"/>
+        </w:rPr>
+        <w:t xml:space="preserve"> how does the JavaScript source code go through the journey of becoming a machine-understandable language? JavaScript Engine performs many of the </w:t>
       </w:r>
       <w:r>
         <w:rPr>
@@ -5061,7 +5205,61 @@
           <w:sz w:val="28"/>
           <w:szCs w:val="28"/>
         </w:rPr>
-        <w:t>For example, the source code var age 7=5; can be tokenize as var, age, =,and 7</w:t>
+        <w:t xml:space="preserve">For example, the source code </w:t>
+      </w:r>
+      <w:proofErr w:type="spellStart"/>
+      <w:r>
+        <w:rPr>
+          <w:rFonts w:ascii="Times New Roman" w:eastAsia="Times New Roman" w:hAnsi="Times New Roman" w:cs="Times New Roman"/>
+          <w:sz w:val="28"/>
+          <w:szCs w:val="28"/>
+        </w:rPr>
+        <w:t>var</w:t>
+      </w:r>
+      <w:proofErr w:type="spellEnd"/>
+      <w:r>
+        <w:rPr>
+          <w:rFonts w:ascii="Times New Roman" w:eastAsia="Times New Roman" w:hAnsi="Times New Roman" w:cs="Times New Roman"/>
+          <w:sz w:val="28"/>
+          <w:szCs w:val="28"/>
+        </w:rPr>
+        <w:t xml:space="preserve"> age 7=5; can be tokenize as </w:t>
+      </w:r>
+      <w:proofErr w:type="spellStart"/>
+      <w:r>
+        <w:rPr>
+          <w:rFonts w:ascii="Times New Roman" w:eastAsia="Times New Roman" w:hAnsi="Times New Roman" w:cs="Times New Roman"/>
+          <w:sz w:val="28"/>
+          <w:szCs w:val="28"/>
+        </w:rPr>
+        <w:t>var</w:t>
+      </w:r>
+      <w:proofErr w:type="spellEnd"/>
+      <w:r>
+        <w:rPr>
+          <w:rFonts w:ascii="Times New Roman" w:eastAsia="Times New Roman" w:hAnsi="Times New Roman" w:cs="Times New Roman"/>
+          <w:sz w:val="28"/>
+          <w:szCs w:val="28"/>
+        </w:rPr>
+        <w:t>, age, =</w:t>
+      </w:r>
+      <w:proofErr w:type="gramStart"/>
+      <w:r>
+        <w:rPr>
+          <w:rFonts w:ascii="Times New Roman" w:eastAsia="Times New Roman" w:hAnsi="Times New Roman" w:cs="Times New Roman"/>
+          <w:sz w:val="28"/>
+          <w:szCs w:val="28"/>
+        </w:rPr>
+        <w:t>,and</w:t>
+      </w:r>
+      <w:proofErr w:type="gramEnd"/>
+      <w:r>
+        <w:rPr>
+          <w:rFonts w:ascii="Times New Roman" w:eastAsia="Times New Roman" w:hAnsi="Times New Roman" w:cs="Times New Roman"/>
+          <w:sz w:val="28"/>
+          <w:szCs w:val="28"/>
+        </w:rPr>
+        <w:t xml:space="preserve"> 7</w:t>
       </w:r>
     </w:p>
     <w:p>
@@ -5191,6 +5389,7 @@
         </w:rPr>
         <w:t xml:space="preserve"> environments such </w:t>
       </w:r>
+      <w:proofErr w:type="spellStart"/>
       <w:r>
         <w:rPr>
           <w:rStyle w:val="Strong"/>
@@ -5202,6 +5401,7 @@
         </w:rPr>
         <w:t>nodejs</w:t>
       </w:r>
+      <w:proofErr w:type="spellEnd"/>
       <w:r>
         <w:rPr>
           <w:rFonts w:ascii="Times New Roman" w:hAnsi="Times New Roman" w:cs="Times New Roman"/>
@@ -5526,9 +5726,9 @@
           <w:color w:val="auto"/>
           <w:sz w:val="36"/>
         </w:rPr>
-        <w:t>2. The history of “typeof null”</w:t>
-      </w:r>
-      <w:bookmarkEnd w:id="12"/>
+        <w:t>2. The history of “</w:t>
+      </w:r>
+      <w:proofErr w:type="spellStart"/>
       <w:r>
         <w:rPr>
           <w:rFonts w:ascii="Times New Roman" w:hAnsi="Times New Roman" w:cs="Times New Roman"/>
@@ -5536,6 +5736,26 @@
           <w:color w:val="auto"/>
           <w:sz w:val="36"/>
         </w:rPr>
+        <w:t>typeof</w:t>
+      </w:r>
+      <w:proofErr w:type="spellEnd"/>
+      <w:r>
+        <w:rPr>
+          <w:rFonts w:ascii="Times New Roman" w:hAnsi="Times New Roman" w:cs="Times New Roman"/>
+          <w:b w:val="0"/>
+          <w:color w:val="auto"/>
+          <w:sz w:val="36"/>
+        </w:rPr>
+        <w:t xml:space="preserve"> null”</w:t>
+      </w:r>
+      <w:bookmarkEnd w:id="12"/>
+      <w:r>
+        <w:rPr>
+          <w:rFonts w:ascii="Times New Roman" w:hAnsi="Times New Roman" w:cs="Times New Roman"/>
+          <w:b w:val="0"/>
+          <w:color w:val="auto"/>
+          <w:sz w:val="36"/>
+        </w:rPr>
         <w:t xml:space="preserve">  </w:t>
       </w:r>
     </w:p>
@@ -5559,7 +5779,23 @@
           <w:b w:val="0"/>
           <w:sz w:val="32"/>
         </w:rPr>
-        <w:t>2.1 What is typeof operator?</w:t>
+        <w:t xml:space="preserve">2.1 What is </w:t>
+      </w:r>
+      <w:proofErr w:type="spellStart"/>
+      <w:r>
+        <w:rPr>
+          <w:b w:val="0"/>
+          <w:sz w:val="32"/>
+        </w:rPr>
+        <w:t>typeof</w:t>
+      </w:r>
+      <w:proofErr w:type="spellEnd"/>
+      <w:r>
+        <w:rPr>
+          <w:b w:val="0"/>
+          <w:sz w:val="32"/>
+        </w:rPr>
+        <w:t xml:space="preserve"> operator?</w:t>
       </w:r>
       <w:bookmarkEnd w:id="13"/>
     </w:p>
@@ -5582,8 +5818,27 @@
           <w:sz w:val="28"/>
           <w:szCs w:val="28"/>
         </w:rPr>
-        <w:t xml:space="preserve">-Before seeing about the history of “typeof null”, it is important to discover about the JavaScript </w:t>
-      </w:r>
+        <w:t>-Before seeing about the history of “</w:t>
+      </w:r>
+      <w:proofErr w:type="spellStart"/>
+      <w:r>
+        <w:rPr>
+          <w:rFonts w:ascii="Times New Roman" w:eastAsia="Times New Roman" w:hAnsi="Times New Roman" w:cs="Times New Roman"/>
+          <w:sz w:val="28"/>
+          <w:szCs w:val="28"/>
+        </w:rPr>
+        <w:t>typeof</w:t>
+      </w:r>
+      <w:proofErr w:type="spellEnd"/>
+      <w:r>
+        <w:rPr>
+          <w:rFonts w:ascii="Times New Roman" w:eastAsia="Times New Roman" w:hAnsi="Times New Roman" w:cs="Times New Roman"/>
+          <w:sz w:val="28"/>
+          <w:szCs w:val="28"/>
+        </w:rPr>
+        <w:t xml:space="preserve"> null”, it is important to discover about the JavaScript </w:t>
+      </w:r>
+      <w:proofErr w:type="spellStart"/>
       <w:r>
         <w:rPr>
           <w:rFonts w:ascii="Times New Roman" w:eastAsia="Times New Roman" w:hAnsi="Times New Roman" w:cs="Times New Roman"/>
@@ -5591,7 +5846,17 @@
           <w:sz w:val="28"/>
           <w:szCs w:val="28"/>
         </w:rPr>
-        <w:t xml:space="preserve">typeof </w:t>
+        <w:t>typeof</w:t>
+      </w:r>
+      <w:proofErr w:type="spellEnd"/>
+      <w:r>
+        <w:rPr>
+          <w:rFonts w:ascii="Times New Roman" w:eastAsia="Times New Roman" w:hAnsi="Times New Roman" w:cs="Times New Roman"/>
+          <w:b/>
+          <w:sz w:val="28"/>
+          <w:szCs w:val="28"/>
+        </w:rPr>
+        <w:t xml:space="preserve"> </w:t>
       </w:r>
       <w:r>
         <w:rPr>
@@ -5621,7 +5886,25 @@
           <w:sz w:val="28"/>
           <w:szCs w:val="28"/>
         </w:rPr>
-        <w:t xml:space="preserve">-The typeof operator in </w:t>
+        <w:t xml:space="preserve">-The </w:t>
+      </w:r>
+      <w:proofErr w:type="spellStart"/>
+      <w:r>
+        <w:rPr>
+          <w:rFonts w:ascii="Times New Roman" w:eastAsia="Times New Roman" w:hAnsi="Times New Roman" w:cs="Times New Roman"/>
+          <w:sz w:val="28"/>
+          <w:szCs w:val="28"/>
+        </w:rPr>
+        <w:t>typeof</w:t>
+      </w:r>
+      <w:proofErr w:type="spellEnd"/>
+      <w:r>
+        <w:rPr>
+          <w:rFonts w:ascii="Times New Roman" w:eastAsia="Times New Roman" w:hAnsi="Times New Roman" w:cs="Times New Roman"/>
+          <w:sz w:val="28"/>
+          <w:szCs w:val="28"/>
+        </w:rPr>
+        <w:t xml:space="preserve"> operator in </w:t>
       </w:r>
       <w:r>
         <w:rPr>
@@ -5706,13 +5989,23 @@
         <w:lastRenderedPageBreak/>
         <w:t>-</w:t>
       </w:r>
-      <w:r>
-        <w:rPr>
-          <w:rFonts w:ascii="Times New Roman" w:eastAsia="Times New Roman" w:hAnsi="Times New Roman" w:cs="Times New Roman"/>
-          <w:sz w:val="28"/>
-          <w:szCs w:val="28"/>
-        </w:rPr>
-        <w:t>typeof 123</w:t>
+      <w:proofErr w:type="spellStart"/>
+      <w:r>
+        <w:rPr>
+          <w:rFonts w:ascii="Times New Roman" w:eastAsia="Times New Roman" w:hAnsi="Times New Roman" w:cs="Times New Roman"/>
+          <w:sz w:val="28"/>
+          <w:szCs w:val="28"/>
+        </w:rPr>
+        <w:t>typeof</w:t>
+      </w:r>
+      <w:proofErr w:type="spellEnd"/>
+      <w:r>
+        <w:rPr>
+          <w:rFonts w:ascii="Times New Roman" w:eastAsia="Times New Roman" w:hAnsi="Times New Roman" w:cs="Times New Roman"/>
+          <w:sz w:val="28"/>
+          <w:szCs w:val="28"/>
+        </w:rPr>
+        <w:t xml:space="preserve"> 123</w:t>
       </w:r>
     </w:p>
     <w:p>
@@ -5798,7 +6091,25 @@
           <w:sz w:val="28"/>
           <w:szCs w:val="28"/>
         </w:rPr>
-        <w:t xml:space="preserve"> are “number”, ”string”, ”boolean”, “object”, “function”, “undefined” and “symbol”.</w:t>
+        <w:t xml:space="preserve"> are “number”, ”string”, ”</w:t>
+      </w:r>
+      <w:proofErr w:type="spellStart"/>
+      <w:r>
+        <w:rPr>
+          <w:rFonts w:ascii="Times New Roman" w:eastAsia="Times New Roman" w:hAnsi="Times New Roman" w:cs="Times New Roman"/>
+          <w:sz w:val="28"/>
+          <w:szCs w:val="28"/>
+        </w:rPr>
+        <w:t>boolean</w:t>
+      </w:r>
+      <w:proofErr w:type="spellEnd"/>
+      <w:r>
+        <w:rPr>
+          <w:rFonts w:ascii="Times New Roman" w:eastAsia="Times New Roman" w:hAnsi="Times New Roman" w:cs="Times New Roman"/>
+          <w:sz w:val="28"/>
+          <w:szCs w:val="28"/>
+        </w:rPr>
+        <w:t>”, “object”, “function”, “undefined” and “symbol”.</w:t>
       </w:r>
     </w:p>
     <w:p>
@@ -5820,7 +6131,25 @@
           <w:sz w:val="28"/>
           <w:szCs w:val="28"/>
         </w:rPr>
-        <w:t xml:space="preserve">-Apart from the above types that the typeof operator could return, there are some </w:t>
+        <w:t xml:space="preserve">-Apart from the above types that the </w:t>
+      </w:r>
+      <w:proofErr w:type="spellStart"/>
+      <w:r>
+        <w:rPr>
+          <w:rFonts w:ascii="Times New Roman" w:eastAsia="Times New Roman" w:hAnsi="Times New Roman" w:cs="Times New Roman"/>
+          <w:sz w:val="28"/>
+          <w:szCs w:val="28"/>
+        </w:rPr>
+        <w:t>typeof</w:t>
+      </w:r>
+      <w:proofErr w:type="spellEnd"/>
+      <w:r>
+        <w:rPr>
+          <w:rFonts w:ascii="Times New Roman" w:eastAsia="Times New Roman" w:hAnsi="Times New Roman" w:cs="Times New Roman"/>
+          <w:sz w:val="28"/>
+          <w:szCs w:val="28"/>
+        </w:rPr>
+        <w:t xml:space="preserve"> operator could return, there are some </w:t>
       </w:r>
       <w:r>
         <w:rPr>
@@ -5960,6 +6289,8 @@
         </w:rPr>
         <w:t xml:space="preserve">-Here we come to our point. </w:t>
       </w:r>
+      <w:proofErr w:type="spellStart"/>
+      <w:proofErr w:type="gramStart"/>
       <w:r>
         <w:rPr>
           <w:rFonts w:ascii="Times New Roman" w:eastAsia="Times New Roman" w:hAnsi="Times New Roman" w:cs="Times New Roman"/>
@@ -5967,7 +6298,18 @@
           <w:sz w:val="28"/>
           <w:szCs w:val="28"/>
         </w:rPr>
-        <w:t xml:space="preserve">typeof null </w:t>
+        <w:t>typeof</w:t>
+      </w:r>
+      <w:proofErr w:type="spellEnd"/>
+      <w:proofErr w:type="gramEnd"/>
+      <w:r>
+        <w:rPr>
+          <w:rFonts w:ascii="Times New Roman" w:eastAsia="Times New Roman" w:hAnsi="Times New Roman" w:cs="Times New Roman"/>
+          <w:b/>
+          <w:sz w:val="28"/>
+          <w:szCs w:val="28"/>
+        </w:rPr>
+        <w:t xml:space="preserve"> null </w:t>
       </w:r>
       <w:r>
         <w:rPr>
@@ -6195,25 +6537,34 @@
         </w:rPr>
         <w:t>“</w:t>
       </w:r>
+      <w:proofErr w:type="spellStart"/>
       <w:r>
         <w:rPr>
           <w:b w:val="0"/>
           <w:sz w:val="32"/>
         </w:rPr>
-        <w:t>typeof null</w:t>
-      </w:r>
+        <w:t>typeof</w:t>
+      </w:r>
+      <w:proofErr w:type="spellEnd"/>
       <w:r>
         <w:rPr>
           <w:b w:val="0"/>
           <w:sz w:val="32"/>
         </w:rPr>
-        <w:t>”</w:t>
+        <w:t xml:space="preserve"> null</w:t>
       </w:r>
       <w:r>
         <w:rPr>
           <w:b w:val="0"/>
           <w:sz w:val="32"/>
         </w:rPr>
+        <w:t>”</w:t>
+      </w:r>
+      <w:r>
+        <w:rPr>
+          <w:b w:val="0"/>
+          <w:sz w:val="32"/>
+        </w:rPr>
         <w:t xml:space="preserve"> object</w:t>
       </w:r>
       <w:bookmarkEnd w:id="14"/>
@@ -6237,7 +6588,25 @@
           <w:sz w:val="28"/>
           <w:szCs w:val="28"/>
         </w:rPr>
-        <w:t>-In JavaScript, typeof null is ‘object’, which incorrectly suggests that null is an object (it isn’t). This is a bug and one that unfortunately can’t be fixed, because it would break existing code.</w:t>
+        <w:t xml:space="preserve">-In JavaScript, </w:t>
+      </w:r>
+      <w:proofErr w:type="spellStart"/>
+      <w:r>
+        <w:rPr>
+          <w:rFonts w:ascii="Times New Roman" w:eastAsia="Times New Roman" w:hAnsi="Times New Roman" w:cs="Times New Roman"/>
+          <w:sz w:val="28"/>
+          <w:szCs w:val="28"/>
+        </w:rPr>
+        <w:t>typeof</w:t>
+      </w:r>
+      <w:proofErr w:type="spellEnd"/>
+      <w:r>
+        <w:rPr>
+          <w:rFonts w:ascii="Times New Roman" w:eastAsia="Times New Roman" w:hAnsi="Times New Roman" w:cs="Times New Roman"/>
+          <w:sz w:val="28"/>
+          <w:szCs w:val="28"/>
+        </w:rPr>
+        <w:t xml:space="preserve"> null is ‘object’, which incorrectly suggests that null is an object (it isn’t). This is a bug and one that unfortunately can’t be fixed, because it would break existing code.</w:t>
       </w:r>
     </w:p>
     <w:p>
@@ -6512,6 +6881,7 @@
         </w:rPr>
         <w:t> is for objects, then </w:t>
       </w:r>
+      <w:proofErr w:type="spellStart"/>
       <w:r>
         <w:rPr>
           <w:rStyle w:val="Strong"/>
@@ -6521,6 +6891,7 @@
         </w:rPr>
         <w:t>typeof</w:t>
       </w:r>
+      <w:proofErr w:type="spellEnd"/>
       <w:r>
         <w:rPr>
           <w:spacing w:val="-1"/>
@@ -6573,7 +6944,25 @@
           <w:szCs w:val="28"/>
           <w:shd w:val="clear" w:color="auto" w:fill="FFFFFF"/>
         </w:rPr>
-        <w:t>It should now be obvious why typeof thought that null was an object: it examined its type tag and the type tag said “object”. </w:t>
+        <w:t>It should now be obvious why </w:t>
+      </w:r>
+      <w:proofErr w:type="spellStart"/>
+      <w:r>
+        <w:rPr>
+          <w:sz w:val="28"/>
+          <w:szCs w:val="28"/>
+          <w:shd w:val="clear" w:color="auto" w:fill="FFFFFF"/>
+        </w:rPr>
+        <w:t>typeof</w:t>
+      </w:r>
+      <w:proofErr w:type="spellEnd"/>
+      <w:r>
+        <w:rPr>
+          <w:sz w:val="28"/>
+          <w:szCs w:val="28"/>
+          <w:shd w:val="clear" w:color="auto" w:fill="FFFFFF"/>
+        </w:rPr>
+        <w:t> thought that null was an object: it examined its type tag and the type tag said “object”. </w:t>
       </w:r>
     </w:p>
     <w:p>
@@ -6646,8 +7035,9 @@
           <w:color w:val="auto"/>
           <w:sz w:val="36"/>
         </w:rPr>
-        <w:t xml:space="preserve"> is different with let and </w:t>
-      </w:r>
+        <w:t xml:space="preserve"> is different with </w:t>
+      </w:r>
+      <w:proofErr w:type="spellStart"/>
       <w:r>
         <w:rPr>
           <w:rFonts w:ascii="Times New Roman" w:eastAsia="Times New Roman" w:hAnsi="Times New Roman" w:cs="Times New Roman"/>
@@ -6655,7 +7045,37 @@
           <w:color w:val="auto"/>
           <w:sz w:val="36"/>
         </w:rPr>
-        <w:t>const?</w:t>
+        <w:t>let</w:t>
+      </w:r>
+      <w:proofErr w:type="spellEnd"/>
+      <w:r>
+        <w:rPr>
+          <w:rFonts w:ascii="Times New Roman" w:eastAsia="Times New Roman" w:hAnsi="Times New Roman" w:cs="Times New Roman"/>
+          <w:b w:val="0"/>
+          <w:color w:val="auto"/>
+          <w:sz w:val="36"/>
+        </w:rPr>
+        <w:t xml:space="preserve"> and </w:t>
+      </w:r>
+      <w:proofErr w:type="spellStart"/>
+      <w:r>
+        <w:rPr>
+          <w:rFonts w:ascii="Times New Roman" w:eastAsia="Times New Roman" w:hAnsi="Times New Roman" w:cs="Times New Roman"/>
+          <w:b w:val="0"/>
+          <w:color w:val="auto"/>
+          <w:sz w:val="36"/>
+        </w:rPr>
+        <w:t>const</w:t>
+      </w:r>
+      <w:proofErr w:type="spellEnd"/>
+      <w:r>
+        <w:rPr>
+          <w:rFonts w:ascii="Times New Roman" w:eastAsia="Times New Roman" w:hAnsi="Times New Roman" w:cs="Times New Roman"/>
+          <w:b w:val="0"/>
+          <w:color w:val="auto"/>
+          <w:sz w:val="36"/>
+        </w:rPr>
+        <w:t>?</w:t>
       </w:r>
       <w:bookmarkEnd w:id="15"/>
     </w:p>
@@ -6840,7 +7260,25 @@
           <w:sz w:val="28"/>
           <w:szCs w:val="28"/>
         </w:rPr>
-        <w:t>along with const and let were introduced.</w:t>
+        <w:t xml:space="preserve">along with </w:t>
+      </w:r>
+      <w:proofErr w:type="spellStart"/>
+      <w:r>
+        <w:rPr>
+          <w:rFonts w:ascii="Times New Roman" w:eastAsia="Times New Roman" w:hAnsi="Times New Roman" w:cs="Times New Roman"/>
+          <w:sz w:val="28"/>
+          <w:szCs w:val="28"/>
+        </w:rPr>
+        <w:t>const</w:t>
+      </w:r>
+      <w:proofErr w:type="spellEnd"/>
+      <w:r>
+        <w:rPr>
+          <w:rFonts w:ascii="Times New Roman" w:eastAsia="Times New Roman" w:hAnsi="Times New Roman" w:cs="Times New Roman"/>
+          <w:sz w:val="28"/>
+          <w:szCs w:val="28"/>
+        </w:rPr>
+        <w:t xml:space="preserve"> and let were introduced.</w:t>
       </w:r>
     </w:p>
     <w:p>
@@ -6867,7 +7305,27 @@
           <w:sz w:val="28"/>
           <w:szCs w:val="28"/>
         </w:rPr>
-        <w:t xml:space="preserve"> var </w:t>
+        <w:t xml:space="preserve"> </w:t>
+      </w:r>
+      <w:proofErr w:type="spellStart"/>
+      <w:r>
+        <w:rPr>
+          <w:rFonts w:ascii="Times New Roman" w:eastAsia="Times New Roman" w:hAnsi="Times New Roman" w:cs="Times New Roman"/>
+          <w:b/>
+          <w:sz w:val="28"/>
+          <w:szCs w:val="28"/>
+        </w:rPr>
+        <w:t>var</w:t>
+      </w:r>
+      <w:proofErr w:type="spellEnd"/>
+      <w:r>
+        <w:rPr>
+          <w:rFonts w:ascii="Times New Roman" w:eastAsia="Times New Roman" w:hAnsi="Times New Roman" w:cs="Times New Roman"/>
+          <w:b/>
+          <w:sz w:val="28"/>
+          <w:szCs w:val="28"/>
+        </w:rPr>
+        <w:t xml:space="preserve"> </w:t>
       </w:r>
       <w:r>
         <w:rPr>
@@ -7043,7 +7501,43 @@
           <w:sz w:val="28"/>
           <w:szCs w:val="28"/>
         </w:rPr>
-        <w:t>The scope is global when a var variable is declared outside a function. This means that any variable that is declared with var outside a function block is available for use in the whole window. For example</w:t>
+        <w:t xml:space="preserve">The scope is global when a </w:t>
+      </w:r>
+      <w:proofErr w:type="spellStart"/>
+      <w:r>
+        <w:rPr>
+          <w:rFonts w:ascii="Times New Roman" w:hAnsi="Times New Roman" w:cs="Times New Roman"/>
+          <w:sz w:val="28"/>
+          <w:szCs w:val="28"/>
+        </w:rPr>
+        <w:t>var</w:t>
+      </w:r>
+      <w:proofErr w:type="spellEnd"/>
+      <w:r>
+        <w:rPr>
+          <w:rFonts w:ascii="Times New Roman" w:hAnsi="Times New Roman" w:cs="Times New Roman"/>
+          <w:sz w:val="28"/>
+          <w:szCs w:val="28"/>
+        </w:rPr>
+        <w:t xml:space="preserve"> variable is declared outside a function. This means that any variable that is declared with </w:t>
+      </w:r>
+      <w:proofErr w:type="spellStart"/>
+      <w:r>
+        <w:rPr>
+          <w:rFonts w:ascii="Times New Roman" w:hAnsi="Times New Roman" w:cs="Times New Roman"/>
+          <w:sz w:val="28"/>
+          <w:szCs w:val="28"/>
+        </w:rPr>
+        <w:t>var</w:t>
+      </w:r>
+      <w:proofErr w:type="spellEnd"/>
+      <w:r>
+        <w:rPr>
+          <w:rFonts w:ascii="Times New Roman" w:hAnsi="Times New Roman" w:cs="Times New Roman"/>
+          <w:sz w:val="28"/>
+          <w:szCs w:val="28"/>
+        </w:rPr>
+        <w:t> outside a function block is available for use in the whole window. For example</w:t>
       </w:r>
     </w:p>
     <w:p>
@@ -7060,6 +7554,8 @@
           <w:shd w:val="clear" w:color="auto" w:fill="FFFFFF"/>
         </w:rPr>
       </w:pPr>
+      <w:proofErr w:type="spellStart"/>
+      <w:proofErr w:type="gramStart"/>
       <w:r>
         <w:rPr>
           <w:rStyle w:val="jskeywordcolor"/>
@@ -7070,14 +7566,36 @@
         </w:rPr>
         <w:t>var</w:t>
       </w:r>
-      <w:r>
-        <w:rPr>
-          <w:rFonts w:ascii="Times New Roman" w:hAnsi="Times New Roman" w:cs="Times New Roman"/>
-          <w:sz w:val="28"/>
-          <w:szCs w:val="28"/>
-          <w:shd w:val="clear" w:color="auto" w:fill="FFFFFF"/>
-        </w:rPr>
-        <w:t> myName = </w:t>
+      <w:proofErr w:type="spellEnd"/>
+      <w:proofErr w:type="gramEnd"/>
+      <w:r>
+        <w:rPr>
+          <w:rFonts w:ascii="Times New Roman" w:hAnsi="Times New Roman" w:cs="Times New Roman"/>
+          <w:sz w:val="28"/>
+          <w:szCs w:val="28"/>
+          <w:shd w:val="clear" w:color="auto" w:fill="FFFFFF"/>
+        </w:rPr>
+        <w:t> </w:t>
+      </w:r>
+      <w:proofErr w:type="spellStart"/>
+      <w:r>
+        <w:rPr>
+          <w:rFonts w:ascii="Times New Roman" w:hAnsi="Times New Roman" w:cs="Times New Roman"/>
+          <w:sz w:val="28"/>
+          <w:szCs w:val="28"/>
+          <w:shd w:val="clear" w:color="auto" w:fill="FFFFFF"/>
+        </w:rPr>
+        <w:t>myName</w:t>
+      </w:r>
+      <w:proofErr w:type="spellEnd"/>
+      <w:r>
+        <w:rPr>
+          <w:rFonts w:ascii="Times New Roman" w:hAnsi="Times New Roman" w:cs="Times New Roman"/>
+          <w:sz w:val="28"/>
+          <w:szCs w:val="28"/>
+          <w:shd w:val="clear" w:color="auto" w:fill="FFFFFF"/>
+        </w:rPr>
+        <w:t xml:space="preserve"> = </w:t>
       </w:r>
       <w:r>
         <w:rPr>
@@ -7087,7 +7605,29 @@
           <w:szCs w:val="28"/>
           <w:shd w:val="clear" w:color="auto" w:fill="FFFFFF"/>
         </w:rPr>
-        <w:t>"yonas"</w:t>
+        <w:t>"</w:t>
+      </w:r>
+      <w:proofErr w:type="spellStart"/>
+      <w:r>
+        <w:rPr>
+          <w:rStyle w:val="jsstringcolor"/>
+          <w:rFonts w:ascii="Times New Roman" w:hAnsi="Times New Roman" w:cs="Times New Roman"/>
+          <w:sz w:val="28"/>
+          <w:szCs w:val="28"/>
+          <w:shd w:val="clear" w:color="auto" w:fill="FFFFFF"/>
+        </w:rPr>
+        <w:t>yonas</w:t>
+      </w:r>
+      <w:proofErr w:type="spellEnd"/>
+      <w:r>
+        <w:rPr>
+          <w:rStyle w:val="jsstringcolor"/>
+          <w:rFonts w:ascii="Times New Roman" w:hAnsi="Times New Roman" w:cs="Times New Roman"/>
+          <w:sz w:val="28"/>
+          <w:szCs w:val="28"/>
+          <w:shd w:val="clear" w:color="auto" w:fill="FFFFFF"/>
+        </w:rPr>
+        <w:t>"</w:t>
       </w:r>
       <w:r>
         <w:rPr>
@@ -7122,8 +7662,20 @@
           <w:szCs w:val="28"/>
           <w:shd w:val="clear" w:color="auto" w:fill="FFFFFF"/>
         </w:rPr>
-        <w:t>// code here can use myName</w:t>
-      </w:r>
+        <w:t xml:space="preserve">// code here can use </w:t>
+      </w:r>
+      <w:proofErr w:type="spellStart"/>
+      <w:r>
+        <w:rPr>
+          <w:rStyle w:val="commentcolor"/>
+          <w:rFonts w:ascii="Times New Roman" w:hAnsi="Times New Roman" w:cs="Times New Roman"/>
+          <w:sz w:val="28"/>
+          <w:szCs w:val="28"/>
+          <w:shd w:val="clear" w:color="auto" w:fill="FFFFFF"/>
+        </w:rPr>
+        <w:t>myName</w:t>
+      </w:r>
+      <w:proofErr w:type="spellEnd"/>
       <w:r>
         <w:rPr>
           <w:rFonts w:ascii="Times New Roman" w:hAnsi="Times New Roman" w:cs="Times New Roman"/>
@@ -7158,7 +7710,27 @@
           <w:szCs w:val="28"/>
           <w:shd w:val="clear" w:color="auto" w:fill="FFFFFF"/>
         </w:rPr>
-        <w:t> myFunction() {</w:t>
+        <w:t> </w:t>
+      </w:r>
+      <w:proofErr w:type="spellStart"/>
+      <w:r>
+        <w:rPr>
+          <w:rFonts w:ascii="Times New Roman" w:hAnsi="Times New Roman" w:cs="Times New Roman"/>
+          <w:sz w:val="28"/>
+          <w:szCs w:val="28"/>
+          <w:shd w:val="clear" w:color="auto" w:fill="FFFFFF"/>
+        </w:rPr>
+        <w:t>myFunction</w:t>
+      </w:r>
+      <w:proofErr w:type="spellEnd"/>
+      <w:r>
+        <w:rPr>
+          <w:rFonts w:ascii="Times New Roman" w:hAnsi="Times New Roman" w:cs="Times New Roman"/>
+          <w:sz w:val="28"/>
+          <w:szCs w:val="28"/>
+          <w:shd w:val="clear" w:color="auto" w:fill="FFFFFF"/>
+        </w:rPr>
+        <w:t>() {</w:t>
       </w:r>
       <w:r>
         <w:rPr>
@@ -7185,8 +7757,20 @@
           <w:szCs w:val="28"/>
           <w:shd w:val="clear" w:color="auto" w:fill="FFFFFF"/>
         </w:rPr>
-        <w:t>// code here can also use myName</w:t>
-      </w:r>
+        <w:t xml:space="preserve">// code here can also use </w:t>
+      </w:r>
+      <w:proofErr w:type="spellStart"/>
+      <w:r>
+        <w:rPr>
+          <w:rStyle w:val="commentcolor"/>
+          <w:rFonts w:ascii="Times New Roman" w:hAnsi="Times New Roman" w:cs="Times New Roman"/>
+          <w:sz w:val="28"/>
+          <w:szCs w:val="28"/>
+          <w:shd w:val="clear" w:color="auto" w:fill="FFFFFF"/>
+        </w:rPr>
+        <w:t>myName</w:t>
+      </w:r>
+      <w:proofErr w:type="spellEnd"/>
       <w:r>
         <w:rPr>
           <w:rFonts w:ascii="Times New Roman" w:hAnsi="Times New Roman" w:cs="Times New Roman"/>
@@ -7255,8 +7839,20 @@
           <w:szCs w:val="28"/>
           <w:shd w:val="clear" w:color="auto" w:fill="FFFFFF"/>
         </w:rPr>
-        <w:t>// code here can NOT use myName</w:t>
-      </w:r>
+        <w:t xml:space="preserve">// code here can NOT use </w:t>
+      </w:r>
+      <w:proofErr w:type="spellStart"/>
+      <w:r>
+        <w:rPr>
+          <w:rStyle w:val="commentcolor"/>
+          <w:rFonts w:ascii="Times New Roman" w:hAnsi="Times New Roman" w:cs="Times New Roman"/>
+          <w:sz w:val="28"/>
+          <w:szCs w:val="28"/>
+          <w:shd w:val="clear" w:color="auto" w:fill="FFFFFF"/>
+        </w:rPr>
+        <w:t>myName</w:t>
+      </w:r>
+      <w:proofErr w:type="spellEnd"/>
       <w:r>
         <w:rPr>
           <w:rFonts w:ascii="Times New Roman" w:hAnsi="Times New Roman" w:cs="Times New Roman"/>
@@ -7291,7 +7887,38 @@
           <w:szCs w:val="28"/>
           <w:shd w:val="clear" w:color="auto" w:fill="FFFFFF"/>
         </w:rPr>
-        <w:t> myFunction() {</w:t>
+        <w:t> </w:t>
+      </w:r>
+      <w:proofErr w:type="spellStart"/>
+      <w:proofErr w:type="gramStart"/>
+      <w:r>
+        <w:rPr>
+          <w:rFonts w:ascii="Times New Roman" w:hAnsi="Times New Roman" w:cs="Times New Roman"/>
+          <w:sz w:val="28"/>
+          <w:szCs w:val="28"/>
+          <w:shd w:val="clear" w:color="auto" w:fill="FFFFFF"/>
+        </w:rPr>
+        <w:t>myFunction</w:t>
+      </w:r>
+      <w:proofErr w:type="spellEnd"/>
+      <w:r>
+        <w:rPr>
+          <w:rFonts w:ascii="Times New Roman" w:hAnsi="Times New Roman" w:cs="Times New Roman"/>
+          <w:sz w:val="28"/>
+          <w:szCs w:val="28"/>
+          <w:shd w:val="clear" w:color="auto" w:fill="FFFFFF"/>
+        </w:rPr>
+        <w:t>(</w:t>
+      </w:r>
+      <w:proofErr w:type="gramEnd"/>
+      <w:r>
+        <w:rPr>
+          <w:rFonts w:ascii="Times New Roman" w:hAnsi="Times New Roman" w:cs="Times New Roman"/>
+          <w:sz w:val="28"/>
+          <w:szCs w:val="28"/>
+          <w:shd w:val="clear" w:color="auto" w:fill="FFFFFF"/>
+        </w:rPr>
+        <w:t>) {</w:t>
       </w:r>
       <w:r>
         <w:rPr>
@@ -7310,6 +7937,7 @@
         </w:rPr>
         <w:t>  </w:t>
       </w:r>
+      <w:proofErr w:type="spellStart"/>
       <w:r>
         <w:rPr>
           <w:rStyle w:val="jskeywordcolor"/>
@@ -7320,14 +7948,35 @@
         </w:rPr>
         <w:t>var</w:t>
       </w:r>
-      <w:r>
-        <w:rPr>
-          <w:rFonts w:ascii="Times New Roman" w:hAnsi="Times New Roman" w:cs="Times New Roman"/>
-          <w:sz w:val="28"/>
-          <w:szCs w:val="28"/>
-          <w:shd w:val="clear" w:color="auto" w:fill="FFFFFF"/>
-        </w:rPr>
-        <w:t> myName = </w:t>
+      <w:proofErr w:type="spellEnd"/>
+      <w:r>
+        <w:rPr>
+          <w:rFonts w:ascii="Times New Roman" w:hAnsi="Times New Roman" w:cs="Times New Roman"/>
+          <w:sz w:val="28"/>
+          <w:szCs w:val="28"/>
+          <w:shd w:val="clear" w:color="auto" w:fill="FFFFFF"/>
+        </w:rPr>
+        <w:t> </w:t>
+      </w:r>
+      <w:proofErr w:type="spellStart"/>
+      <w:r>
+        <w:rPr>
+          <w:rFonts w:ascii="Times New Roman" w:hAnsi="Times New Roman" w:cs="Times New Roman"/>
+          <w:sz w:val="28"/>
+          <w:szCs w:val="28"/>
+          <w:shd w:val="clear" w:color="auto" w:fill="FFFFFF"/>
+        </w:rPr>
+        <w:t>myName</w:t>
+      </w:r>
+      <w:proofErr w:type="spellEnd"/>
+      <w:r>
+        <w:rPr>
+          <w:rFonts w:ascii="Times New Roman" w:hAnsi="Times New Roman" w:cs="Times New Roman"/>
+          <w:sz w:val="28"/>
+          <w:szCs w:val="28"/>
+          <w:shd w:val="clear" w:color="auto" w:fill="FFFFFF"/>
+        </w:rPr>
+        <w:t xml:space="preserve"> = </w:t>
       </w:r>
       <w:r>
         <w:rPr>
@@ -7337,7 +7986,29 @@
           <w:szCs w:val="28"/>
           <w:shd w:val="clear" w:color="auto" w:fill="FFFFFF"/>
         </w:rPr>
-        <w:t>"yonas"</w:t>
+        <w:t>"</w:t>
+      </w:r>
+      <w:proofErr w:type="spellStart"/>
+      <w:r>
+        <w:rPr>
+          <w:rStyle w:val="jsstringcolor"/>
+          <w:rFonts w:ascii="Times New Roman" w:hAnsi="Times New Roman" w:cs="Times New Roman"/>
+          <w:sz w:val="28"/>
+          <w:szCs w:val="28"/>
+          <w:shd w:val="clear" w:color="auto" w:fill="FFFFFF"/>
+        </w:rPr>
+        <w:t>yonas</w:t>
+      </w:r>
+      <w:proofErr w:type="spellEnd"/>
+      <w:r>
+        <w:rPr>
+          <w:rStyle w:val="jsstringcolor"/>
+          <w:rFonts w:ascii="Times New Roman" w:hAnsi="Times New Roman" w:cs="Times New Roman"/>
+          <w:sz w:val="28"/>
+          <w:szCs w:val="28"/>
+          <w:shd w:val="clear" w:color="auto" w:fill="FFFFFF"/>
+        </w:rPr>
+        <w:t>"</w:t>
       </w:r>
       <w:r>
         <w:rPr>
@@ -7373,8 +8044,20 @@
           <w:szCs w:val="28"/>
           <w:shd w:val="clear" w:color="auto" w:fill="FFFFFF"/>
         </w:rPr>
-        <w:t>// code here CAN use myName</w:t>
-      </w:r>
+        <w:t xml:space="preserve">// code here CAN use </w:t>
+      </w:r>
+      <w:proofErr w:type="spellStart"/>
+      <w:r>
+        <w:rPr>
+          <w:rStyle w:val="commentcolor"/>
+          <w:rFonts w:ascii="Times New Roman" w:hAnsi="Times New Roman" w:cs="Times New Roman"/>
+          <w:sz w:val="28"/>
+          <w:szCs w:val="28"/>
+          <w:shd w:val="clear" w:color="auto" w:fill="FFFFFF"/>
+        </w:rPr>
+        <w:t>myName</w:t>
+      </w:r>
+      <w:proofErr w:type="spellEnd"/>
       <w:r>
         <w:rPr>
           <w:rFonts w:ascii="Times New Roman" w:hAnsi="Times New Roman" w:cs="Times New Roman"/>
@@ -7409,8 +8092,20 @@
           <w:szCs w:val="28"/>
           <w:shd w:val="clear" w:color="auto" w:fill="FFFFFF"/>
         </w:rPr>
-        <w:t>// code here can NOT use myName</w:t>
-      </w:r>
+        <w:t xml:space="preserve">// code here can NOT use </w:t>
+      </w:r>
+      <w:proofErr w:type="spellStart"/>
+      <w:r>
+        <w:rPr>
+          <w:rStyle w:val="commentcolor"/>
+          <w:rFonts w:ascii="Times New Roman" w:hAnsi="Times New Roman" w:cs="Times New Roman"/>
+          <w:sz w:val="28"/>
+          <w:szCs w:val="28"/>
+          <w:shd w:val="clear" w:color="auto" w:fill="FFFFFF"/>
+        </w:rPr>
+        <w:t>myName</w:t>
+      </w:r>
+      <w:proofErr w:type="spellEnd"/>
     </w:p>
     <w:p>
       <w:pPr>
@@ -7436,12 +8131,56 @@
           <w:shd w:val="clear" w:color="auto" w:fill="FFFFFF"/>
         </w:rPr>
         <w:lastRenderedPageBreak/>
-        <w:t xml:space="preserve">-But there is a significant weakness with var, and it is this weakness that led the ECMAScript developers to add </w:t>
-      </w:r>
+        <w:t xml:space="preserve">-But there is a significant weakness with </w:t>
+      </w:r>
+      <w:proofErr w:type="spellStart"/>
       <w:r>
         <w:rPr>
           <w:rStyle w:val="commentcolor"/>
           <w:rFonts w:ascii="Times New Roman" w:hAnsi="Times New Roman" w:cs="Times New Roman"/>
+          <w:sz w:val="28"/>
+          <w:szCs w:val="28"/>
+          <w:shd w:val="clear" w:color="auto" w:fill="FFFFFF"/>
+        </w:rPr>
+        <w:t>var</w:t>
+      </w:r>
+      <w:proofErr w:type="spellEnd"/>
+      <w:r>
+        <w:rPr>
+          <w:rStyle w:val="commentcolor"/>
+          <w:rFonts w:ascii="Times New Roman" w:hAnsi="Times New Roman" w:cs="Times New Roman"/>
+          <w:sz w:val="28"/>
+          <w:szCs w:val="28"/>
+          <w:shd w:val="clear" w:color="auto" w:fill="FFFFFF"/>
+        </w:rPr>
+        <w:t xml:space="preserve">, and it is this weakness that led the </w:t>
+      </w:r>
+      <w:proofErr w:type="spellStart"/>
+      <w:r>
+        <w:rPr>
+          <w:rStyle w:val="commentcolor"/>
+          <w:rFonts w:ascii="Times New Roman" w:hAnsi="Times New Roman" w:cs="Times New Roman"/>
+          <w:sz w:val="28"/>
+          <w:szCs w:val="28"/>
+          <w:shd w:val="clear" w:color="auto" w:fill="FFFFFF"/>
+        </w:rPr>
+        <w:t>ECMAScript</w:t>
+      </w:r>
+      <w:proofErr w:type="spellEnd"/>
+      <w:r>
+        <w:rPr>
+          <w:rStyle w:val="commentcolor"/>
+          <w:rFonts w:ascii="Times New Roman" w:hAnsi="Times New Roman" w:cs="Times New Roman"/>
+          <w:sz w:val="28"/>
+          <w:szCs w:val="28"/>
+          <w:shd w:val="clear" w:color="auto" w:fill="FFFFFF"/>
+        </w:rPr>
+        <w:t xml:space="preserve"> developers to add </w:t>
+      </w:r>
+      <w:r>
+        <w:rPr>
+          <w:rStyle w:val="commentcolor"/>
+          <w:rFonts w:ascii="Times New Roman" w:hAnsi="Times New Roman" w:cs="Times New Roman"/>
           <w:b/>
           <w:sz w:val="28"/>
           <w:szCs w:val="28"/>
@@ -7459,6 +8198,7 @@
         </w:rPr>
         <w:t xml:space="preserve"> and </w:t>
       </w:r>
+      <w:proofErr w:type="spellStart"/>
       <w:r>
         <w:rPr>
           <w:rStyle w:val="commentcolor"/>
@@ -7468,17 +8208,53 @@
           <w:szCs w:val="28"/>
           <w:shd w:val="clear" w:color="auto" w:fill="FFFFFF"/>
         </w:rPr>
-        <w:t xml:space="preserve">const on </w:t>
-      </w:r>
+        <w:t>const</w:t>
+      </w:r>
+      <w:proofErr w:type="spellEnd"/>
       <w:r>
         <w:rPr>
           <w:rStyle w:val="commentcolor"/>
           <w:rFonts w:ascii="Times New Roman" w:hAnsi="Times New Roman" w:cs="Times New Roman"/>
-          <w:sz w:val="28"/>
-          <w:szCs w:val="28"/>
-          <w:shd w:val="clear" w:color="auto" w:fill="FFFFFF"/>
-        </w:rPr>
-        <w:t>the updated version, which is EC6. Lets look at this weakness by the following demo.</w:t>
+          <w:b/>
+          <w:sz w:val="28"/>
+          <w:szCs w:val="28"/>
+          <w:shd w:val="clear" w:color="auto" w:fill="FFFFFF"/>
+        </w:rPr>
+        <w:t xml:space="preserve"> on </w:t>
+      </w:r>
+      <w:r>
+        <w:rPr>
+          <w:rStyle w:val="commentcolor"/>
+          <w:rFonts w:ascii="Times New Roman" w:hAnsi="Times New Roman" w:cs="Times New Roman"/>
+          <w:sz w:val="28"/>
+          <w:szCs w:val="28"/>
+          <w:shd w:val="clear" w:color="auto" w:fill="FFFFFF"/>
+        </w:rPr>
+        <w:t xml:space="preserve">the updated version, which is EC6. </w:t>
+      </w:r>
+      <w:proofErr w:type="spellStart"/>
+      <w:proofErr w:type="gramStart"/>
+      <w:r>
+        <w:rPr>
+          <w:rStyle w:val="commentcolor"/>
+          <w:rFonts w:ascii="Times New Roman" w:hAnsi="Times New Roman" w:cs="Times New Roman"/>
+          <w:sz w:val="28"/>
+          <w:szCs w:val="28"/>
+          <w:shd w:val="clear" w:color="auto" w:fill="FFFFFF"/>
+        </w:rPr>
+        <w:t>Lets</w:t>
+      </w:r>
+      <w:proofErr w:type="spellEnd"/>
+      <w:proofErr w:type="gramEnd"/>
+      <w:r>
+        <w:rPr>
+          <w:rStyle w:val="commentcolor"/>
+          <w:rFonts w:ascii="Times New Roman" w:hAnsi="Times New Roman" w:cs="Times New Roman"/>
+          <w:sz w:val="28"/>
+          <w:szCs w:val="28"/>
+          <w:shd w:val="clear" w:color="auto" w:fill="FFFFFF"/>
+        </w:rPr>
+        <w:t xml:space="preserve"> look at this weakness by the following demo.</w:t>
       </w:r>
     </w:p>
     <w:p>
@@ -7515,7 +8291,72 @@
           <w:shd w:val="clear" w:color="auto" w:fill="FFFFFF"/>
         </w:rPr>
         <w:tab/>
-        <w:t>Var myName = “yonas”;</w:t>
+      </w:r>
+      <w:proofErr w:type="spellStart"/>
+      <w:r>
+        <w:rPr>
+          <w:rStyle w:val="commentcolor"/>
+          <w:rFonts w:ascii="Times New Roman" w:hAnsi="Times New Roman" w:cs="Times New Roman"/>
+          <w:sz w:val="28"/>
+          <w:szCs w:val="28"/>
+          <w:shd w:val="clear" w:color="auto" w:fill="FFFFFF"/>
+        </w:rPr>
+        <w:t>Var</w:t>
+      </w:r>
+      <w:proofErr w:type="spellEnd"/>
+      <w:r>
+        <w:rPr>
+          <w:rStyle w:val="commentcolor"/>
+          <w:rFonts w:ascii="Times New Roman" w:hAnsi="Times New Roman" w:cs="Times New Roman"/>
+          <w:sz w:val="28"/>
+          <w:szCs w:val="28"/>
+          <w:shd w:val="clear" w:color="auto" w:fill="FFFFFF"/>
+        </w:rPr>
+        <w:t xml:space="preserve"> </w:t>
+      </w:r>
+      <w:proofErr w:type="spellStart"/>
+      <w:r>
+        <w:rPr>
+          <w:rStyle w:val="commentcolor"/>
+          <w:rFonts w:ascii="Times New Roman" w:hAnsi="Times New Roman" w:cs="Times New Roman"/>
+          <w:sz w:val="28"/>
+          <w:szCs w:val="28"/>
+          <w:shd w:val="clear" w:color="auto" w:fill="FFFFFF"/>
+        </w:rPr>
+        <w:t>myName</w:t>
+      </w:r>
+      <w:proofErr w:type="spellEnd"/>
+      <w:r>
+        <w:rPr>
+          <w:rStyle w:val="commentcolor"/>
+          <w:rFonts w:ascii="Times New Roman" w:hAnsi="Times New Roman" w:cs="Times New Roman"/>
+          <w:sz w:val="28"/>
+          <w:szCs w:val="28"/>
+          <w:shd w:val="clear" w:color="auto" w:fill="FFFFFF"/>
+        </w:rPr>
+        <w:t xml:space="preserve"> = “</w:t>
+      </w:r>
+      <w:proofErr w:type="spellStart"/>
+      <w:r>
+        <w:rPr>
+          <w:rStyle w:val="commentcolor"/>
+          <w:rFonts w:ascii="Times New Roman" w:hAnsi="Times New Roman" w:cs="Times New Roman"/>
+          <w:sz w:val="28"/>
+          <w:szCs w:val="28"/>
+          <w:shd w:val="clear" w:color="auto" w:fill="FFFFFF"/>
+        </w:rPr>
+        <w:t>yonas</w:t>
+      </w:r>
+      <w:proofErr w:type="spellEnd"/>
+      <w:r>
+        <w:rPr>
+          <w:rStyle w:val="commentcolor"/>
+          <w:rFonts w:ascii="Times New Roman" w:hAnsi="Times New Roman" w:cs="Times New Roman"/>
+          <w:sz w:val="28"/>
+          <w:szCs w:val="28"/>
+          <w:shd w:val="clear" w:color="auto" w:fill="FFFFFF"/>
+        </w:rPr>
+        <w:t>”;</w:t>
       </w:r>
     </w:p>
     <w:p>
@@ -7561,7 +8402,28 @@
           <w:shd w:val="clear" w:color="auto" w:fill="FFFFFF"/>
         </w:rPr>
         <w:tab/>
-        <w:t>Var age = 21;</w:t>
+      </w:r>
+      <w:proofErr w:type="spellStart"/>
+      <w:r>
+        <w:rPr>
+          <w:rStyle w:val="commentcolor"/>
+          <w:rFonts w:ascii="Times New Roman" w:hAnsi="Times New Roman" w:cs="Times New Roman"/>
+          <w:sz w:val="28"/>
+          <w:szCs w:val="28"/>
+          <w:shd w:val="clear" w:color="auto" w:fill="FFFFFF"/>
+        </w:rPr>
+        <w:t>Var</w:t>
+      </w:r>
+      <w:proofErr w:type="spellEnd"/>
+      <w:r>
+        <w:rPr>
+          <w:rStyle w:val="commentcolor"/>
+          <w:rFonts w:ascii="Times New Roman" w:hAnsi="Times New Roman" w:cs="Times New Roman"/>
+          <w:sz w:val="28"/>
+          <w:szCs w:val="28"/>
+          <w:shd w:val="clear" w:color="auto" w:fill="FFFFFF"/>
+        </w:rPr>
+        <w:t xml:space="preserve"> age = 21;</w:t>
       </w:r>
     </w:p>
     <w:p>
@@ -7598,7 +8460,28 @@
           <w:shd w:val="clear" w:color="auto" w:fill="FFFFFF"/>
         </w:rPr>
         <w:tab/>
-        <w:t>If(age&gt;20){</w:t>
+      </w:r>
+      <w:proofErr w:type="gramStart"/>
+      <w:r>
+        <w:rPr>
+          <w:rStyle w:val="commentcolor"/>
+          <w:rFonts w:ascii="Times New Roman" w:hAnsi="Times New Roman" w:cs="Times New Roman"/>
+          <w:sz w:val="28"/>
+          <w:szCs w:val="28"/>
+          <w:shd w:val="clear" w:color="auto" w:fill="FFFFFF"/>
+        </w:rPr>
+        <w:t>If(</w:t>
+      </w:r>
+      <w:proofErr w:type="gramEnd"/>
+      <w:r>
+        <w:rPr>
+          <w:rStyle w:val="commentcolor"/>
+          <w:rFonts w:ascii="Times New Roman" w:hAnsi="Times New Roman" w:cs="Times New Roman"/>
+          <w:sz w:val="28"/>
+          <w:szCs w:val="28"/>
+          <w:shd w:val="clear" w:color="auto" w:fill="FFFFFF"/>
+        </w:rPr>
+        <w:t>age&gt;20){</w:t>
       </w:r>
     </w:p>
     <w:p>
@@ -7625,7 +8508,52 @@
           <w:shd w:val="clear" w:color="auto" w:fill="FFFFFF"/>
         </w:rPr>
         <w:tab/>
-        <w:t>myName = “yonatan”</w:t>
+      </w:r>
+      <w:proofErr w:type="spellStart"/>
+      <w:proofErr w:type="gramStart"/>
+      <w:r>
+        <w:rPr>
+          <w:rStyle w:val="commentcolor"/>
+          <w:rFonts w:ascii="Times New Roman" w:hAnsi="Times New Roman" w:cs="Times New Roman"/>
+          <w:sz w:val="28"/>
+          <w:szCs w:val="28"/>
+          <w:shd w:val="clear" w:color="auto" w:fill="FFFFFF"/>
+        </w:rPr>
+        <w:t>myName</w:t>
+      </w:r>
+      <w:proofErr w:type="spellEnd"/>
+      <w:proofErr w:type="gramEnd"/>
+      <w:r>
+        <w:rPr>
+          <w:rStyle w:val="commentcolor"/>
+          <w:rFonts w:ascii="Times New Roman" w:hAnsi="Times New Roman" w:cs="Times New Roman"/>
+          <w:sz w:val="28"/>
+          <w:szCs w:val="28"/>
+          <w:shd w:val="clear" w:color="auto" w:fill="FFFFFF"/>
+        </w:rPr>
+        <w:t xml:space="preserve"> = “</w:t>
+      </w:r>
+      <w:proofErr w:type="spellStart"/>
+      <w:r>
+        <w:rPr>
+          <w:rStyle w:val="commentcolor"/>
+          <w:rFonts w:ascii="Times New Roman" w:hAnsi="Times New Roman" w:cs="Times New Roman"/>
+          <w:sz w:val="28"/>
+          <w:szCs w:val="28"/>
+          <w:shd w:val="clear" w:color="auto" w:fill="FFFFFF"/>
+        </w:rPr>
+        <w:t>yonatan</w:t>
+      </w:r>
+      <w:proofErr w:type="spellEnd"/>
+      <w:r>
+        <w:rPr>
+          <w:rStyle w:val="commentcolor"/>
+          <w:rFonts w:ascii="Times New Roman" w:hAnsi="Times New Roman" w:cs="Times New Roman"/>
+          <w:sz w:val="28"/>
+          <w:szCs w:val="28"/>
+          <w:shd w:val="clear" w:color="auto" w:fill="FFFFFF"/>
+        </w:rPr>
+        <w:t>”</w:t>
       </w:r>
     </w:p>
     <w:p>
@@ -7676,8 +8604,9 @@
           <w:szCs w:val="28"/>
           <w:shd w:val="clear" w:color="auto" w:fill="FFFFFF"/>
         </w:rPr>
-        <w:t>-At the above code embed,we can clearly</w:t>
-      </w:r>
+        <w:t xml:space="preserve">-At the above code </w:t>
+      </w:r>
+      <w:proofErr w:type="spellStart"/>
       <w:r>
         <w:rPr>
           <w:rStyle w:val="commentcolor"/>
@@ -7686,8 +8615,42 @@
           <w:szCs w:val="28"/>
           <w:shd w:val="clear" w:color="auto" w:fill="FFFFFF"/>
         </w:rPr>
+        <w:t>embed</w:t>
+      </w:r>
+      <w:proofErr w:type="gramStart"/>
+      <w:r>
+        <w:rPr>
+          <w:rStyle w:val="commentcolor"/>
+          <w:rFonts w:ascii="Times New Roman" w:hAnsi="Times New Roman" w:cs="Times New Roman"/>
+          <w:sz w:val="28"/>
+          <w:szCs w:val="28"/>
+          <w:shd w:val="clear" w:color="auto" w:fill="FFFFFF"/>
+        </w:rPr>
+        <w:t>,we</w:t>
+      </w:r>
+      <w:proofErr w:type="spellEnd"/>
+      <w:proofErr w:type="gramEnd"/>
+      <w:r>
+        <w:rPr>
+          <w:rStyle w:val="commentcolor"/>
+          <w:rFonts w:ascii="Times New Roman" w:hAnsi="Times New Roman" w:cs="Times New Roman"/>
+          <w:sz w:val="28"/>
+          <w:szCs w:val="28"/>
+          <w:shd w:val="clear" w:color="auto" w:fill="FFFFFF"/>
+        </w:rPr>
+        <w:t xml:space="preserve"> can clearly</w:t>
+      </w:r>
+      <w:r>
+        <w:rPr>
+          <w:rStyle w:val="commentcolor"/>
+          <w:rFonts w:ascii="Times New Roman" w:hAnsi="Times New Roman" w:cs="Times New Roman"/>
+          <w:sz w:val="28"/>
+          <w:szCs w:val="28"/>
+          <w:shd w:val="clear" w:color="auto" w:fill="FFFFFF"/>
+        </w:rPr>
         <w:t xml:space="preserve"> observe that </w:t>
       </w:r>
+      <w:proofErr w:type="spellStart"/>
       <w:r>
         <w:rPr>
           <w:rStyle w:val="commentcolor"/>
@@ -7699,6 +8662,7 @@
         </w:rPr>
         <w:t>myName</w:t>
       </w:r>
+      <w:proofErr w:type="spellEnd"/>
       <w:r>
         <w:rPr>
           <w:rStyle w:val="commentcolor"/>
@@ -7725,7 +8689,27 @@
           <w:szCs w:val="28"/>
           <w:shd w:val="clear" w:color="auto" w:fill="FFFFFF"/>
         </w:rPr>
-        <w:t>redefined  to “yonatan”.</w:t>
+        <w:t>redefined  to “</w:t>
+      </w:r>
+      <w:proofErr w:type="spellStart"/>
+      <w:r>
+        <w:rPr>
+          <w:rFonts w:ascii="Times New Roman" w:hAnsi="Times New Roman" w:cs="Times New Roman"/>
+          <w:sz w:val="28"/>
+          <w:szCs w:val="28"/>
+          <w:shd w:val="clear" w:color="auto" w:fill="FFFFFF"/>
+        </w:rPr>
+        <w:t>yonatan</w:t>
+      </w:r>
+      <w:proofErr w:type="spellEnd"/>
+      <w:r>
+        <w:rPr>
+          <w:rFonts w:ascii="Times New Roman" w:hAnsi="Times New Roman" w:cs="Times New Roman"/>
+          <w:sz w:val="28"/>
+          <w:szCs w:val="28"/>
+          <w:shd w:val="clear" w:color="auto" w:fill="FFFFFF"/>
+        </w:rPr>
+        <w:t>”.</w:t>
       </w:r>
       <w:r>
         <w:rPr>
@@ -7745,6 +8729,7 @@
         </w:rPr>
         <w:t xml:space="preserve">we knowingly want </w:t>
       </w:r>
+      <w:proofErr w:type="spellStart"/>
       <w:r>
         <w:rPr>
           <w:rFonts w:ascii="Times New Roman" w:hAnsi="Times New Roman" w:cs="Times New Roman"/>
@@ -7755,6 +8740,7 @@
         </w:rPr>
         <w:t>myNamr</w:t>
       </w:r>
+      <w:proofErr w:type="spellEnd"/>
       <w:r>
         <w:rPr>
           <w:rFonts w:ascii="Times New Roman" w:hAnsi="Times New Roman" w:cs="Times New Roman"/>
@@ -7773,6 +8759,7 @@
         </w:rPr>
         <w:t xml:space="preserve">able </w:t>
       </w:r>
+      <w:proofErr w:type="spellStart"/>
       <w:r>
         <w:rPr>
           <w:rFonts w:ascii="Times New Roman" w:hAnsi="Times New Roman" w:cs="Times New Roman"/>
@@ -7783,6 +8770,7 @@
         </w:rPr>
         <w:t>myName</w:t>
       </w:r>
+      <w:proofErr w:type="spellEnd"/>
       <w:r>
         <w:rPr>
           <w:rFonts w:ascii="Times New Roman" w:hAnsi="Times New Roman" w:cs="Times New Roman"/>
@@ -7833,8 +8821,18 @@
           <w:shd w:val="clear" w:color="auto" w:fill="FFFFFF"/>
         </w:rPr>
         <w:tab/>
+      </w:r>
+      <w:proofErr w:type="spellStart"/>
+      <w:r>
+        <w:rPr>
+          <w:rFonts w:ascii="Times New Roman" w:hAnsi="Times New Roman" w:cs="Times New Roman"/>
+          <w:sz w:val="28"/>
+          <w:szCs w:val="28"/>
+          <w:shd w:val="clear" w:color="auto" w:fill="FFFFFF"/>
+        </w:rPr>
         <w:t>I.Let</w:t>
       </w:r>
+      <w:proofErr w:type="spellEnd"/>
     </w:p>
     <w:p>
       <w:pPr>
@@ -7857,7 +8855,67 @@
           <w:szCs w:val="28"/>
           <w:shd w:val="clear" w:color="auto" w:fill="FFFFFF"/>
         </w:rPr>
-        <w:t>- It preferred for variable declaration in javaScript as it comes as an improvement to var declarations. It also solves the problem with var that we just covered.</w:t>
+        <w:t xml:space="preserve">- It preferred for variable declaration in </w:t>
+      </w:r>
+      <w:proofErr w:type="spellStart"/>
+      <w:r>
+        <w:rPr>
+          <w:rFonts w:ascii="Times New Roman" w:hAnsi="Times New Roman" w:cs="Times New Roman"/>
+          <w:sz w:val="28"/>
+          <w:szCs w:val="28"/>
+          <w:shd w:val="clear" w:color="auto" w:fill="FFFFFF"/>
+        </w:rPr>
+        <w:t>javaScript</w:t>
+      </w:r>
+      <w:proofErr w:type="spellEnd"/>
+      <w:r>
+        <w:rPr>
+          <w:rFonts w:ascii="Times New Roman" w:hAnsi="Times New Roman" w:cs="Times New Roman"/>
+          <w:sz w:val="28"/>
+          <w:szCs w:val="28"/>
+          <w:shd w:val="clear" w:color="auto" w:fill="FFFFFF"/>
+        </w:rPr>
+        <w:t xml:space="preserve"> as it comes as an improvement to </w:t>
+      </w:r>
+      <w:proofErr w:type="spellStart"/>
+      <w:r>
+        <w:rPr>
+          <w:rFonts w:ascii="Times New Roman" w:hAnsi="Times New Roman" w:cs="Times New Roman"/>
+          <w:sz w:val="28"/>
+          <w:szCs w:val="28"/>
+          <w:shd w:val="clear" w:color="auto" w:fill="FFFFFF"/>
+        </w:rPr>
+        <w:t>var</w:t>
+      </w:r>
+      <w:proofErr w:type="spellEnd"/>
+      <w:r>
+        <w:rPr>
+          <w:rFonts w:ascii="Times New Roman" w:hAnsi="Times New Roman" w:cs="Times New Roman"/>
+          <w:sz w:val="28"/>
+          <w:szCs w:val="28"/>
+          <w:shd w:val="clear" w:color="auto" w:fill="FFFFFF"/>
+        </w:rPr>
+        <w:t xml:space="preserve"> declarations. It also solves the problem with </w:t>
+      </w:r>
+      <w:proofErr w:type="spellStart"/>
+      <w:r>
+        <w:rPr>
+          <w:rFonts w:ascii="Times New Roman" w:hAnsi="Times New Roman" w:cs="Times New Roman"/>
+          <w:sz w:val="28"/>
+          <w:szCs w:val="28"/>
+          <w:shd w:val="clear" w:color="auto" w:fill="FFFFFF"/>
+        </w:rPr>
+        <w:t>var</w:t>
+      </w:r>
+      <w:proofErr w:type="spellEnd"/>
+      <w:r>
+        <w:rPr>
+          <w:rFonts w:ascii="Times New Roman" w:hAnsi="Times New Roman" w:cs="Times New Roman"/>
+          <w:sz w:val="28"/>
+          <w:szCs w:val="28"/>
+          <w:shd w:val="clear" w:color="auto" w:fill="FFFFFF"/>
+        </w:rPr>
+        <w:t xml:space="preserve"> that we just covered.</w:t>
       </w:r>
     </w:p>
     <w:p>
@@ -8032,6 +9090,7 @@
         </w:rPr>
         <w:tab/>
       </w:r>
+      <w:proofErr w:type="gramStart"/>
       <w:r>
         <w:rPr>
           <w:rStyle w:val="commentcolor"/>
@@ -8040,7 +9099,62 @@
           <w:szCs w:val="28"/>
           <w:shd w:val="clear" w:color="auto" w:fill="FFFFFF"/>
         </w:rPr>
-        <w:t>let myName = “yonas”;</w:t>
+        <w:t>let</w:t>
+      </w:r>
+      <w:proofErr w:type="gramEnd"/>
+      <w:r>
+        <w:rPr>
+          <w:rStyle w:val="commentcolor"/>
+          <w:rFonts w:ascii="Times New Roman" w:hAnsi="Times New Roman" w:cs="Times New Roman"/>
+          <w:sz w:val="28"/>
+          <w:szCs w:val="28"/>
+          <w:shd w:val="clear" w:color="auto" w:fill="FFFFFF"/>
+        </w:rPr>
+        <w:t xml:space="preserve"> </w:t>
+      </w:r>
+      <w:proofErr w:type="spellStart"/>
+      <w:r>
+        <w:rPr>
+          <w:rStyle w:val="commentcolor"/>
+          <w:rFonts w:ascii="Times New Roman" w:hAnsi="Times New Roman" w:cs="Times New Roman"/>
+          <w:sz w:val="28"/>
+          <w:szCs w:val="28"/>
+          <w:shd w:val="clear" w:color="auto" w:fill="FFFFFF"/>
+        </w:rPr>
+        <w:t>myName</w:t>
+      </w:r>
+      <w:proofErr w:type="spellEnd"/>
+      <w:r>
+        <w:rPr>
+          <w:rStyle w:val="commentcolor"/>
+          <w:rFonts w:ascii="Times New Roman" w:hAnsi="Times New Roman" w:cs="Times New Roman"/>
+          <w:sz w:val="28"/>
+          <w:szCs w:val="28"/>
+          <w:shd w:val="clear" w:color="auto" w:fill="FFFFFF"/>
+        </w:rPr>
+        <w:t xml:space="preserve"> = “</w:t>
+      </w:r>
+      <w:proofErr w:type="spellStart"/>
+      <w:r>
+        <w:rPr>
+          <w:rStyle w:val="commentcolor"/>
+          <w:rFonts w:ascii="Times New Roman" w:hAnsi="Times New Roman" w:cs="Times New Roman"/>
+          <w:sz w:val="28"/>
+          <w:szCs w:val="28"/>
+          <w:shd w:val="clear" w:color="auto" w:fill="FFFFFF"/>
+        </w:rPr>
+        <w:t>yonas</w:t>
+      </w:r>
+      <w:proofErr w:type="spellEnd"/>
+      <w:r>
+        <w:rPr>
+          <w:rStyle w:val="commentcolor"/>
+          <w:rFonts w:ascii="Times New Roman" w:hAnsi="Times New Roman" w:cs="Times New Roman"/>
+          <w:sz w:val="28"/>
+          <w:szCs w:val="28"/>
+          <w:shd w:val="clear" w:color="auto" w:fill="FFFFFF"/>
+        </w:rPr>
+        <w:t>”;</w:t>
       </w:r>
     </w:p>
     <w:p>
@@ -8097,6 +9211,7 @@
         </w:rPr>
         <w:tab/>
       </w:r>
+      <w:proofErr w:type="gramStart"/>
       <w:r>
         <w:rPr>
           <w:rStyle w:val="commentcolor"/>
@@ -8105,7 +9220,18 @@
           <w:szCs w:val="28"/>
           <w:shd w:val="clear" w:color="auto" w:fill="FFFFFF"/>
         </w:rPr>
-        <w:t>let age = 21;</w:t>
+        <w:t>let</w:t>
+      </w:r>
+      <w:proofErr w:type="gramEnd"/>
+      <w:r>
+        <w:rPr>
+          <w:rStyle w:val="commentcolor"/>
+          <w:rFonts w:ascii="Times New Roman" w:hAnsi="Times New Roman" w:cs="Times New Roman"/>
+          <w:sz w:val="28"/>
+          <w:szCs w:val="28"/>
+          <w:shd w:val="clear" w:color="auto" w:fill="FFFFFF"/>
+        </w:rPr>
+        <w:t xml:space="preserve"> age = 21;</w:t>
       </w:r>
     </w:p>
     <w:p>
@@ -8153,6 +9279,7 @@
         </w:rPr>
         <w:tab/>
       </w:r>
+      <w:proofErr w:type="gramStart"/>
       <w:r>
         <w:rPr>
           <w:rStyle w:val="commentcolor"/>
@@ -8161,7 +9288,18 @@
           <w:szCs w:val="28"/>
           <w:shd w:val="clear" w:color="auto" w:fill="FFFFFF"/>
         </w:rPr>
-        <w:t>If(age&gt;20){</w:t>
+        <w:t>If(</w:t>
+      </w:r>
+      <w:proofErr w:type="gramEnd"/>
+      <w:r>
+        <w:rPr>
+          <w:rStyle w:val="commentcolor"/>
+          <w:rFonts w:ascii="Times New Roman" w:hAnsi="Times New Roman" w:cs="Times New Roman"/>
+          <w:sz w:val="28"/>
+          <w:szCs w:val="28"/>
+          <w:shd w:val="clear" w:color="auto" w:fill="FFFFFF"/>
+        </w:rPr>
+        <w:t>age&gt;20){</w:t>
       </w:r>
     </w:p>
     <w:p>
@@ -8189,6 +9327,7 @@
         </w:rPr>
         <w:tab/>
       </w:r>
+      <w:proofErr w:type="gramStart"/>
       <w:r>
         <w:rPr>
           <w:rStyle w:val="commentcolor"/>
@@ -8197,8 +9336,9 @@
           <w:szCs w:val="28"/>
           <w:shd w:val="clear" w:color="auto" w:fill="FFFFFF"/>
         </w:rPr>
-        <w:t>let anotherName</w:t>
-      </w:r>
+        <w:t>let</w:t>
+      </w:r>
+      <w:proofErr w:type="gramEnd"/>
       <w:r>
         <w:rPr>
           <w:rStyle w:val="commentcolor"/>
@@ -8207,7 +9347,51 @@
           <w:szCs w:val="28"/>
           <w:shd w:val="clear" w:color="auto" w:fill="FFFFFF"/>
         </w:rPr>
-        <w:t xml:space="preserve"> = “yonatan”</w:t>
+        <w:t xml:space="preserve"> </w:t>
+      </w:r>
+      <w:proofErr w:type="spellStart"/>
+      <w:r>
+        <w:rPr>
+          <w:rStyle w:val="commentcolor"/>
+          <w:rFonts w:ascii="Times New Roman" w:hAnsi="Times New Roman" w:cs="Times New Roman"/>
+          <w:sz w:val="28"/>
+          <w:szCs w:val="28"/>
+          <w:shd w:val="clear" w:color="auto" w:fill="FFFFFF"/>
+        </w:rPr>
+        <w:t>anotherName</w:t>
+      </w:r>
+      <w:proofErr w:type="spellEnd"/>
+      <w:r>
+        <w:rPr>
+          <w:rStyle w:val="commentcolor"/>
+          <w:rFonts w:ascii="Times New Roman" w:hAnsi="Times New Roman" w:cs="Times New Roman"/>
+          <w:sz w:val="28"/>
+          <w:szCs w:val="28"/>
+          <w:shd w:val="clear" w:color="auto" w:fill="FFFFFF"/>
+        </w:rPr>
+        <w:t xml:space="preserve"> = “</w:t>
+      </w:r>
+      <w:proofErr w:type="spellStart"/>
+      <w:r>
+        <w:rPr>
+          <w:rStyle w:val="commentcolor"/>
+          <w:rFonts w:ascii="Times New Roman" w:hAnsi="Times New Roman" w:cs="Times New Roman"/>
+          <w:sz w:val="28"/>
+          <w:szCs w:val="28"/>
+          <w:shd w:val="clear" w:color="auto" w:fill="FFFFFF"/>
+        </w:rPr>
+        <w:t>yonatan</w:t>
+      </w:r>
+      <w:proofErr w:type="spellEnd"/>
+      <w:r>
+        <w:rPr>
+          <w:rStyle w:val="commentcolor"/>
+          <w:rFonts w:ascii="Times New Roman" w:hAnsi="Times New Roman" w:cs="Times New Roman"/>
+          <w:sz w:val="28"/>
+          <w:szCs w:val="28"/>
+          <w:shd w:val="clear" w:color="auto" w:fill="FFFFFF"/>
+        </w:rPr>
+        <w:t>”</w:t>
       </w:r>
     </w:p>
     <w:p>
@@ -8259,7 +9443,29 @@
           <w:szCs w:val="28"/>
           <w:shd w:val="clear" w:color="auto" w:fill="FFFFFF"/>
         </w:rPr>
-        <w:t xml:space="preserve">//at this place anotherName is not redefined </w:t>
+        <w:t xml:space="preserve">//at this place </w:t>
+      </w:r>
+      <w:proofErr w:type="spellStart"/>
+      <w:r>
+        <w:rPr>
+          <w:rStyle w:val="commentcolor"/>
+          <w:rFonts w:ascii="Times New Roman" w:hAnsi="Times New Roman" w:cs="Times New Roman"/>
+          <w:sz w:val="28"/>
+          <w:szCs w:val="28"/>
+          <w:shd w:val="clear" w:color="auto" w:fill="FFFFFF"/>
+        </w:rPr>
+        <w:t>anotherName</w:t>
+      </w:r>
+      <w:proofErr w:type="spellEnd"/>
+      <w:r>
+        <w:rPr>
+          <w:rStyle w:val="commentcolor"/>
+          <w:rFonts w:ascii="Times New Roman" w:hAnsi="Times New Roman" w:cs="Times New Roman"/>
+          <w:sz w:val="28"/>
+          <w:szCs w:val="28"/>
+          <w:shd w:val="clear" w:color="auto" w:fill="FFFFFF"/>
+        </w:rPr>
+        <w:t xml:space="preserve"> is not redefined </w:t>
       </w:r>
     </w:p>
     <w:p>
@@ -8293,7 +9499,47 @@
           <w:szCs w:val="28"/>
           <w:shd w:val="clear" w:color="auto" w:fill="FFFFFF"/>
         </w:rPr>
-        <w:t xml:space="preserve"> Just like var a variable declared with let can be updated within its scope. Unlike var, a let variable cannot be re-declared within its scope. However, if the same variable is defined in different scopes, there will be no error</w:t>
+        <w:t xml:space="preserve"> Just like </w:t>
+      </w:r>
+      <w:proofErr w:type="spellStart"/>
+      <w:r>
+        <w:rPr>
+          <w:rFonts w:ascii="Times New Roman" w:hAnsi="Times New Roman" w:cs="Times New Roman"/>
+          <w:sz w:val="28"/>
+          <w:szCs w:val="28"/>
+          <w:shd w:val="clear" w:color="auto" w:fill="FFFFFF"/>
+        </w:rPr>
+        <w:t>var</w:t>
+      </w:r>
+      <w:proofErr w:type="spellEnd"/>
+      <w:r>
+        <w:rPr>
+          <w:rFonts w:ascii="Times New Roman" w:hAnsi="Times New Roman" w:cs="Times New Roman"/>
+          <w:sz w:val="28"/>
+          <w:szCs w:val="28"/>
+          <w:shd w:val="clear" w:color="auto" w:fill="FFFFFF"/>
+        </w:rPr>
+        <w:t xml:space="preserve"> a variable declared with let can be updated within its scope. Unlike </w:t>
+      </w:r>
+      <w:proofErr w:type="spellStart"/>
+      <w:r>
+        <w:rPr>
+          <w:rFonts w:ascii="Times New Roman" w:hAnsi="Times New Roman" w:cs="Times New Roman"/>
+          <w:sz w:val="28"/>
+          <w:szCs w:val="28"/>
+          <w:shd w:val="clear" w:color="auto" w:fill="FFFFFF"/>
+        </w:rPr>
+        <w:t>var</w:t>
+      </w:r>
+      <w:proofErr w:type="spellEnd"/>
+      <w:r>
+        <w:rPr>
+          <w:rFonts w:ascii="Times New Roman" w:hAnsi="Times New Roman" w:cs="Times New Roman"/>
+          <w:sz w:val="28"/>
+          <w:szCs w:val="28"/>
+          <w:shd w:val="clear" w:color="auto" w:fill="FFFFFF"/>
+        </w:rPr>
+        <w:t>, a let variable cannot be re-declared within its scope. However, if the same variable is defined in different scopes, there will be no error</w:t>
       </w:r>
     </w:p>
     <w:p>
@@ -8414,8 +9660,19 @@
           <w:szCs w:val="28"/>
           <w:shd w:val="clear" w:color="auto" w:fill="FFFFFF"/>
         </w:rPr>
-        <w:t>II. Const</w:t>
-      </w:r>
+        <w:t xml:space="preserve">II. </w:t>
+      </w:r>
+      <w:proofErr w:type="spellStart"/>
+      <w:r>
+        <w:rPr>
+          <w:rFonts w:ascii="Times New Roman" w:hAnsi="Times New Roman" w:cs="Times New Roman"/>
+          <w:sz w:val="28"/>
+          <w:szCs w:val="28"/>
+          <w:shd w:val="clear" w:color="auto" w:fill="FFFFFF"/>
+        </w:rPr>
+        <w:t>Const</w:t>
+      </w:r>
+      <w:proofErr w:type="spellEnd"/>
     </w:p>
     <w:p>
       <w:pPr>
@@ -8438,7 +9695,49 @@
           <w:szCs w:val="28"/>
           <w:shd w:val="clear" w:color="auto" w:fill="FFFFFF"/>
         </w:rPr>
-        <w:t>- Variables declared with the const maintain constant values. const declarations share some similarities with let declarations.</w:t>
+        <w:t xml:space="preserve">- Variables declared with the </w:t>
+      </w:r>
+      <w:proofErr w:type="spellStart"/>
+      <w:r>
+        <w:rPr>
+          <w:rFonts w:ascii="Times New Roman" w:hAnsi="Times New Roman" w:cs="Times New Roman"/>
+          <w:sz w:val="28"/>
+          <w:szCs w:val="28"/>
+          <w:shd w:val="clear" w:color="auto" w:fill="FFFFFF"/>
+        </w:rPr>
+        <w:t>const</w:t>
+      </w:r>
+      <w:proofErr w:type="spellEnd"/>
+      <w:r>
+        <w:rPr>
+          <w:rFonts w:ascii="Times New Roman" w:hAnsi="Times New Roman" w:cs="Times New Roman"/>
+          <w:sz w:val="28"/>
+          <w:szCs w:val="28"/>
+          <w:shd w:val="clear" w:color="auto" w:fill="FFFFFF"/>
+        </w:rPr>
+        <w:t xml:space="preserve"> maintain constant values. </w:t>
+      </w:r>
+      <w:proofErr w:type="spellStart"/>
+      <w:proofErr w:type="gramStart"/>
+      <w:r>
+        <w:rPr>
+          <w:rFonts w:ascii="Times New Roman" w:hAnsi="Times New Roman" w:cs="Times New Roman"/>
+          <w:sz w:val="28"/>
+          <w:szCs w:val="28"/>
+          <w:shd w:val="clear" w:color="auto" w:fill="FFFFFF"/>
+        </w:rPr>
+        <w:t>const</w:t>
+      </w:r>
+      <w:proofErr w:type="spellEnd"/>
+      <w:proofErr w:type="gramEnd"/>
+      <w:r>
+        <w:rPr>
+          <w:rFonts w:ascii="Times New Roman" w:hAnsi="Times New Roman" w:cs="Times New Roman"/>
+          <w:sz w:val="28"/>
+          <w:szCs w:val="28"/>
+          <w:shd w:val="clear" w:color="auto" w:fill="FFFFFF"/>
+        </w:rPr>
+        <w:t> declarations share some similarities with let declarations.</w:t>
       </w:r>
     </w:p>
     <w:p>
@@ -8470,6 +9769,7 @@
         </w:rPr>
         <w:t>-</w:t>
       </w:r>
+      <w:proofErr w:type="spellStart"/>
       <w:r>
         <w:rPr>
           <w:rFonts w:ascii="Times New Roman" w:hAnsi="Times New Roman" w:cs="Times New Roman"/>
@@ -8479,8 +9779,9 @@
           <w:szCs w:val="28"/>
           <w:shd w:val="clear" w:color="auto" w:fill="FFFFFF"/>
         </w:rPr>
-        <w:t>const cannot be updated or re-</w:t>
-      </w:r>
+        <w:t>const</w:t>
+      </w:r>
+      <w:proofErr w:type="spellEnd"/>
       <w:r>
         <w:rPr>
           <w:rFonts w:ascii="Times New Roman" w:hAnsi="Times New Roman" w:cs="Times New Roman"/>
@@ -8490,17 +9791,7 @@
           <w:szCs w:val="28"/>
           <w:shd w:val="clear" w:color="auto" w:fill="FFFFFF"/>
         </w:rPr>
-        <w:t>declared</w:t>
-      </w:r>
-      <w:r>
-        <w:rPr>
-          <w:rFonts w:ascii="Times New Roman" w:hAnsi="Times New Roman" w:cs="Times New Roman"/>
-          <w:color w:val="auto"/>
-          <w:sz w:val="28"/>
-          <w:szCs w:val="28"/>
-          <w:shd w:val="clear" w:color="auto" w:fill="FFFFFF"/>
-        </w:rPr>
-        <w:t xml:space="preserve">. </w:t>
+        <w:t xml:space="preserve"> cannot be updated or re-</w:t>
       </w:r>
       <w:r>
         <w:rPr>
@@ -8509,8 +9800,73 @@
           <w:color w:val="auto"/>
           <w:sz w:val="28"/>
           <w:szCs w:val="28"/>
-        </w:rPr>
-        <w:t>This means that the value of a variable declared with const remains the same within its scope. It cannot be updated or re-declared. So during const none of the code given below compiles.</w:t>
+          <w:shd w:val="clear" w:color="auto" w:fill="FFFFFF"/>
+        </w:rPr>
+        <w:t>declared</w:t>
+      </w:r>
+      <w:r>
+        <w:rPr>
+          <w:rFonts w:ascii="Times New Roman" w:hAnsi="Times New Roman" w:cs="Times New Roman"/>
+          <w:color w:val="auto"/>
+          <w:sz w:val="28"/>
+          <w:szCs w:val="28"/>
+          <w:shd w:val="clear" w:color="auto" w:fill="FFFFFF"/>
+        </w:rPr>
+        <w:t xml:space="preserve">. </w:t>
+      </w:r>
+      <w:r>
+        <w:rPr>
+          <w:rFonts w:ascii="Times New Roman" w:hAnsi="Times New Roman" w:cs="Times New Roman"/>
+          <w:b w:val="0"/>
+          <w:color w:val="auto"/>
+          <w:sz w:val="28"/>
+          <w:szCs w:val="28"/>
+        </w:rPr>
+        <w:t xml:space="preserve">This means that the value of a variable declared with </w:t>
+      </w:r>
+      <w:proofErr w:type="spellStart"/>
+      <w:r>
+        <w:rPr>
+          <w:rFonts w:ascii="Times New Roman" w:hAnsi="Times New Roman" w:cs="Times New Roman"/>
+          <w:b w:val="0"/>
+          <w:color w:val="auto"/>
+          <w:sz w:val="28"/>
+          <w:szCs w:val="28"/>
+        </w:rPr>
+        <w:t>const</w:t>
+      </w:r>
+      <w:proofErr w:type="spellEnd"/>
+      <w:r>
+        <w:rPr>
+          <w:rFonts w:ascii="Times New Roman" w:hAnsi="Times New Roman" w:cs="Times New Roman"/>
+          <w:b w:val="0"/>
+          <w:color w:val="auto"/>
+          <w:sz w:val="28"/>
+          <w:szCs w:val="28"/>
+        </w:rPr>
+        <w:t xml:space="preserve"> remains the same within its scope. It cannot be updated or re-declared. So during </w:t>
+      </w:r>
+      <w:proofErr w:type="spellStart"/>
+      <w:r>
+        <w:rPr>
+          <w:rFonts w:ascii="Times New Roman" w:hAnsi="Times New Roman" w:cs="Times New Roman"/>
+          <w:b w:val="0"/>
+          <w:color w:val="auto"/>
+          <w:sz w:val="28"/>
+          <w:szCs w:val="28"/>
+        </w:rPr>
+        <w:t>const</w:t>
+      </w:r>
+      <w:proofErr w:type="spellEnd"/>
+      <w:r>
+        <w:rPr>
+          <w:rFonts w:ascii="Times New Roman" w:hAnsi="Times New Roman" w:cs="Times New Roman"/>
+          <w:b w:val="0"/>
+          <w:color w:val="auto"/>
+          <w:sz w:val="28"/>
+          <w:szCs w:val="28"/>
+        </w:rPr>
+        <w:t xml:space="preserve"> none of the code given below compiles.</w:t>
       </w:r>
       <w:bookmarkEnd w:id="17"/>
       <w:bookmarkEnd w:id="18"/>
@@ -8536,7 +9892,56 @@
           <w:szCs w:val="28"/>
         </w:rPr>
         <w:tab/>
-        <w:t>const myName = “yonas”;</w:t>
+      </w:r>
+      <w:proofErr w:type="spellStart"/>
+      <w:proofErr w:type="gramStart"/>
+      <w:r>
+        <w:rPr>
+          <w:sz w:val="28"/>
+          <w:szCs w:val="28"/>
+        </w:rPr>
+        <w:t>const</w:t>
+      </w:r>
+      <w:proofErr w:type="spellEnd"/>
+      <w:proofErr w:type="gramEnd"/>
+      <w:r>
+        <w:rPr>
+          <w:sz w:val="28"/>
+          <w:szCs w:val="28"/>
+        </w:rPr>
+        <w:t xml:space="preserve"> </w:t>
+      </w:r>
+      <w:proofErr w:type="spellStart"/>
+      <w:r>
+        <w:rPr>
+          <w:sz w:val="28"/>
+          <w:szCs w:val="28"/>
+        </w:rPr>
+        <w:t>myName</w:t>
+      </w:r>
+      <w:proofErr w:type="spellEnd"/>
+      <w:r>
+        <w:rPr>
+          <w:sz w:val="28"/>
+          <w:szCs w:val="28"/>
+        </w:rPr>
+        <w:t xml:space="preserve"> = “</w:t>
+      </w:r>
+      <w:proofErr w:type="spellStart"/>
+      <w:r>
+        <w:rPr>
+          <w:sz w:val="28"/>
+          <w:szCs w:val="28"/>
+        </w:rPr>
+        <w:t>yonas</w:t>
+      </w:r>
+      <w:proofErr w:type="spellEnd"/>
+      <w:r>
+        <w:rPr>
+          <w:sz w:val="28"/>
+          <w:szCs w:val="28"/>
+        </w:rPr>
+        <w:t>”;</w:t>
       </w:r>
     </w:p>
     <w:p>
@@ -8558,7 +9963,40 @@
           <w:szCs w:val="28"/>
         </w:rPr>
         <w:tab/>
-        <w:t>const myName = “Yonatan”;</w:t>
+      </w:r>
+      <w:proofErr w:type="spellStart"/>
+      <w:proofErr w:type="gramStart"/>
+      <w:r>
+        <w:rPr>
+          <w:sz w:val="28"/>
+          <w:szCs w:val="28"/>
+        </w:rPr>
+        <w:t>const</w:t>
+      </w:r>
+      <w:proofErr w:type="spellEnd"/>
+      <w:proofErr w:type="gramEnd"/>
+      <w:r>
+        <w:rPr>
+          <w:sz w:val="28"/>
+          <w:szCs w:val="28"/>
+        </w:rPr>
+        <w:t xml:space="preserve"> </w:t>
+      </w:r>
+      <w:proofErr w:type="spellStart"/>
+      <w:r>
+        <w:rPr>
+          <w:sz w:val="28"/>
+          <w:szCs w:val="28"/>
+        </w:rPr>
+        <w:t>myName</w:t>
+      </w:r>
+      <w:proofErr w:type="spellEnd"/>
+      <w:r>
+        <w:rPr>
+          <w:sz w:val="28"/>
+          <w:szCs w:val="28"/>
+        </w:rPr>
+        <w:t xml:space="preserve"> = “Yonatan”;</w:t>
       </w:r>
     </w:p>
     <w:p>
@@ -8616,7 +10054,54 @@
           <w:szCs w:val="28"/>
         </w:rPr>
         <w:tab/>
-        <w:t>Const myName = “yonas”;</w:t>
+      </w:r>
+      <w:proofErr w:type="spellStart"/>
+      <w:r>
+        <w:rPr>
+          <w:sz w:val="28"/>
+          <w:szCs w:val="28"/>
+        </w:rPr>
+        <w:t>Const</w:t>
+      </w:r>
+      <w:proofErr w:type="spellEnd"/>
+      <w:r>
+        <w:rPr>
+          <w:sz w:val="28"/>
+          <w:szCs w:val="28"/>
+        </w:rPr>
+        <w:t xml:space="preserve"> </w:t>
+      </w:r>
+      <w:proofErr w:type="spellStart"/>
+      <w:r>
+        <w:rPr>
+          <w:sz w:val="28"/>
+          <w:szCs w:val="28"/>
+        </w:rPr>
+        <w:t>myName</w:t>
+      </w:r>
+      <w:proofErr w:type="spellEnd"/>
+      <w:r>
+        <w:rPr>
+          <w:sz w:val="28"/>
+          <w:szCs w:val="28"/>
+        </w:rPr>
+        <w:t xml:space="preserve"> = “</w:t>
+      </w:r>
+      <w:proofErr w:type="spellStart"/>
+      <w:r>
+        <w:rPr>
+          <w:sz w:val="28"/>
+          <w:szCs w:val="28"/>
+        </w:rPr>
+        <w:t>yonas</w:t>
+      </w:r>
+      <w:proofErr w:type="spellEnd"/>
+      <w:r>
+        <w:rPr>
+          <w:sz w:val="28"/>
+          <w:szCs w:val="28"/>
+        </w:rPr>
+        <w:t>”;</w:t>
       </w:r>
     </w:p>
     <w:p>
@@ -8638,7 +10123,40 @@
           <w:szCs w:val="28"/>
         </w:rPr>
         <w:tab/>
-        <w:t>myName = “yonatan”;</w:t>
+      </w:r>
+      <w:proofErr w:type="spellStart"/>
+      <w:proofErr w:type="gramStart"/>
+      <w:r>
+        <w:rPr>
+          <w:sz w:val="28"/>
+          <w:szCs w:val="28"/>
+        </w:rPr>
+        <w:t>myName</w:t>
+      </w:r>
+      <w:proofErr w:type="spellEnd"/>
+      <w:proofErr w:type="gramEnd"/>
+      <w:r>
+        <w:rPr>
+          <w:sz w:val="28"/>
+          <w:szCs w:val="28"/>
+        </w:rPr>
+        <w:t xml:space="preserve"> = “</w:t>
+      </w:r>
+      <w:proofErr w:type="spellStart"/>
+      <w:r>
+        <w:rPr>
+          <w:sz w:val="28"/>
+          <w:szCs w:val="28"/>
+        </w:rPr>
+        <w:t>yonatan</w:t>
+      </w:r>
+      <w:proofErr w:type="spellEnd"/>
+      <w:r>
+        <w:rPr>
+          <w:sz w:val="28"/>
+          <w:szCs w:val="28"/>
+        </w:rPr>
+        <w:t>”;</w:t>
       </w:r>
     </w:p>
     <w:p>
@@ -8691,7 +10209,25 @@
           <w:szCs w:val="28"/>
           <w:shd w:val="clear" w:color="auto" w:fill="FFFFFF"/>
         </w:rPr>
-        <w:t xml:space="preserve"> Every const declaration, therefore, must be initialized at the time of declaration.</w:t>
+        <w:t xml:space="preserve"> Every </w:t>
+      </w:r>
+      <w:proofErr w:type="spellStart"/>
+      <w:r>
+        <w:rPr>
+          <w:sz w:val="28"/>
+          <w:szCs w:val="28"/>
+          <w:shd w:val="clear" w:color="auto" w:fill="FFFFFF"/>
+        </w:rPr>
+        <w:t>const</w:t>
+      </w:r>
+      <w:proofErr w:type="spellEnd"/>
+      <w:r>
+        <w:rPr>
+          <w:sz w:val="28"/>
+          <w:szCs w:val="28"/>
+          <w:shd w:val="clear" w:color="auto" w:fill="FFFFFF"/>
+        </w:rPr>
+        <w:t> declaration, therefore, must be initialized at the time of declaration.</w:t>
       </w:r>
     </w:p>
     <w:p>
@@ -8714,7 +10250,25 @@
           <w:szCs w:val="28"/>
           <w:shd w:val="clear" w:color="auto" w:fill="FFFFFF"/>
         </w:rPr>
-        <w:t xml:space="preserve">- This behavior is somehow different when it comes to objects declared with const. While a const object cannot be updated, the properties of </w:t>
+        <w:t xml:space="preserve">- This behavior is somehow different when it comes to objects declared with const. While a </w:t>
+      </w:r>
+      <w:proofErr w:type="spellStart"/>
+      <w:r>
+        <w:rPr>
+          <w:sz w:val="28"/>
+          <w:szCs w:val="28"/>
+          <w:shd w:val="clear" w:color="auto" w:fill="FFFFFF"/>
+        </w:rPr>
+        <w:t>const</w:t>
+      </w:r>
+      <w:proofErr w:type="spellEnd"/>
+      <w:r>
+        <w:rPr>
+          <w:sz w:val="28"/>
+          <w:szCs w:val="28"/>
+          <w:shd w:val="clear" w:color="auto" w:fill="FFFFFF"/>
+        </w:rPr>
+        <w:t xml:space="preserve"> object cannot be updated, the properties of </w:t>
       </w:r>
       <w:r>
         <w:rPr>
@@ -8898,7 +10452,25 @@
           <w:szCs w:val="28"/>
           <w:shd w:val="clear" w:color="auto" w:fill="FFFFFF"/>
         </w:rPr>
-        <w:t xml:space="preserve"> In JavaScript, an undeclared variable is assigned the value ‘undefined’ at execution and is also of type undefined. But if we try to access previously undeclared variables, ReferenceError will be thrown.</w:t>
+        <w:t xml:space="preserve"> In JavaScript, an undeclared variable is assigned the value ‘undefined’ at execution and is also of type undefined. But if we try to access previously undeclared variables, </w:t>
+      </w:r>
+      <w:proofErr w:type="spellStart"/>
+      <w:r>
+        <w:rPr>
+          <w:sz w:val="28"/>
+          <w:szCs w:val="28"/>
+          <w:shd w:val="clear" w:color="auto" w:fill="FFFFFF"/>
+        </w:rPr>
+        <w:t>ReferenceError</w:t>
+      </w:r>
+      <w:proofErr w:type="spellEnd"/>
+      <w:r>
+        <w:rPr>
+          <w:sz w:val="28"/>
+          <w:szCs w:val="28"/>
+          <w:shd w:val="clear" w:color="auto" w:fill="FFFFFF"/>
+        </w:rPr>
+        <w:t xml:space="preserve"> will be thrown.</w:t>
       </w:r>
     </w:p>
     <w:p>
@@ -9128,7 +10700,23 @@
           <w:b w:val="0"/>
           <w:sz w:val="32"/>
         </w:rPr>
-        <w:t xml:space="preserve"> const and let</w:t>
+        <w:t xml:space="preserve"> </w:t>
+      </w:r>
+      <w:proofErr w:type="spellStart"/>
+      <w:r>
+        <w:rPr>
+          <w:b w:val="0"/>
+          <w:sz w:val="32"/>
+        </w:rPr>
+        <w:t>const</w:t>
+      </w:r>
+      <w:proofErr w:type="spellEnd"/>
+      <w:r>
+        <w:rPr>
+          <w:b w:val="0"/>
+          <w:sz w:val="32"/>
+        </w:rPr>
+        <w:t xml:space="preserve"> and let</w:t>
       </w:r>
       <w:bookmarkEnd w:id="22"/>
     </w:p>
@@ -9320,7 +10908,43 @@
           <w:sz w:val="28"/>
           <w:szCs w:val="28"/>
         </w:rPr>
-        <w:t xml:space="preserve"> let, const, class, var, function.</w:t>
+        <w:t xml:space="preserve"> let, </w:t>
+      </w:r>
+      <w:proofErr w:type="spellStart"/>
+      <w:r>
+        <w:rPr>
+          <w:spacing w:val="-1"/>
+          <w:sz w:val="28"/>
+          <w:szCs w:val="28"/>
+        </w:rPr>
+        <w:t>const</w:t>
+      </w:r>
+      <w:proofErr w:type="spellEnd"/>
+      <w:r>
+        <w:rPr>
+          <w:spacing w:val="-1"/>
+          <w:sz w:val="28"/>
+          <w:szCs w:val="28"/>
+        </w:rPr>
+        <w:t xml:space="preserve">, class, </w:t>
+      </w:r>
+      <w:proofErr w:type="spellStart"/>
+      <w:r>
+        <w:rPr>
+          <w:spacing w:val="-1"/>
+          <w:sz w:val="28"/>
+          <w:szCs w:val="28"/>
+        </w:rPr>
+        <w:t>var</w:t>
+      </w:r>
+      <w:proofErr w:type="spellEnd"/>
+      <w:r>
+        <w:rPr>
+          <w:spacing w:val="-1"/>
+          <w:sz w:val="28"/>
+          <w:szCs w:val="28"/>
+        </w:rPr>
+        <w:t>, function.</w:t>
       </w:r>
     </w:p>
     <w:p>
@@ -9610,7 +11234,61 @@
           <w:sz w:val="28"/>
           <w:szCs w:val="28"/>
         </w:rPr>
-        <w:t>- Variables declared with let and const are hoisted. Where they differ from other declarations in the hoisting process is in their initialization. During the compilation phase JavaScript variables declared with var and function are hoisted and automatically initialized to undefined</w:t>
+        <w:t xml:space="preserve">- Variables declared with </w:t>
+      </w:r>
+      <w:proofErr w:type="spellStart"/>
+      <w:r>
+        <w:rPr>
+          <w:spacing w:val="-1"/>
+          <w:sz w:val="28"/>
+          <w:szCs w:val="28"/>
+        </w:rPr>
+        <w:t>let</w:t>
+      </w:r>
+      <w:proofErr w:type="spellEnd"/>
+      <w:r>
+        <w:rPr>
+          <w:spacing w:val="-1"/>
+          <w:sz w:val="28"/>
+          <w:szCs w:val="28"/>
+        </w:rPr>
+        <w:t xml:space="preserve"> and </w:t>
+      </w:r>
+      <w:proofErr w:type="spellStart"/>
+      <w:r>
+        <w:rPr>
+          <w:spacing w:val="-1"/>
+          <w:sz w:val="28"/>
+          <w:szCs w:val="28"/>
+        </w:rPr>
+        <w:t>const</w:t>
+      </w:r>
+      <w:proofErr w:type="spellEnd"/>
+      <w:r>
+        <w:rPr>
+          <w:spacing w:val="-1"/>
+          <w:sz w:val="28"/>
+          <w:szCs w:val="28"/>
+        </w:rPr>
+        <w:t xml:space="preserve"> are hoisted. Where they differ from other declarations in the hoisting process is in their initialization. During the compilation phase JavaScript variables declared with </w:t>
+      </w:r>
+      <w:proofErr w:type="spellStart"/>
+      <w:r>
+        <w:rPr>
+          <w:spacing w:val="-1"/>
+          <w:sz w:val="28"/>
+          <w:szCs w:val="28"/>
+        </w:rPr>
+        <w:t>var</w:t>
+      </w:r>
+      <w:proofErr w:type="spellEnd"/>
+      <w:r>
+        <w:rPr>
+          <w:spacing w:val="-1"/>
+          <w:sz w:val="28"/>
+          <w:szCs w:val="28"/>
+        </w:rPr>
+        <w:t xml:space="preserve"> and function are hoisted and automatically initialized to undefined</w:t>
       </w:r>
     </w:p>
     <w:p>
@@ -9675,7 +11353,23 @@
           <w:sz w:val="28"/>
           <w:szCs w:val="28"/>
         </w:rPr>
-        <w:t>-Just like var, let</w:t>
+        <w:t xml:space="preserve">-Just like </w:t>
+      </w:r>
+      <w:proofErr w:type="spellStart"/>
+      <w:r>
+        <w:rPr>
+          <w:sz w:val="28"/>
+          <w:szCs w:val="28"/>
+        </w:rPr>
+        <w:t>var</w:t>
+      </w:r>
+      <w:proofErr w:type="spellEnd"/>
+      <w:r>
+        <w:rPr>
+          <w:sz w:val="28"/>
+          <w:szCs w:val="28"/>
+        </w:rPr>
+        <w:t>, let</w:t>
       </w:r>
       <w:r>
         <w:rPr>
@@ -9689,7 +11383,23 @@
           <w:sz w:val="28"/>
           <w:szCs w:val="28"/>
         </w:rPr>
-        <w:t>s are hoisted to the top. Unlike var which is initialized as undefined, the let</w:t>
+        <w:t xml:space="preserve">s are hoisted to the top. Unlike </w:t>
+      </w:r>
+      <w:proofErr w:type="spellStart"/>
+      <w:r>
+        <w:rPr>
+          <w:sz w:val="28"/>
+          <w:szCs w:val="28"/>
+        </w:rPr>
+        <w:t>var</w:t>
+      </w:r>
+      <w:proofErr w:type="spellEnd"/>
+      <w:r>
+        <w:rPr>
+          <w:sz w:val="28"/>
+          <w:szCs w:val="28"/>
+        </w:rPr>
+        <w:t> which is initialized as undefined, the let</w:t>
       </w:r>
       <w:r>
         <w:rPr>
@@ -9792,8 +11502,18 @@
           <w:szCs w:val="28"/>
           <w:u w:val="single"/>
         </w:rPr>
-        <w:t>Hoisting of const</w:t>
-      </w:r>
+        <w:t xml:space="preserve">Hoisting of </w:t>
+      </w:r>
+      <w:proofErr w:type="spellStart"/>
+      <w:r>
+        <w:rPr>
+          <w:sz w:val="28"/>
+          <w:szCs w:val="28"/>
+          <w:u w:val="single"/>
+        </w:rPr>
+        <w:t>const</w:t>
+      </w:r>
+      <w:proofErr w:type="spellEnd"/>
     </w:p>
     <w:p>
       <w:pPr>
@@ -9813,7 +11533,23 @@
           <w:sz w:val="28"/>
           <w:szCs w:val="28"/>
         </w:rPr>
-        <w:t>- Just like var and let declarations are hoisted to the top but contrary to two, they are not initialized.</w:t>
+        <w:t xml:space="preserve">- Just like </w:t>
+      </w:r>
+      <w:proofErr w:type="spellStart"/>
+      <w:r>
+        <w:rPr>
+          <w:sz w:val="28"/>
+          <w:szCs w:val="28"/>
+        </w:rPr>
+        <w:t>var</w:t>
+      </w:r>
+      <w:proofErr w:type="spellEnd"/>
+      <w:r>
+        <w:rPr>
+          <w:sz w:val="28"/>
+          <w:szCs w:val="28"/>
+        </w:rPr>
+        <w:t xml:space="preserve"> and let declarations are hoisted to the top but contrary to two, they are not initialized.</w:t>
       </w:r>
     </w:p>
     <w:p>
@@ -10226,7 +11962,25 @@
           <w:szCs w:val="28"/>
           <w:shd w:val="clear" w:color="auto" w:fill="FFFFFF"/>
         </w:rPr>
-        <w:t>hen the next line starts with code that breaks the current one(code can spawn on multiple lines)</w:t>
+        <w:t xml:space="preserve">hen the next line starts with code that breaks the current </w:t>
+      </w:r>
+      <w:proofErr w:type="gramStart"/>
+      <w:r>
+        <w:rPr>
+          <w:sz w:val="28"/>
+          <w:szCs w:val="28"/>
+          <w:shd w:val="clear" w:color="auto" w:fill="FFFFFF"/>
+        </w:rPr>
+        <w:t>one(</w:t>
+      </w:r>
+      <w:proofErr w:type="gramEnd"/>
+      <w:r>
+        <w:rPr>
+          <w:sz w:val="28"/>
+          <w:szCs w:val="28"/>
+          <w:shd w:val="clear" w:color="auto" w:fill="FFFFFF"/>
+        </w:rPr>
+        <w:t>code can spawn on multiple lines)</w:t>
       </w:r>
       <w:r>
         <w:rPr>
@@ -10290,7 +12044,24 @@
           <w:shd w:val="clear" w:color="auto" w:fill="FFFFFF"/>
         </w:rPr>
         <w:tab/>
-        <w:t>Var a</w:t>
+      </w:r>
+      <w:proofErr w:type="spellStart"/>
+      <w:r>
+        <w:rPr>
+          <w:sz w:val="28"/>
+          <w:szCs w:val="28"/>
+          <w:shd w:val="clear" w:color="auto" w:fill="FFFFFF"/>
+        </w:rPr>
+        <w:t>Var</w:t>
+      </w:r>
+      <w:proofErr w:type="spellEnd"/>
+      <w:r>
+        <w:rPr>
+          <w:sz w:val="28"/>
+          <w:szCs w:val="28"/>
+          <w:shd w:val="clear" w:color="auto" w:fill="FFFFFF"/>
+        </w:rPr>
+        <w:t xml:space="preserve"> a</w:t>
       </w:r>
     </w:p>
     <w:p>
@@ -10425,7 +12196,24 @@
           <w:shd w:val="clear" w:color="auto" w:fill="FFFFFF"/>
         </w:rPr>
         <w:tab/>
-        <w:t>Var a;</w:t>
+      </w:r>
+      <w:proofErr w:type="spellStart"/>
+      <w:r>
+        <w:rPr>
+          <w:sz w:val="28"/>
+          <w:szCs w:val="28"/>
+          <w:shd w:val="clear" w:color="auto" w:fill="FFFFFF"/>
+        </w:rPr>
+        <w:t>Var</w:t>
+      </w:r>
+      <w:proofErr w:type="spellEnd"/>
+      <w:r>
+        <w:rPr>
+          <w:sz w:val="28"/>
+          <w:szCs w:val="28"/>
+          <w:shd w:val="clear" w:color="auto" w:fill="FFFFFF"/>
+        </w:rPr>
+        <w:t xml:space="preserve"> a;</w:t>
       </w:r>
     </w:p>
     <w:p>
@@ -10480,8 +12268,18 @@
           <w:szCs w:val="28"/>
           <w:shd w:val="clear" w:color="auto" w:fill="FFFFFF"/>
         </w:rPr>
-        <w:t>III. When the end of the source code file is reached</w:t>
-      </w:r>
+        <w:t xml:space="preserve">III. When the end of the source code file is </w:t>
+      </w:r>
+      <w:proofErr w:type="gramStart"/>
+      <w:r>
+        <w:rPr>
+          <w:sz w:val="28"/>
+          <w:szCs w:val="28"/>
+          <w:shd w:val="clear" w:color="auto" w:fill="FFFFFF"/>
+        </w:rPr>
+        <w:t>reached</w:t>
+      </w:r>
+      <w:proofErr w:type="gramEnd"/>
     </w:p>
     <w:p>
       <w:pPr>
@@ -10503,7 +12301,25 @@
           <w:szCs w:val="28"/>
           <w:shd w:val="clear" w:color="auto" w:fill="FFFFFF"/>
         </w:rPr>
-        <w:t>IV. When the parser reaches to a line break, it terminates the statement unconditionally and trigger ASI. Some of these line break statements are return, break, throw, continue…etc.</w:t>
+        <w:t xml:space="preserve">IV. When the parser reaches to a line break, it terminates the statement unconditionally and </w:t>
+      </w:r>
+      <w:proofErr w:type="gramStart"/>
+      <w:r>
+        <w:rPr>
+          <w:sz w:val="28"/>
+          <w:szCs w:val="28"/>
+          <w:shd w:val="clear" w:color="auto" w:fill="FFFFFF"/>
+        </w:rPr>
+        <w:t>trigger</w:t>
+      </w:r>
+      <w:proofErr w:type="gramEnd"/>
+      <w:r>
+        <w:rPr>
+          <w:sz w:val="28"/>
+          <w:szCs w:val="28"/>
+          <w:shd w:val="clear" w:color="auto" w:fill="FFFFFF"/>
+        </w:rPr>
+        <w:t xml:space="preserve"> ASI. Some of these line break statements are return, break, throw, continue…etc.</w:t>
       </w:r>
     </w:p>
     <w:p>
@@ -10542,7 +12358,25 @@
           <w:szCs w:val="28"/>
           <w:shd w:val="clear" w:color="auto" w:fill="FFFFFF"/>
         </w:rPr>
-        <w:t>hen the line starts with a }, closing the current block</w:t>
+        <w:t xml:space="preserve">hen the line starts with </w:t>
+      </w:r>
+      <w:proofErr w:type="gramStart"/>
+      <w:r>
+        <w:rPr>
+          <w:sz w:val="28"/>
+          <w:szCs w:val="28"/>
+          <w:shd w:val="clear" w:color="auto" w:fill="FFFFFF"/>
+        </w:rPr>
+        <w:t>a }</w:t>
+      </w:r>
+      <w:proofErr w:type="gramEnd"/>
+      <w:r>
+        <w:rPr>
+          <w:sz w:val="28"/>
+          <w:szCs w:val="28"/>
+          <w:shd w:val="clear" w:color="auto" w:fill="FFFFFF"/>
+        </w:rPr>
+        <w:t>, closing the current block</w:t>
       </w:r>
     </w:p>
     <w:p>
@@ -10904,7 +12738,25 @@
           <w:szCs w:val="28"/>
         </w:rPr>
         <w:tab/>
-        <w:t>-14 + 15; …etc are arithmetic expressions.</w:t>
+        <w:t>-14 + 15; …</w:t>
+      </w:r>
+      <w:proofErr w:type="spellStart"/>
+      <w:r>
+        <w:rPr>
+          <w:spacing w:val="-1"/>
+          <w:sz w:val="28"/>
+          <w:szCs w:val="28"/>
+        </w:rPr>
+        <w:t>etc</w:t>
+      </w:r>
+      <w:proofErr w:type="spellEnd"/>
+      <w:r>
+        <w:rPr>
+          <w:spacing w:val="-1"/>
+          <w:sz w:val="28"/>
+          <w:szCs w:val="28"/>
+        </w:rPr>
+        <w:t xml:space="preserve"> are arithmetic expressions.</w:t>
       </w:r>
     </w:p>
     <w:p/>
@@ -11015,7 +12867,25 @@
           <w:szCs w:val="28"/>
         </w:rPr>
         <w:tab/>
-        <w:t>- “hii”;</w:t>
+        <w:t>- “</w:t>
+      </w:r>
+      <w:proofErr w:type="spellStart"/>
+      <w:r>
+        <w:rPr>
+          <w:spacing w:val="-1"/>
+          <w:sz w:val="28"/>
+          <w:szCs w:val="28"/>
+        </w:rPr>
+        <w:t>hii</w:t>
+      </w:r>
+      <w:proofErr w:type="spellEnd"/>
+      <w:r>
+        <w:rPr>
+          <w:spacing w:val="-1"/>
+          <w:sz w:val="28"/>
+          <w:szCs w:val="28"/>
+        </w:rPr>
+        <w:t>”;</w:t>
       </w:r>
     </w:p>
     <w:p>
@@ -11134,7 +13004,45 @@
           <w:sz w:val="28"/>
           <w:szCs w:val="28"/>
         </w:rPr>
-        <w:t>Expressions that evaluate to the boolean value true or false are considered to be logical expressions. This set of expressions often involve the usage of logical operators &amp;&amp; (AND), ||(OR) and !(NOT). Examples include:-</w:t>
+        <w:t xml:space="preserve">Expressions that evaluate to the </w:t>
+      </w:r>
+      <w:proofErr w:type="spellStart"/>
+      <w:proofErr w:type="gramStart"/>
+      <w:r>
+        <w:rPr>
+          <w:spacing w:val="-1"/>
+          <w:sz w:val="28"/>
+          <w:szCs w:val="28"/>
+        </w:rPr>
+        <w:t>boolean</w:t>
+      </w:r>
+      <w:proofErr w:type="spellEnd"/>
+      <w:proofErr w:type="gramEnd"/>
+      <w:r>
+        <w:rPr>
+          <w:spacing w:val="-1"/>
+          <w:sz w:val="28"/>
+          <w:szCs w:val="28"/>
+        </w:rPr>
+        <w:t xml:space="preserve"> value true or false are considered to be logical expressions. This set of expressions often involve the usage of logical operators &amp;&amp; (AND), |</w:t>
+      </w:r>
+      <w:proofErr w:type="gramStart"/>
+      <w:r>
+        <w:rPr>
+          <w:spacing w:val="-1"/>
+          <w:sz w:val="28"/>
+          <w:szCs w:val="28"/>
+        </w:rPr>
+        <w:t>|(</w:t>
+      </w:r>
+      <w:proofErr w:type="gramEnd"/>
+      <w:r>
+        <w:rPr>
+          <w:spacing w:val="-1"/>
+          <w:sz w:val="28"/>
+          <w:szCs w:val="28"/>
+        </w:rPr>
+        <w:t>OR) and !(NOT). Examples include:-</w:t>
       </w:r>
     </w:p>
     <w:p>
@@ -11194,7 +13102,25 @@
           <w:szCs w:val="28"/>
         </w:rPr>
         <w:tab/>
-        <w:t>-30&lt;14;//yields false</w:t>
+        <w:t>-30&lt;14</w:t>
+      </w:r>
+      <w:proofErr w:type="gramStart"/>
+      <w:r>
+        <w:rPr>
+          <w:spacing w:val="-1"/>
+          <w:sz w:val="28"/>
+          <w:szCs w:val="28"/>
+        </w:rPr>
+        <w:t>;/</w:t>
+      </w:r>
+      <w:proofErr w:type="gramEnd"/>
+      <w:r>
+        <w:rPr>
+          <w:spacing w:val="-1"/>
+          <w:sz w:val="28"/>
+          <w:szCs w:val="28"/>
+        </w:rPr>
+        <w:t>/yields false</w:t>
       </w:r>
     </w:p>
     <w:p>
@@ -11248,7 +13174,25 @@
           <w:sz w:val="28"/>
           <w:szCs w:val="28"/>
         </w:rPr>
-        <w:t>&gt;11 &amp;&amp; 12&lt;13;//yields true…etc.</w:t>
+        <w:t>&gt;11 &amp;&amp; 12&lt;13</w:t>
+      </w:r>
+      <w:proofErr w:type="gramStart"/>
+      <w:r>
+        <w:rPr>
+          <w:spacing w:val="-1"/>
+          <w:sz w:val="28"/>
+          <w:szCs w:val="28"/>
+        </w:rPr>
+        <w:t>;/</w:t>
+      </w:r>
+      <w:proofErr w:type="gramEnd"/>
+      <w:r>
+        <w:rPr>
+          <w:spacing w:val="-1"/>
+          <w:sz w:val="28"/>
+          <w:szCs w:val="28"/>
+        </w:rPr>
+        <w:t>/yields true…etc.</w:t>
       </w:r>
     </w:p>
     <w:p>
@@ -11387,7 +13331,43 @@
           <w:sz w:val="28"/>
           <w:szCs w:val="28"/>
         </w:rPr>
-        <w:t>-myName//yields the value of the variable myName…etc.</w:t>
+        <w:t>-</w:t>
+      </w:r>
+      <w:proofErr w:type="spellStart"/>
+      <w:r>
+        <w:rPr>
+          <w:spacing w:val="-1"/>
+          <w:sz w:val="28"/>
+          <w:szCs w:val="28"/>
+        </w:rPr>
+        <w:t>myName</w:t>
+      </w:r>
+      <w:proofErr w:type="spellEnd"/>
+      <w:r>
+        <w:rPr>
+          <w:spacing w:val="-1"/>
+          <w:sz w:val="28"/>
+          <w:szCs w:val="28"/>
+        </w:rPr>
+        <w:t xml:space="preserve">//yields the value of the variable </w:t>
+      </w:r>
+      <w:proofErr w:type="spellStart"/>
+      <w:r>
+        <w:rPr>
+          <w:spacing w:val="-1"/>
+          <w:sz w:val="28"/>
+          <w:szCs w:val="28"/>
+        </w:rPr>
+        <w:t>myName</w:t>
+      </w:r>
+      <w:proofErr w:type="spellEnd"/>
+      <w:r>
+        <w:rPr>
+          <w:spacing w:val="-1"/>
+          <w:sz w:val="28"/>
+          <w:szCs w:val="28"/>
+        </w:rPr>
+        <w:t>…etc.</w:t>
       </w:r>
     </w:p>
     <w:p>
@@ -11444,7 +13424,25 @@
           <w:sz w:val="28"/>
           <w:szCs w:val="28"/>
         </w:rPr>
-        <w:t xml:space="preserve">Also known as lvalues, left-hand-side expressions are those that can appear on the left side of an assignment expression. </w:t>
+        <w:t xml:space="preserve">Also known as </w:t>
+      </w:r>
+      <w:proofErr w:type="spellStart"/>
+      <w:r>
+        <w:rPr>
+          <w:spacing w:val="-1"/>
+          <w:sz w:val="28"/>
+          <w:szCs w:val="28"/>
+        </w:rPr>
+        <w:t>lvalues</w:t>
+      </w:r>
+      <w:proofErr w:type="spellEnd"/>
+      <w:r>
+        <w:rPr>
+          <w:spacing w:val="-1"/>
+          <w:sz w:val="28"/>
+          <w:szCs w:val="28"/>
+        </w:rPr>
+        <w:t xml:space="preserve">, left-hand-side expressions are those that can appear on the left side of an assignment expression. </w:t>
       </w:r>
     </w:p>
     <w:p>
@@ -11505,7 +13503,25 @@
           <w:szCs w:val="28"/>
         </w:rPr>
         <w:tab/>
-        <w:t>-i=10;//i is an expression</w:t>
+        <w:t>-i=10</w:t>
+      </w:r>
+      <w:proofErr w:type="gramStart"/>
+      <w:r>
+        <w:rPr>
+          <w:spacing w:val="-1"/>
+          <w:sz w:val="28"/>
+          <w:szCs w:val="28"/>
+        </w:rPr>
+        <w:t>;/</w:t>
+      </w:r>
+      <w:proofErr w:type="gramEnd"/>
+      <w:r>
+        <w:rPr>
+          <w:spacing w:val="-1"/>
+          <w:sz w:val="28"/>
+          <w:szCs w:val="28"/>
+        </w:rPr>
+        <w:t>/i is an expression</w:t>
       </w:r>
     </w:p>
     <w:p>
@@ -11535,7 +13551,25 @@
           <w:szCs w:val="28"/>
         </w:rPr>
         <w:tab/>
-        <w:t>-age = 40;..etc.</w:t>
+        <w:t xml:space="preserve">-age = </w:t>
+      </w:r>
+      <w:proofErr w:type="gramStart"/>
+      <w:r>
+        <w:rPr>
+          <w:spacing w:val="-1"/>
+          <w:sz w:val="28"/>
+          <w:szCs w:val="28"/>
+        </w:rPr>
+        <w:t>40;..etc</w:t>
+      </w:r>
+      <w:proofErr w:type="gramEnd"/>
+      <w:r>
+        <w:rPr>
+          <w:spacing w:val="-1"/>
+          <w:sz w:val="28"/>
+          <w:szCs w:val="28"/>
+        </w:rPr>
+        <w:t>.</w:t>
       </w:r>
     </w:p>
     <w:p>
@@ -11657,7 +13691,25 @@
           <w:sz w:val="28"/>
           <w:szCs w:val="28"/>
         </w:rPr>
-        <w:t xml:space="preserve">Such type of statements creates variables and functions by using the var and function statements respectively. For example </w:t>
+        <w:t xml:space="preserve">Such type of statements creates variables and functions by using the </w:t>
+      </w:r>
+      <w:proofErr w:type="spellStart"/>
+      <w:r>
+        <w:rPr>
+          <w:spacing w:val="-1"/>
+          <w:sz w:val="28"/>
+          <w:szCs w:val="28"/>
+        </w:rPr>
+        <w:t>var</w:t>
+      </w:r>
+      <w:proofErr w:type="spellEnd"/>
+      <w:r>
+        <w:rPr>
+          <w:spacing w:val="-1"/>
+          <w:sz w:val="28"/>
+          <w:szCs w:val="28"/>
+        </w:rPr>
+        <w:t xml:space="preserve"> and function statements respectively. For example </w:t>
       </w:r>
     </w:p>
     <w:p>
@@ -11695,7 +13747,25 @@
           <w:szCs w:val="28"/>
         </w:rPr>
         <w:tab/>
-        <w:t>-var =age;</w:t>
+        <w:t>-</w:t>
+      </w:r>
+      <w:proofErr w:type="spellStart"/>
+      <w:r>
+        <w:rPr>
+          <w:spacing w:val="-1"/>
+          <w:sz w:val="28"/>
+          <w:szCs w:val="28"/>
+        </w:rPr>
+        <w:t>var</w:t>
+      </w:r>
+      <w:proofErr w:type="spellEnd"/>
+      <w:r>
+        <w:rPr>
+          <w:spacing w:val="-1"/>
+          <w:sz w:val="28"/>
+          <w:szCs w:val="28"/>
+        </w:rPr>
+        <w:t xml:space="preserve"> =age;</w:t>
       </w:r>
     </w:p>
     <w:p>
@@ -11733,7 +13803,35 @@
           <w:szCs w:val="28"/>
         </w:rPr>
         <w:tab/>
-        <w:t>-function calcAge(){…} …etc.</w:t>
+        <w:t xml:space="preserve">-function </w:t>
+      </w:r>
+      <w:proofErr w:type="spellStart"/>
+      <w:proofErr w:type="gramStart"/>
+      <w:r>
+        <w:rPr>
+          <w:spacing w:val="-1"/>
+          <w:sz w:val="28"/>
+          <w:szCs w:val="28"/>
+        </w:rPr>
+        <w:t>calcAge</w:t>
+      </w:r>
+      <w:proofErr w:type="spellEnd"/>
+      <w:r>
+        <w:rPr>
+          <w:spacing w:val="-1"/>
+          <w:sz w:val="28"/>
+          <w:szCs w:val="28"/>
+        </w:rPr>
+        <w:t>(</w:t>
+      </w:r>
+      <w:proofErr w:type="gramEnd"/>
+      <w:r>
+        <w:rPr>
+          <w:spacing w:val="-1"/>
+          <w:sz w:val="28"/>
+          <w:szCs w:val="28"/>
+        </w:rPr>
+        <w:t>){…} …etc.</w:t>
       </w:r>
     </w:p>
     <w:p>
@@ -11851,7 +13949,43 @@
           <w:sz w:val="28"/>
           <w:szCs w:val="28"/>
         </w:rPr>
-        <w:t>-var a =(b=1);</w:t>
+        <w:t>-</w:t>
+      </w:r>
+      <w:proofErr w:type="spellStart"/>
+      <w:r>
+        <w:rPr>
+          <w:spacing w:val="-1"/>
+          <w:sz w:val="28"/>
+          <w:szCs w:val="28"/>
+        </w:rPr>
+        <w:t>var</w:t>
+      </w:r>
+      <w:proofErr w:type="spellEnd"/>
+      <w:r>
+        <w:rPr>
+          <w:spacing w:val="-1"/>
+          <w:sz w:val="28"/>
+          <w:szCs w:val="28"/>
+        </w:rPr>
+        <w:t xml:space="preserve"> a </w:t>
+      </w:r>
+      <w:proofErr w:type="gramStart"/>
+      <w:r>
+        <w:rPr>
+          <w:spacing w:val="-1"/>
+          <w:sz w:val="28"/>
+          <w:szCs w:val="28"/>
+        </w:rPr>
+        <w:t>=(</w:t>
+      </w:r>
+      <w:proofErr w:type="gramEnd"/>
+      <w:r>
+        <w:rPr>
+          <w:spacing w:val="-1"/>
+          <w:sz w:val="28"/>
+          <w:szCs w:val="28"/>
+        </w:rPr>
+        <w:t>b=1);</w:t>
       </w:r>
     </w:p>
     <w:p>
@@ -11943,7 +14077,35 @@
           <w:sz w:val="28"/>
           <w:szCs w:val="28"/>
         </w:rPr>
-        <w:t>Conditional statements execute statements based on the value of an expression. Examples of conditional statements includes the if..else and switch statements.</w:t>
+        <w:t xml:space="preserve">Conditional statements execute statements based on the value of an expression. Examples of conditional statements includes the </w:t>
+      </w:r>
+      <w:proofErr w:type="spellStart"/>
+      <w:r>
+        <w:rPr>
+          <w:spacing w:val="-1"/>
+          <w:sz w:val="28"/>
+          <w:szCs w:val="28"/>
+        </w:rPr>
+        <w:t>if</w:t>
+      </w:r>
+      <w:proofErr w:type="gramStart"/>
+      <w:r>
+        <w:rPr>
+          <w:spacing w:val="-1"/>
+          <w:sz w:val="28"/>
+          <w:szCs w:val="28"/>
+        </w:rPr>
+        <w:t>..else</w:t>
+      </w:r>
+      <w:proofErr w:type="spellEnd"/>
+      <w:proofErr w:type="gramEnd"/>
+      <w:r>
+        <w:rPr>
+          <w:spacing w:val="-1"/>
+          <w:sz w:val="28"/>
+          <w:szCs w:val="28"/>
+        </w:rPr>
+        <w:t xml:space="preserve"> and switch statements.</w:t>
       </w:r>
     </w:p>
     <w:p>
@@ -12771,6 +14933,7 @@
           <w:szCs w:val="28"/>
         </w:rPr>
       </w:pPr>
+      <w:proofErr w:type="gramStart"/>
       <w:r>
         <w:rPr>
           <w:rFonts w:ascii="Times New Roman" w:eastAsia="Times New Roman" w:hAnsi="Times New Roman" w:cs="Times New Roman"/>
@@ -12796,7 +14959,16 @@
           <w:sz w:val="28"/>
           <w:szCs w:val="28"/>
         </w:rPr>
-        <w:t>. –2ality.com</w:t>
+        <w:t>.</w:t>
+      </w:r>
+      <w:proofErr w:type="gramEnd"/>
+      <w:r>
+        <w:rPr>
+          <w:rFonts w:ascii="Times New Roman" w:eastAsia="Times New Roman" w:hAnsi="Times New Roman" w:cs="Times New Roman"/>
+          <w:sz w:val="28"/>
+          <w:szCs w:val="28"/>
+        </w:rPr>
+        <w:t xml:space="preserve"> –2ality.com</w:t>
       </w:r>
     </w:p>
     <w:p>
@@ -13230,8 +15402,36 @@
           <w:sz w:val="28"/>
           <w:szCs w:val="28"/>
         </w:rPr>
-        <w:t xml:space="preserve"> –Fullstack Acadamy</w:t>
-      </w:r>
+        <w:t xml:space="preserve"> –</w:t>
+      </w:r>
+      <w:proofErr w:type="spellStart"/>
+      <w:r>
+        <w:rPr>
+          <w:rFonts w:ascii="Times New Roman" w:eastAsia="Times New Roman" w:hAnsi="Times New Roman" w:cs="Times New Roman"/>
+          <w:sz w:val="28"/>
+          <w:szCs w:val="28"/>
+        </w:rPr>
+        <w:t>Fullstack</w:t>
+      </w:r>
+      <w:proofErr w:type="spellEnd"/>
+      <w:r>
+        <w:rPr>
+          <w:rFonts w:ascii="Times New Roman" w:eastAsia="Times New Roman" w:hAnsi="Times New Roman" w:cs="Times New Roman"/>
+          <w:sz w:val="28"/>
+          <w:szCs w:val="28"/>
+        </w:rPr>
+        <w:t xml:space="preserve"> </w:t>
+      </w:r>
+      <w:proofErr w:type="spellStart"/>
+      <w:r>
+        <w:rPr>
+          <w:rFonts w:ascii="Times New Roman" w:eastAsia="Times New Roman" w:hAnsi="Times New Roman" w:cs="Times New Roman"/>
+          <w:sz w:val="28"/>
+          <w:szCs w:val="28"/>
+        </w:rPr>
+        <w:t>Acadamy</w:t>
+      </w:r>
+      <w:proofErr w:type="spellEnd"/>
     </w:p>
     <w:p>
       <w:pPr>
@@ -13408,7 +15608,7 @@
           <w:rPr>
             <w:noProof/>
           </w:rPr>
-          <w:t>7</w:t>
+          <w:t>5</w:t>
         </w:r>
         <w:r>
           <w:rPr>
@@ -17190,7 +19390,7 @@
 </file>
 
 <file path=customXml/itemProps1.xml><?xml version="1.0" encoding="utf-8"?>
-<ds:datastoreItem xmlns:ds="http://schemas.openxmlformats.org/officeDocument/2006/customXml" ds:itemID="{D31F7B06-7155-46B3-90C0-754D9476C27F}">
+<ds:datastoreItem xmlns:ds="http://schemas.openxmlformats.org/officeDocument/2006/customXml" ds:itemID="{5223313C-F6C0-4940-A068-3A72363742A3}">
   <ds:schemaRefs>
     <ds:schemaRef ds:uri="http://schemas.openxmlformats.org/officeDocument/2006/bibliography"/>
   </ds:schemaRefs>

</xml_diff>